<commit_message>
Added new function (Detect burnt periods)
</commit_message>
<xml_diff>
--- a/Documentation/Basic Tools.docx
+++ b/Documentation/Basic Tools.docx
@@ -28,6 +28,45 @@
       <w:r>
         <w:t>set of functions:</w:t>
       </w:r>
+    </w:p>
+    <w:p>
+      <w:pPr>
+        <w:pStyle w:val="ListParagraph"/>
+        <w:numPr>
+          <w:ilvl w:val="0"/>
+          <w:numId w:val="1"/>
+        </w:numPr>
+        <w:rPr>
+          <w:rStyle w:val="Hyperlink"/>
+          <w:color w:val="auto"/>
+          <w:u w:val="none"/>
+        </w:rPr>
+      </w:pPr>
+      <w:hyperlink w:anchor="_Spatial_Statistics_(Batch)" w:history="1">
+        <w:r>
+          <w:rPr>
+            <w:rStyle w:val="Hyperlink"/>
+          </w:rPr>
+          <w:t>Spatial statistics (batch)</w:t>
+        </w:r>
+      </w:hyperlink>
+    </w:p>
+    <w:p>
+      <w:pPr>
+        <w:pStyle w:val="ListParagraph"/>
+        <w:numPr>
+          <w:ilvl w:val="0"/>
+          <w:numId w:val="1"/>
+        </w:numPr>
+      </w:pPr>
+      <w:hyperlink w:anchor="_Model_performance" w:history="1">
+        <w:r>
+          <w:rPr>
+            <w:rStyle w:val="Hyperlink"/>
+          </w:rPr>
+          <w:t>Model performance</w:t>
+        </w:r>
+      </w:hyperlink>
     </w:p>
     <w:p>
       <w:pPr>
@@ -54,23 +93,6 @@
           <w:numId w:val="1"/>
         </w:numPr>
       </w:pPr>
-      <w:hyperlink w:anchor="_Model_performance" w:history="1">
-        <w:r>
-          <w:rPr>
-            <w:rStyle w:val="Hyperlink"/>
-          </w:rPr>
-          <w:t>Model performance</w:t>
-        </w:r>
-      </w:hyperlink>
-    </w:p>
-    <w:p>
-      <w:pPr>
-        <w:pStyle w:val="ListParagraph"/>
-        <w:numPr>
-          <w:ilvl w:val="0"/>
-          <w:numId w:val="1"/>
-        </w:numPr>
-      </w:pPr>
       <w:hyperlink w:anchor="_Extract_by_time" w:history="1">
         <w:r>
           <w:rPr>
@@ -88,14 +110,14 @@
           <w:numId w:val="1"/>
         </w:numPr>
       </w:pPr>
-      <w:r>
-        <w:t xml:space="preserve">Import </w:t>
-      </w:r>
-      <w:proofErr w:type="spellStart"/>
-      <w:r>
-        <w:t>netCDF</w:t>
-      </w:r>
-      <w:proofErr w:type="spellEnd"/>
+      <w:hyperlink w:anchor="_Detect_burnt_periods" w:history="1">
+        <w:r>
+          <w:rPr>
+            <w:rStyle w:val="Hyperlink"/>
+          </w:rPr>
+          <w:t>Detect burnt periods</w:t>
+        </w:r>
+      </w:hyperlink>
     </w:p>
     <w:p>
       <w:pPr>
@@ -105,64 +127,37 @@
           <w:numId w:val="1"/>
         </w:numPr>
       </w:pPr>
-      <w:hyperlink w:anchor="_Spatial_Statistics_(Batch)" w:history="1">
+      <w:r>
+        <w:t>Import netCDF</w:t>
+      </w:r>
+    </w:p>
+    <w:p>
+      <w:pPr>
+        <w:pStyle w:val="Heading2"/>
+      </w:pPr>
+      <w:r>
+        <w:t>Installation</w:t>
+      </w:r>
+    </w:p>
+    <w:p>
+      <w:r>
+        <w:t xml:space="preserve">Install the .sav files in the </w:t>
+      </w:r>
+      <w:r>
+        <w:rPr>
+          <w:rStyle w:val="Emphasis"/>
+        </w:rPr>
+        <w:t>save_add</w:t>
+      </w:r>
+      <w:r>
+        <w:t xml:space="preserve"> folder (see also </w:t>
+      </w:r>
+      <w:hyperlink r:id="rId7" w:history="1">
         <w:r>
           <w:rPr>
             <w:rStyle w:val="Hyperlink"/>
           </w:rPr>
-          <w:t>Spatial statistics (batch)</w:t>
-        </w:r>
-      </w:hyperlink>
-    </w:p>
-    <w:p>
-      <w:pPr>
-        <w:pStyle w:val="Heading2"/>
-      </w:pPr>
-      <w:r>
-        <w:t>Installation</w:t>
-      </w:r>
-    </w:p>
-    <w:p>
-      <w:r>
-        <w:t>Install the .</w:t>
-      </w:r>
-      <w:proofErr w:type="spellStart"/>
-      <w:r>
-        <w:t>sav</w:t>
-      </w:r>
-      <w:proofErr w:type="spellEnd"/>
-      <w:r>
-        <w:t xml:space="preserve"> files in the </w:t>
-      </w:r>
-      <w:r>
-        <w:rPr>
-          <w:rStyle w:val="Emphasis"/>
-        </w:rPr>
-        <w:t>save_add</w:t>
-      </w:r>
-      <w:r>
-        <w:t xml:space="preserve"> folder (see also </w:t>
-      </w:r>
-      <w:hyperlink r:id="rId6" w:history="1">
-        <w:r>
-          <w:rPr>
-            <w:rStyle w:val="Hyperlink"/>
-          </w:rPr>
-          <w:t>ENVI .</w:t>
-        </w:r>
-        <w:proofErr w:type="spellStart"/>
-        <w:r>
-          <w:rPr>
-            <w:rStyle w:val="Hyperlink"/>
-          </w:rPr>
-          <w:t>sav</w:t>
-        </w:r>
-        <w:proofErr w:type="spellEnd"/>
-        <w:r>
-          <w:rPr>
-            <w:rStyle w:val="Hyperlink"/>
-          </w:rPr>
-          <w:t xml:space="preserve"> files: Installation and configuration</w:t>
+          <w:t>ENVI .sav files: Installation and configuration</w:t>
         </w:r>
       </w:hyperlink>
       <w:r>
@@ -325,6 +320,158 @@
           </w:p>
         </w:tc>
       </w:tr>
+      <w:tr>
+        <w:tc>
+          <w:tcPr>
+            <w:tcW w:w="3936" w:type="dxa"/>
+          </w:tcPr>
+          <w:p>
+            <w:pPr>
+              <w:spacing w:before="0" w:after="0" w:line="240" w:lineRule="auto"/>
+              <w:rPr>
+                <w:caps/>
+                <w:color w:val="243F60"/>
+                <w:spacing w:val="5"/>
+              </w:rPr>
+            </w:pPr>
+            <w:r>
+              <w:rPr>
+                <w:caps/>
+                <w:color w:val="243F60"/>
+                <w:spacing w:val="5"/>
+              </w:rPr>
+              <w:t>nrs_model_perf_gui</w:t>
+            </w:r>
+          </w:p>
+        </w:tc>
+        <w:tc>
+          <w:tcPr>
+            <w:tcW w:w="5640" w:type="dxa"/>
+          </w:tcPr>
+          <w:p>
+            <w:pPr>
+              <w:spacing w:before="0" w:after="0" w:line="240" w:lineRule="auto"/>
+            </w:pPr>
+            <w:r>
+              <w:t>Start the user interface of the model performance</w:t>
+            </w:r>
+          </w:p>
+        </w:tc>
+      </w:tr>
+      <w:tr>
+        <w:tc>
+          <w:tcPr>
+            <w:tcW w:w="3936" w:type="dxa"/>
+          </w:tcPr>
+          <w:p>
+            <w:pPr>
+              <w:spacing w:before="0" w:after="0" w:line="240" w:lineRule="auto"/>
+              <w:rPr>
+                <w:caps/>
+                <w:color w:val="243F60"/>
+                <w:spacing w:val="5"/>
+              </w:rPr>
+            </w:pPr>
+            <w:r>
+              <w:rPr>
+                <w:caps/>
+                <w:color w:val="243F60"/>
+                <w:spacing w:val="5"/>
+              </w:rPr>
+              <w:t>nrs_classify_r2_gui</w:t>
+            </w:r>
+          </w:p>
+        </w:tc>
+        <w:tc>
+          <w:tcPr>
+            <w:tcW w:w="5640" w:type="dxa"/>
+          </w:tcPr>
+          <w:p>
+            <w:pPr>
+              <w:spacing w:before="0" w:after="0" w:line="240" w:lineRule="auto"/>
+            </w:pPr>
+            <w:r>
+              <w:t>Start the user interface of the R2 classification</w:t>
+            </w:r>
+          </w:p>
+        </w:tc>
+      </w:tr>
+      <w:tr>
+        <w:tc>
+          <w:tcPr>
+            <w:tcW w:w="3936" w:type="dxa"/>
+          </w:tcPr>
+          <w:p>
+            <w:pPr>
+              <w:spacing w:before="0" w:after="0" w:line="240" w:lineRule="auto"/>
+              <w:rPr>
+                <w:caps/>
+                <w:color w:val="243F60"/>
+                <w:spacing w:val="5"/>
+              </w:rPr>
+            </w:pPr>
+            <w:r>
+              <w:rPr>
+                <w:caps/>
+                <w:color w:val="243F60"/>
+                <w:spacing w:val="5"/>
+              </w:rPr>
+              <w:t>nrs_extract_time_gui</w:t>
+            </w:r>
+          </w:p>
+        </w:tc>
+        <w:tc>
+          <w:tcPr>
+            <w:tcW w:w="5640" w:type="dxa"/>
+          </w:tcPr>
+          <w:p>
+            <w:pPr>
+              <w:spacing w:before="0" w:after="0" w:line="240" w:lineRule="auto"/>
+            </w:pPr>
+            <w:r>
+              <w:t>Start the user interface of the extract by time function</w:t>
+            </w:r>
+          </w:p>
+        </w:tc>
+      </w:tr>
+      <w:tr>
+        <w:tc>
+          <w:tcPr>
+            <w:tcW w:w="3936" w:type="dxa"/>
+          </w:tcPr>
+          <w:p>
+            <w:pPr>
+              <w:spacing w:before="0" w:after="0" w:line="240" w:lineRule="auto"/>
+              <w:rPr>
+                <w:caps/>
+                <w:color w:val="243F60"/>
+                <w:spacing w:val="5"/>
+              </w:rPr>
+            </w:pPr>
+            <w:r>
+              <w:rPr>
+                <w:caps/>
+                <w:color w:val="243F60"/>
+                <w:spacing w:val="5"/>
+              </w:rPr>
+              <w:t>nrs_detect_burnt_gui</w:t>
+            </w:r>
+          </w:p>
+        </w:tc>
+        <w:tc>
+          <w:tcPr>
+            <w:tcW w:w="5640" w:type="dxa"/>
+          </w:tcPr>
+          <w:p>
+            <w:pPr>
+              <w:spacing w:before="0" w:after="0" w:line="240" w:lineRule="auto"/>
+            </w:pPr>
+            <w:r>
+              <w:t>Start the user interface of the burnt period detection</w:t>
+            </w:r>
+          </w:p>
+        </w:tc>
+      </w:tr>
     </w:tbl>
     <w:p>
       <w:r>
@@ -355,50 +502,10 @@
           <w:noProof/>
         </w:rPr>
         <w:drawing>
-          <wp:inline distT="0" distB="0" distL="0" distR="0" wp14:anchorId="706B6D93" wp14:editId="645790DE">
-            <wp:extent cx="2034000" cy="1612800"/>
-            <wp:effectExtent l="0" t="0" r="4445" b="6985"/>
-            <wp:docPr id="2" name="Picture 2"/>
-            <wp:cNvGraphicFramePr>
-              <a:graphicFrameLocks xmlns:a="http://schemas.openxmlformats.org/drawingml/2006/main" noChangeAspect="1"/>
-            </wp:cNvGraphicFramePr>
-            <a:graphic xmlns:a="http://schemas.openxmlformats.org/drawingml/2006/main">
-              <a:graphicData uri="http://schemas.openxmlformats.org/drawingml/2006/picture">
-                <pic:pic xmlns:pic="http://schemas.openxmlformats.org/drawingml/2006/picture">
-                  <pic:nvPicPr>
-                    <pic:cNvPr id="0" name=""/>
-                    <pic:cNvPicPr/>
-                  </pic:nvPicPr>
-                  <pic:blipFill>
-                    <a:blip r:embed="rId7"/>
-                    <a:stretch>
-                      <a:fillRect/>
-                    </a:stretch>
-                  </pic:blipFill>
-                  <pic:spPr>
-                    <a:xfrm>
-                      <a:off x="0" y="0"/>
-                      <a:ext cx="2034000" cy="1612800"/>
-                    </a:xfrm>
-                    <a:prstGeom prst="rect">
-                      <a:avLst/>
-                    </a:prstGeom>
-                  </pic:spPr>
-                </pic:pic>
-              </a:graphicData>
-            </a:graphic>
-          </wp:inline>
-        </w:drawing>
-      </w:r>
-      <w:r>
-        <w:rPr>
-          <w:noProof/>
-        </w:rPr>
-        <w:drawing>
-          <wp:inline distT="0" distB="0" distL="0" distR="0" wp14:anchorId="0E5D8738" wp14:editId="35191868">
-            <wp:extent cx="3476625" cy="787960"/>
-            <wp:effectExtent l="0" t="0" r="0" b="0"/>
-            <wp:docPr id="4" name="Picture 4"/>
+          <wp:inline distT="0" distB="0" distL="0" distR="0" wp14:anchorId="7E64B846" wp14:editId="4F3F2400">
+            <wp:extent cx="2106000" cy="2386800"/>
+            <wp:effectExtent l="0" t="0" r="8890" b="0"/>
+            <wp:docPr id="8" name="Picture 8"/>
             <wp:cNvGraphicFramePr>
               <a:graphicFrameLocks xmlns:a="http://schemas.openxmlformats.org/drawingml/2006/main" noChangeAspect="1"/>
             </wp:cNvGraphicFramePr>
@@ -418,7 +525,7 @@
                   <pic:spPr>
                     <a:xfrm>
                       <a:off x="0" y="0"/>
-                      <a:ext cx="3491486" cy="791328"/>
+                      <a:ext cx="2106000" cy="2386800"/>
                     </a:xfrm>
                     <a:prstGeom prst="rect">
                       <a:avLst/>
@@ -439,11 +546,26 @@
     </w:p>
     <w:p>
       <w:pPr>
-        <w:pStyle w:val="Heading3"/>
+        <w:rPr>
+          <w:caps/>
+          <w:color w:val="243F60" w:themeColor="accent1" w:themeShade="7F"/>
+          <w:spacing w:val="15"/>
+          <w:sz w:val="22"/>
+          <w:szCs w:val="22"/>
+        </w:rPr>
       </w:pPr>
       <w:bookmarkStart w:id="0" w:name="_Spatial_Statistics_(Batch)"/>
       <w:bookmarkEnd w:id="0"/>
       <w:r>
+        <w:br w:type="page"/>
+      </w:r>
+    </w:p>
+    <w:p>
+      <w:pPr>
+        <w:pStyle w:val="Heading3"/>
+      </w:pPr>
+      <w:r>
+        <w:lastRenderedPageBreak/>
         <w:t>Spatial Statistics (Batch)</w:t>
       </w:r>
     </w:p>
@@ -455,9 +577,15 @@
         </w:rPr>
       </w:pPr>
       <w:r>
+        <w:rPr>
+          <w:color w:val="1F497D" w:themeColor="text2"/>
+        </w:rPr>
         <w:t>Menu option is</w:t>
       </w:r>
       <w:r>
+        <w:rPr>
+          <w:color w:val="1F497D" w:themeColor="text2"/>
+        </w:rPr>
         <w:t xml:space="preserve"> </w:t>
       </w:r>
       <w:r>
@@ -481,14 +609,12 @@
         </w:rPr>
         <w:t>‘</w:t>
       </w:r>
-      <w:proofErr w:type="spellStart"/>
       <w:r>
         <w:rPr>
           <w:rStyle w:val="SubtleEmphasis"/>
         </w:rPr>
         <w:t>nrs_statistics_batch_gui</w:t>
       </w:r>
-      <w:proofErr w:type="spellEnd"/>
       <w:r>
         <w:rPr>
           <w:rStyle w:val="SubtleEmphasis"/>
@@ -550,7 +676,6 @@
           <w:rStyle w:val="SubtleEmphasis"/>
           <w:i w:val="0"/>
         </w:rPr>
-        <w:lastRenderedPageBreak/>
         <w:t>The software either accepts a file list in a text file or a folder name where the files to process are located. In case of the text file: each line contains the name of a single band image with a fully specified path. If the folder option is chosen, make sure that only images are located here; other files will cause problems</w:t>
       </w:r>
     </w:p>
@@ -582,7 +707,7 @@
           <w:noProof/>
         </w:rPr>
         <w:drawing>
-          <wp:inline distT="0" distB="0" distL="0" distR="0" wp14:anchorId="1ECA15F1" wp14:editId="49B86EF4">
+          <wp:inline distT="0" distB="0" distL="0" distR="0" wp14:anchorId="4A494A37" wp14:editId="78B0EB0E">
             <wp:extent cx="3560400" cy="1386000"/>
             <wp:effectExtent l="0" t="0" r="2540" b="5080"/>
             <wp:docPr id="1" name="Picture 1"/>
@@ -619,7 +744,15 @@
       </w:r>
     </w:p>
     <w:p>
-      <w:r>
+      <w:pPr>
+        <w:rPr>
+          <w:color w:val="1F497D" w:themeColor="text2"/>
+        </w:rPr>
+      </w:pPr>
+      <w:r>
+        <w:rPr>
+          <w:color w:val="1F497D" w:themeColor="text2"/>
+        </w:rPr>
         <w:t>Explanation of all the fields:</w:t>
       </w:r>
     </w:p>
@@ -879,26 +1012,14 @@
           <w:szCs w:val="18"/>
         </w:rPr>
       </w:pPr>
-      <w:proofErr w:type="spellStart"/>
-      <w:proofErr w:type="gramStart"/>
-      <w:r>
-        <w:rPr>
-          <w:rFonts w:ascii="Courier New" w:hAnsi="Courier New" w:cs="Courier New"/>
-          <w:sz w:val="18"/>
-          <w:szCs w:val="18"/>
-        </w:rPr>
-        <w:t>filename,</w:t>
-      </w:r>
-      <w:proofErr w:type="gramEnd"/>
-      <w:r>
-        <w:rPr>
-          <w:rFonts w:ascii="Courier New" w:hAnsi="Courier New" w:cs="Courier New"/>
-          <w:sz w:val="18"/>
-          <w:szCs w:val="18"/>
-        </w:rPr>
-        <w:t>min,max,mean,stdev</w:t>
-      </w:r>
-      <w:proofErr w:type="spellEnd"/>
+      <w:r>
+        <w:rPr>
+          <w:rFonts w:ascii="Courier New" w:hAnsi="Courier New" w:cs="Courier New"/>
+          <w:sz w:val="18"/>
+          <w:szCs w:val="18"/>
+        </w:rPr>
+        <w:t>filename,min,max,mean,stdev</w:t>
+      </w:r>
     </w:p>
     <w:p>
       <w:pPr>
@@ -923,16 +1044,7 @@
           <w:sz w:val="18"/>
           <w:szCs w:val="18"/>
         </w:rPr>
-        <w:t>.dat</w:t>
-      </w:r>
-      <w:proofErr w:type="gramStart"/>
-      <w:r>
-        <w:rPr>
-          <w:rFonts w:ascii="Courier New" w:hAnsi="Courier New" w:cs="Courier New"/>
-          <w:sz w:val="18"/>
-          <w:szCs w:val="18"/>
-        </w:rPr>
-        <w:t>,0.00000,</w:t>
+        <w:t>.dat,0.00000,</w:t>
       </w:r>
       <w:r>
         <w:rPr>
@@ -1030,7 +1142,6 @@
         </w:rPr>
         <w:t>000</w:t>
       </w:r>
-      <w:proofErr w:type="gramEnd"/>
     </w:p>
     <w:p>
       <w:pPr>
@@ -1055,16 +1166,7 @@
           <w:sz w:val="18"/>
           <w:szCs w:val="18"/>
         </w:rPr>
-        <w:t>.dat,-1.02260,-1.02260,-1.02260</w:t>
-      </w:r>
-      <w:proofErr w:type="gramStart"/>
-      <w:r>
-        <w:rPr>
-          <w:rFonts w:ascii="Courier New" w:hAnsi="Courier New" w:cs="Courier New"/>
-          <w:sz w:val="18"/>
-          <w:szCs w:val="18"/>
-        </w:rPr>
-        <w:t>,0.</w:t>
+        <w:t>.dat,-1.02260,-1.02260,-1.02260,0.</w:t>
       </w:r>
       <w:r>
         <w:rPr>
@@ -1082,7 +1184,6 @@
         </w:rPr>
         <w:t>000</w:t>
       </w:r>
-      <w:proofErr w:type="gramEnd"/>
     </w:p>
     <w:p>
       <w:pPr>
@@ -1123,16 +1224,7 @@
           <w:sz w:val="18"/>
           <w:szCs w:val="18"/>
         </w:rPr>
-        <w:t>,-0.42857,-0.42857,-0.42857</w:t>
-      </w:r>
-      <w:proofErr w:type="gramStart"/>
-      <w:r>
-        <w:rPr>
-          <w:rFonts w:ascii="Courier New" w:hAnsi="Courier New" w:cs="Courier New"/>
-          <w:sz w:val="18"/>
-          <w:szCs w:val="18"/>
-        </w:rPr>
-        <w:t>,0.</w:t>
+        <w:t>,-0.42857,-0.42857,-0.42857,0.</w:t>
       </w:r>
       <w:r>
         <w:rPr>
@@ -1150,7 +1242,6 @@
         </w:rPr>
         <w:t>0</w:t>
       </w:r>
-      <w:proofErr w:type="gramEnd"/>
     </w:p>
     <w:p>
       <w:pPr>
@@ -1175,18 +1266,8 @@
           <w:sz w:val="18"/>
           <w:szCs w:val="18"/>
         </w:rPr>
-        <w:t>,-1.00000,-1.00000,-1.00000</w:t>
-      </w:r>
-      <w:proofErr w:type="gramStart"/>
-      <w:r>
-        <w:rPr>
-          <w:rFonts w:ascii="Courier New" w:hAnsi="Courier New" w:cs="Courier New"/>
-          <w:sz w:val="18"/>
-          <w:szCs w:val="18"/>
-        </w:rPr>
-        <w:t>,0.00000</w:t>
-      </w:r>
-      <w:proofErr w:type="gramEnd"/>
+        <w:t>,-1.00000,-1.00000,-1.00000,0.00000</w:t>
+      </w:r>
     </w:p>
     <w:p>
       <w:pPr>
@@ -1221,6 +1302,9 @@
         </w:rPr>
       </w:pPr>
       <w:r>
+        <w:rPr>
+          <w:color w:val="1F497D" w:themeColor="text2"/>
+        </w:rPr>
         <w:t xml:space="preserve">Menu option is </w:t>
       </w:r>
       <w:r>
@@ -1244,14 +1328,12 @@
         </w:rPr>
         <w:t>‘</w:t>
       </w:r>
-      <w:proofErr w:type="spellStart"/>
       <w:r>
         <w:rPr>
           <w:rStyle w:val="SubtleEmphasis"/>
         </w:rPr>
         <w:t>nrs_model_perf_gui</w:t>
       </w:r>
-      <w:proofErr w:type="spellEnd"/>
       <w:r>
         <w:rPr>
           <w:rStyle w:val="SubtleEmphasis"/>
@@ -1576,7 +1658,7 @@
           <w:noProof/>
         </w:rPr>
         <w:drawing>
-          <wp:inline distT="0" distB="0" distL="0" distR="0" wp14:anchorId="43856D84" wp14:editId="70C749DA">
+          <wp:inline distT="0" distB="0" distL="0" distR="0" wp14:anchorId="36367870" wp14:editId="62B7405E">
             <wp:extent cx="3564000" cy="2588400"/>
             <wp:effectExtent l="0" t="0" r="0" b="2540"/>
             <wp:docPr id="3" name="Picture 3"/>
@@ -1613,7 +1695,15 @@
       </w:r>
     </w:p>
     <w:p>
-      <w:r>
+      <w:pPr>
+        <w:rPr>
+          <w:color w:val="1F497D" w:themeColor="text2"/>
+        </w:rPr>
+      </w:pPr>
+      <w:r>
+        <w:rPr>
+          <w:color w:val="1F497D" w:themeColor="text2"/>
+        </w:rPr>
         <w:t>Explanation of all the fields:</w:t>
       </w:r>
     </w:p>
@@ -3458,6 +3548,9 @@
         </w:rPr>
       </w:pPr>
       <w:r>
+        <w:rPr>
+          <w:color w:val="1F497D" w:themeColor="text2"/>
+        </w:rPr>
         <w:t xml:space="preserve">Menu option is </w:t>
       </w:r>
       <w:r>
@@ -3828,7 +3921,7 @@
           <w:noProof/>
         </w:rPr>
         <w:drawing>
-          <wp:inline distT="0" distB="0" distL="0" distR="0" wp14:anchorId="2869156D" wp14:editId="6267B95B">
+          <wp:inline distT="0" distB="0" distL="0" distR="0" wp14:anchorId="2B2D54A1" wp14:editId="05146F58">
             <wp:extent cx="3560400" cy="986400"/>
             <wp:effectExtent l="0" t="0" r="2540" b="4445"/>
             <wp:docPr id="5" name="Picture 5"/>
@@ -3865,7 +3958,15 @@
       </w:r>
     </w:p>
     <w:p>
-      <w:r>
+      <w:pPr>
+        <w:rPr>
+          <w:color w:val="1F497D" w:themeColor="text2"/>
+        </w:rPr>
+      </w:pPr>
+      <w:r>
+        <w:rPr>
+          <w:color w:val="1F497D" w:themeColor="text2"/>
+        </w:rPr>
         <w:t>Explanation of all the fields:</w:t>
       </w:r>
     </w:p>
@@ -3965,6 +4066,9 @@
         </w:rPr>
       </w:pPr>
       <w:r>
+        <w:rPr>
+          <w:color w:val="1F497D" w:themeColor="text2"/>
+        </w:rPr>
         <w:t xml:space="preserve">Menu option is </w:t>
       </w:r>
       <w:r>
@@ -3980,7 +4084,13 @@
         <w:t>Extract by time</w:t>
       </w:r>
       <w:r>
-        <w:t xml:space="preserve">, the command line is </w:t>
+        <w:rPr>
+          <w:color w:val="1F497D" w:themeColor="text2"/>
+        </w:rPr>
+        <w:t xml:space="preserve">, the command line </w:t>
+      </w:r>
+      <w:r>
+        <w:t xml:space="preserve">is </w:t>
       </w:r>
       <w:r>
         <w:rPr>
@@ -3988,14 +4098,12 @@
         </w:rPr>
         <w:t>‘</w:t>
       </w:r>
-      <w:proofErr w:type="spellStart"/>
       <w:r>
         <w:rPr>
           <w:rStyle w:val="SubtleEmphasis"/>
         </w:rPr>
         <w:t>nrs_extract_time_gui</w:t>
       </w:r>
-      <w:proofErr w:type="spellEnd"/>
       <w:r>
         <w:rPr>
           <w:rStyle w:val="SubtleEmphasis"/>
@@ -4078,8 +4186,6 @@
           <w:i w:val="0"/>
         </w:rPr>
       </w:pPr>
-      <w:bookmarkStart w:id="5" w:name="_GoBack"/>
-      <w:bookmarkEnd w:id="5"/>
       <w:r>
         <w:rPr>
           <w:rStyle w:val="SubtleEmphasis"/>
@@ -4131,7 +4237,7 @@
           <w:noProof/>
         </w:rPr>
         <w:drawing>
-          <wp:inline distT="0" distB="0" distL="0" distR="0" wp14:anchorId="3D65673B" wp14:editId="15D8F03E">
+          <wp:inline distT="0" distB="0" distL="0" distR="0" wp14:anchorId="7C00480D" wp14:editId="31D906B2">
             <wp:extent cx="3722400" cy="1987200"/>
             <wp:effectExtent l="0" t="0" r="0" b="0"/>
             <wp:docPr id="7" name="Picture 7"/>
@@ -4168,7 +4274,15 @@
       </w:r>
     </w:p>
     <w:p>
-      <w:r>
+      <w:pPr>
+        <w:rPr>
+          <w:color w:val="1F497D" w:themeColor="text2"/>
+        </w:rPr>
+      </w:pPr>
+      <w:r>
+        <w:rPr>
+          <w:color w:val="1F497D" w:themeColor="text2"/>
+        </w:rPr>
         <w:t>Explanation of all the fields:</w:t>
       </w:r>
     </w:p>
@@ -4334,6 +4448,1360 @@
       </w:tr>
     </w:tbl>
     <w:p/>
+    <w:p>
+      <w:pPr>
+        <w:rPr>
+          <w:color w:val="243F60" w:themeColor="accent1" w:themeShade="7F"/>
+          <w:spacing w:val="15"/>
+          <w:sz w:val="22"/>
+          <w:szCs w:val="22"/>
+        </w:rPr>
+      </w:pPr>
+      <w:r>
+        <w:br w:type="page"/>
+      </w:r>
+    </w:p>
+    <w:p>
+      <w:pPr>
+        <w:pStyle w:val="Heading3"/>
+      </w:pPr>
+      <w:bookmarkStart w:id="5" w:name="_Detect_burnt_periods"/>
+      <w:bookmarkEnd w:id="5"/>
+      <w:r>
+        <w:lastRenderedPageBreak/>
+        <w:t>Detect burnt periods</w:t>
+      </w:r>
+    </w:p>
+    <w:p>
+      <w:pPr>
+        <w:rPr>
+          <w:rStyle w:val="SubtleEmphasis"/>
+          <w:i w:val="0"/>
+        </w:rPr>
+      </w:pPr>
+      <w:r>
+        <w:rPr>
+          <w:color w:val="1F497D" w:themeColor="text2"/>
+        </w:rPr>
+        <w:t xml:space="preserve">Menu option is </w:t>
+      </w:r>
+      <w:r>
+        <w:rPr>
+          <w:rStyle w:val="SubtleEmphasis"/>
+        </w:rPr>
+        <w:t xml:space="preserve">‘NRS | </w:t>
+      </w:r>
+      <w:r>
+        <w:rPr>
+          <w:rStyle w:val="SubtleEmphasis"/>
+        </w:rPr>
+        <w:t>Detect burnt periods</w:t>
+      </w:r>
+      <w:r>
+        <w:rPr>
+          <w:color w:val="1F497D" w:themeColor="text2"/>
+        </w:rPr>
+        <w:t xml:space="preserve">, the command line </w:t>
+      </w:r>
+      <w:r>
+        <w:t xml:space="preserve">is </w:t>
+      </w:r>
+      <w:r>
+        <w:rPr>
+          <w:rStyle w:val="SubtleEmphasis"/>
+        </w:rPr>
+        <w:t>‘</w:t>
+      </w:r>
+      <w:r>
+        <w:rPr>
+          <w:rStyle w:val="SubtleEmphasis"/>
+        </w:rPr>
+        <w:t>nrs_detect_burnt_gui</w:t>
+      </w:r>
+      <w:r>
+        <w:rPr>
+          <w:rStyle w:val="SubtleEmphasis"/>
+        </w:rPr>
+        <w:t>’</w:t>
+      </w:r>
+      <w:r>
+        <w:rPr>
+          <w:rStyle w:val="SubtleEmphasis"/>
+          <w:i w:val="0"/>
+        </w:rPr>
+        <w:t>. This function determines the periods in the time</w:t>
+      </w:r>
+      <w:r>
+        <w:rPr>
+          <w:rStyle w:val="SubtleEmphasis"/>
+          <w:i w:val="0"/>
+        </w:rPr>
+        <w:t xml:space="preserve"> </w:t>
+      </w:r>
+      <w:r>
+        <w:rPr>
+          <w:rStyle w:val="SubtleEmphasis"/>
+          <w:i w:val="0"/>
+        </w:rPr>
+        <w:t>series where the area ratio is less than a provided threshold. The threshold can be fixed (a single value) or taken from a time</w:t>
+      </w:r>
+      <w:r>
+        <w:rPr>
+          <w:rStyle w:val="SubtleEmphasis"/>
+          <w:i w:val="0"/>
+        </w:rPr>
+        <w:t xml:space="preserve"> </w:t>
+      </w:r>
+      <w:r>
+        <w:rPr>
+          <w:rStyle w:val="SubtleEmphasis"/>
+          <w:i w:val="0"/>
+        </w:rPr>
+        <w:t>series column in the input table.</w:t>
+      </w:r>
+    </w:p>
+    <w:p>
+      <w:pPr>
+        <w:rPr>
+          <w:rStyle w:val="SubtleEmphasis"/>
+          <w:i w:val="0"/>
+        </w:rPr>
+      </w:pPr>
+      <w:r>
+        <w:rPr>
+          <w:rStyle w:val="SubtleEmphasis"/>
+          <w:i w:val="0"/>
+        </w:rPr>
+        <w:t>The function offers an additional option to handle noise around the threshold in the time series ratios.</w:t>
+      </w:r>
+    </w:p>
+    <w:p>
+      <w:pPr>
+        <w:rPr>
+          <w:rStyle w:val="SubtleEmphasis"/>
+          <w:i w:val="0"/>
+        </w:rPr>
+      </w:pPr>
+      <w:r>
+        <w:rPr>
+          <w:rStyle w:val="SubtleEmphasis"/>
+          <w:i w:val="0"/>
+        </w:rPr>
+        <w:t>The function creates two output files:</w:t>
+      </w:r>
+    </w:p>
+    <w:p>
+      <w:pPr>
+        <w:pStyle w:val="ListParagraph"/>
+        <w:numPr>
+          <w:ilvl w:val="0"/>
+          <w:numId w:val="4"/>
+        </w:numPr>
+        <w:rPr>
+          <w:rStyle w:val="SubtleEmphasis"/>
+          <w:i w:val="0"/>
+        </w:rPr>
+      </w:pPr>
+      <w:r>
+        <w:rPr>
+          <w:rStyle w:val="SubtleEmphasis"/>
+          <w:i w:val="0"/>
+        </w:rPr>
+        <w:t xml:space="preserve">Flag file: </w:t>
+      </w:r>
+      <w:r>
+        <w:rPr>
+          <w:rStyle w:val="SubtleEmphasis"/>
+          <w:i w:val="0"/>
+        </w:rPr>
+        <w:t>A table file with the detected burnt periods</w:t>
+      </w:r>
+      <w:r>
+        <w:rPr>
+          <w:rStyle w:val="SubtleEmphasis"/>
+          <w:i w:val="0"/>
+        </w:rPr>
+        <w:t>.</w:t>
+      </w:r>
+    </w:p>
+    <w:p>
+      <w:pPr>
+        <w:pStyle w:val="ListParagraph"/>
+        <w:numPr>
+          <w:ilvl w:val="0"/>
+          <w:numId w:val="4"/>
+        </w:numPr>
+        <w:rPr>
+          <w:rStyle w:val="SubtleEmphasis"/>
+          <w:i w:val="0"/>
+        </w:rPr>
+      </w:pPr>
+      <w:r>
+        <w:rPr>
+          <w:rStyle w:val="SubtleEmphasis"/>
+          <w:i w:val="0"/>
+        </w:rPr>
+        <w:t xml:space="preserve">Per file: </w:t>
+      </w:r>
+      <w:r>
+        <w:rPr>
+          <w:rStyle w:val="SubtleEmphasis"/>
+          <w:i w:val="0"/>
+        </w:rPr>
+        <w:t>A table file containing a list of periods when burnt periods are detected.</w:t>
+      </w:r>
+    </w:p>
+    <w:p>
+      <w:pPr>
+        <w:rPr>
+          <w:rStyle w:val="SubtleEmphasis"/>
+          <w:i w:val="0"/>
+        </w:rPr>
+      </w:pPr>
+      <w:r>
+        <w:rPr>
+          <w:rStyle w:val="SubtleEmphasis"/>
+          <w:i w:val="0"/>
+        </w:rPr>
+        <w:t>Below is the user interface:</w:t>
+      </w:r>
+    </w:p>
+    <w:p>
+      <w:pPr>
+        <w:ind w:firstLine="720"/>
+        <w:rPr>
+          <w:rStyle w:val="SubtleEmphasis"/>
+          <w:i w:val="0"/>
+        </w:rPr>
+      </w:pPr>
+      <w:r>
+        <w:rPr>
+          <w:noProof/>
+        </w:rPr>
+        <w:drawing>
+          <wp:inline distT="0" distB="0" distL="0" distR="0" wp14:anchorId="75B2D96E" wp14:editId="2DAAA2D6">
+            <wp:extent cx="3564000" cy="1908000"/>
+            <wp:effectExtent l="0" t="0" r="0" b="0"/>
+            <wp:docPr id="6" name="Picture 6"/>
+            <wp:cNvGraphicFramePr>
+              <a:graphicFrameLocks xmlns:a="http://schemas.openxmlformats.org/drawingml/2006/main" noChangeAspect="1"/>
+            </wp:cNvGraphicFramePr>
+            <a:graphic xmlns:a="http://schemas.openxmlformats.org/drawingml/2006/main">
+              <a:graphicData uri="http://schemas.openxmlformats.org/drawingml/2006/picture">
+                <pic:pic xmlns:pic="http://schemas.openxmlformats.org/drawingml/2006/picture">
+                  <pic:nvPicPr>
+                    <pic:cNvPr id="0" name=""/>
+                    <pic:cNvPicPr/>
+                  </pic:nvPicPr>
+                  <pic:blipFill>
+                    <a:blip r:embed="rId13"/>
+                    <a:stretch>
+                      <a:fillRect/>
+                    </a:stretch>
+                  </pic:blipFill>
+                  <pic:spPr>
+                    <a:xfrm>
+                      <a:off x="0" y="0"/>
+                      <a:ext cx="3564000" cy="1908000"/>
+                    </a:xfrm>
+                    <a:prstGeom prst="rect">
+                      <a:avLst/>
+                    </a:prstGeom>
+                  </pic:spPr>
+                </pic:pic>
+              </a:graphicData>
+            </a:graphic>
+          </wp:inline>
+        </w:drawing>
+      </w:r>
+    </w:p>
+    <w:p>
+      <w:pPr>
+        <w:rPr>
+          <w:color w:val="1F497D" w:themeColor="text2"/>
+        </w:rPr>
+      </w:pPr>
+      <w:r>
+        <w:rPr>
+          <w:color w:val="1F497D" w:themeColor="text2"/>
+        </w:rPr>
+        <w:t>Explanation of all the fields:</w:t>
+      </w:r>
+    </w:p>
+    <w:tbl>
+      <w:tblPr>
+        <w:tblW w:w="0" w:type="auto"/>
+        <w:shd w:val="clear" w:color="auto" w:fill="F2F2F2"/>
+        <w:tblLook w:val="04A0" w:firstRow="1" w:lastRow="0" w:firstColumn="1" w:lastColumn="0" w:noHBand="0" w:noVBand="1"/>
+      </w:tblPr>
+      <w:tblGrid>
+        <w:gridCol w:w="2898"/>
+        <w:gridCol w:w="6678"/>
+      </w:tblGrid>
+      <w:tr>
+        <w:tc>
+          <w:tcPr>
+            <w:tcW w:w="2898" w:type="dxa"/>
+            <w:shd w:val="clear" w:color="auto" w:fill="F2F2F2"/>
+          </w:tcPr>
+          <w:p>
+            <w:pPr>
+              <w:spacing w:before="0" w:after="0" w:line="240" w:lineRule="auto"/>
+            </w:pPr>
+            <w:r>
+              <w:t>Input timeseries table</w:t>
+            </w:r>
+          </w:p>
+        </w:tc>
+        <w:tc>
+          <w:tcPr>
+            <w:tcW w:w="6678" w:type="dxa"/>
+            <w:shd w:val="clear" w:color="auto" w:fill="F2F2F2"/>
+          </w:tcPr>
+          <w:p>
+            <w:pPr>
+              <w:spacing w:before="0" w:after="0" w:line="240" w:lineRule="auto"/>
+            </w:pPr>
+            <w:r>
+              <w:t>The input table with the time series data</w:t>
+            </w:r>
+          </w:p>
+        </w:tc>
+      </w:tr>
+      <w:tr>
+        <w:tc>
+          <w:tcPr>
+            <w:tcW w:w="2898" w:type="dxa"/>
+            <w:shd w:val="clear" w:color="auto" w:fill="F2F2F2"/>
+          </w:tcPr>
+          <w:p>
+            <w:pPr>
+              <w:spacing w:before="0" w:after="0" w:line="240" w:lineRule="auto"/>
+            </w:pPr>
+            <w:r>
+              <w:t>Apply noise filter</w:t>
+            </w:r>
+          </w:p>
+        </w:tc>
+        <w:tc>
+          <w:tcPr>
+            <w:tcW w:w="6678" w:type="dxa"/>
+            <w:shd w:val="clear" w:color="auto" w:fill="F2F2F2"/>
+          </w:tcPr>
+          <w:p>
+            <w:pPr>
+              <w:spacing w:before="0" w:after="0" w:line="240" w:lineRule="auto"/>
+            </w:pPr>
+            <w:r>
+              <w:t>Handle noise in the ratios around the threshold</w:t>
+            </w:r>
+          </w:p>
+        </w:tc>
+      </w:tr>
+      <w:tr>
+        <w:tc>
+          <w:tcPr>
+            <w:tcW w:w="2898" w:type="dxa"/>
+            <w:shd w:val="clear" w:color="auto" w:fill="F2F2F2"/>
+          </w:tcPr>
+          <w:p>
+            <w:pPr>
+              <w:spacing w:before="0" w:after="0" w:line="240" w:lineRule="auto"/>
+            </w:pPr>
+            <w:r>
+              <w:t>Use lower threshold column</w:t>
+            </w:r>
+          </w:p>
+        </w:tc>
+        <w:tc>
+          <w:tcPr>
+            <w:tcW w:w="6678" w:type="dxa"/>
+            <w:shd w:val="clear" w:color="auto" w:fill="F2F2F2"/>
+          </w:tcPr>
+          <w:p>
+            <w:pPr>
+              <w:spacing w:before="0" w:after="0" w:line="240" w:lineRule="auto"/>
+            </w:pPr>
+            <w:r>
+              <w:t>Use the threshold value in the time series data</w:t>
+            </w:r>
+          </w:p>
+        </w:tc>
+      </w:tr>
+      <w:tr>
+        <w:tc>
+          <w:tcPr>
+            <w:tcW w:w="2898" w:type="dxa"/>
+            <w:shd w:val="clear" w:color="auto" w:fill="F2F2F2"/>
+          </w:tcPr>
+          <w:p>
+            <w:pPr>
+              <w:spacing w:before="0" w:after="0" w:line="240" w:lineRule="auto"/>
+            </w:pPr>
+            <w:r>
+              <w:t>Average threshold column</w:t>
+            </w:r>
+          </w:p>
+        </w:tc>
+        <w:tc>
+          <w:tcPr>
+            <w:tcW w:w="6678" w:type="dxa"/>
+            <w:shd w:val="clear" w:color="auto" w:fill="F2F2F2"/>
+          </w:tcPr>
+          <w:p>
+            <w:pPr>
+              <w:spacing w:before="0" w:after="0" w:line="240" w:lineRule="auto"/>
+            </w:pPr>
+            <w:r>
+              <w:t>Use a single value by averaging the threshold data from the table</w:t>
+            </w:r>
+          </w:p>
+        </w:tc>
+      </w:tr>
+      <w:tr>
+        <w:tc>
+          <w:tcPr>
+            <w:tcW w:w="2898" w:type="dxa"/>
+            <w:shd w:val="clear" w:color="auto" w:fill="F2F2F2"/>
+          </w:tcPr>
+          <w:p>
+            <w:pPr>
+              <w:spacing w:before="0" w:after="0" w:line="240" w:lineRule="auto"/>
+            </w:pPr>
+            <w:r>
+              <w:t>Threshold</w:t>
+            </w:r>
+          </w:p>
+        </w:tc>
+        <w:tc>
+          <w:tcPr>
+            <w:tcW w:w="6678" w:type="dxa"/>
+            <w:shd w:val="clear" w:color="auto" w:fill="F2F2F2"/>
+          </w:tcPr>
+          <w:p>
+            <w:pPr>
+              <w:spacing w:before="0" w:after="0" w:line="240" w:lineRule="auto"/>
+            </w:pPr>
+            <w:r>
+              <w:t xml:space="preserve">The user specified threshold; is overruled when the </w:t>
+            </w:r>
+            <w:r>
+              <w:rPr>
+                <w:rStyle w:val="SubtleEmphasis"/>
+              </w:rPr>
+              <w:t>use lower threshold column</w:t>
+            </w:r>
+            <w:r>
+              <w:t xml:space="preserve"> option is checked</w:t>
+            </w:r>
+          </w:p>
+        </w:tc>
+      </w:tr>
+      <w:tr>
+        <w:tc>
+          <w:tcPr>
+            <w:tcW w:w="2898" w:type="dxa"/>
+            <w:shd w:val="clear" w:color="auto" w:fill="F2F2F2"/>
+          </w:tcPr>
+          <w:p>
+            <w:pPr>
+              <w:spacing w:before="0" w:after="0" w:line="240" w:lineRule="auto"/>
+            </w:pPr>
+            <w:r>
+              <w:t>Output name</w:t>
+            </w:r>
+          </w:p>
+        </w:tc>
+        <w:tc>
+          <w:tcPr>
+            <w:tcW w:w="6678" w:type="dxa"/>
+            <w:shd w:val="clear" w:color="auto" w:fill="F2F2F2"/>
+          </w:tcPr>
+          <w:p>
+            <w:pPr>
+              <w:spacing w:before="0" w:after="0" w:line="240" w:lineRule="auto"/>
+            </w:pPr>
+            <w:r>
+              <w:t>The base name of the output.</w:t>
+            </w:r>
+          </w:p>
+        </w:tc>
+      </w:tr>
+    </w:tbl>
+    <w:p>
+      <w:pPr>
+        <w:pStyle w:val="Heading4"/>
+      </w:pPr>
+      <w:r>
+        <w:t>Example input file</w:t>
+      </w:r>
+    </w:p>
+    <w:p>
+      <w:pPr>
+        <w:contextualSpacing/>
+        <w:rPr>
+          <w:rFonts w:ascii="Courier New" w:hAnsi="Courier New" w:cs="Courier New"/>
+          <w:sz w:val="18"/>
+          <w:szCs w:val="18"/>
+        </w:rPr>
+      </w:pPr>
+      <w:r>
+        <w:rPr>
+          <w:rFonts w:ascii="Courier New" w:hAnsi="Courier New" w:cs="Courier New"/>
+          <w:sz w:val="18"/>
+          <w:szCs w:val="18"/>
+        </w:rPr>
+        <w:t>Pair_ID,Upper band,Lower band,31,32,33,34</w:t>
+      </w:r>
+    </w:p>
+    <w:p>
+      <w:pPr>
+        <w:contextualSpacing/>
+        <w:rPr>
+          <w:rFonts w:ascii="Courier New" w:hAnsi="Courier New" w:cs="Courier New"/>
+          <w:sz w:val="18"/>
+          <w:szCs w:val="18"/>
+        </w:rPr>
+      </w:pPr>
+      <w:r>
+        <w:rPr>
+          <w:rFonts w:ascii="Courier New" w:hAnsi="Courier New" w:cs="Courier New"/>
+          <w:sz w:val="18"/>
+          <w:szCs w:val="18"/>
+        </w:rPr>
+        <w:t>1-4-1998,1.03241,0.97763,0.96250,1.13445,1.17241,1.07895</w:t>
+      </w:r>
+    </w:p>
+    <w:p>
+      <w:pPr>
+        <w:contextualSpacing/>
+        <w:rPr>
+          <w:rFonts w:ascii="Courier New" w:hAnsi="Courier New" w:cs="Courier New"/>
+          <w:sz w:val="18"/>
+          <w:szCs w:val="18"/>
+        </w:rPr>
+      </w:pPr>
+      <w:r>
+        <w:rPr>
+          <w:rFonts w:ascii="Courier New" w:hAnsi="Courier New" w:cs="Courier New"/>
+          <w:sz w:val="18"/>
+          <w:szCs w:val="18"/>
+        </w:rPr>
+        <w:t>11-4-1998,1.02863,0.98074,1.04706,1.18548,1.28689,1.15033</w:t>
+      </w:r>
+    </w:p>
+    <w:p>
+      <w:pPr>
+        <w:contextualSpacing/>
+        <w:rPr>
+          <w:rFonts w:ascii="Courier New" w:hAnsi="Courier New" w:cs="Courier New"/>
+          <w:sz w:val="18"/>
+          <w:szCs w:val="18"/>
+        </w:rPr>
+      </w:pPr>
+      <w:r>
+        <w:rPr>
+          <w:rFonts w:ascii="Courier New" w:hAnsi="Courier New" w:cs="Courier New"/>
+          <w:sz w:val="18"/>
+          <w:szCs w:val="18"/>
+        </w:rPr>
+        <w:t>21-4-1998,1.03237,0.97265,0.97000,1.14184,1.32558,1.09942</w:t>
+      </w:r>
+    </w:p>
+    <w:p>
+      <w:pPr>
+        <w:contextualSpacing/>
+        <w:rPr>
+          <w:rFonts w:ascii="Courier New" w:hAnsi="Courier New" w:cs="Courier New"/>
+          <w:sz w:val="18"/>
+          <w:szCs w:val="18"/>
+        </w:rPr>
+      </w:pPr>
+      <w:r>
+        <w:rPr>
+          <w:rFonts w:ascii="Courier New" w:hAnsi="Courier New" w:cs="Courier New"/>
+          <w:sz w:val="18"/>
+          <w:szCs w:val="18"/>
+        </w:rPr>
+        <w:t>1-5-1998,1.02326,0.98214,0.97959,1.17600,1.19084,1.11111</w:t>
+      </w:r>
+    </w:p>
+    <w:p>
+      <w:pPr>
+        <w:contextualSpacing/>
+        <w:rPr>
+          <w:rFonts w:ascii="Courier New" w:hAnsi="Courier New" w:cs="Courier New"/>
+          <w:sz w:val="18"/>
+          <w:szCs w:val="18"/>
+        </w:rPr>
+      </w:pPr>
+      <w:r>
+        <w:rPr>
+          <w:rFonts w:ascii="Courier New" w:hAnsi="Courier New" w:cs="Courier New"/>
+          <w:sz w:val="18"/>
+          <w:szCs w:val="18"/>
+        </w:rPr>
+        <w:t>11-5-1998,1.02973,0.98817,0.97321,1.10345,1.09028,1.01705</w:t>
+      </w:r>
+    </w:p>
+    <w:p>
+      <w:pPr>
+        <w:contextualSpacing/>
+        <w:rPr>
+          <w:rFonts w:ascii="Courier New" w:hAnsi="Courier New" w:cs="Courier New"/>
+          <w:sz w:val="18"/>
+          <w:szCs w:val="18"/>
+        </w:rPr>
+      </w:pPr>
+      <w:r>
+        <w:rPr>
+          <w:rFonts w:ascii="Courier New" w:hAnsi="Courier New" w:cs="Courier New"/>
+          <w:sz w:val="18"/>
+          <w:szCs w:val="18"/>
+        </w:rPr>
+        <w:t>21-5-1998,1.01819,0.99285,1.00000,1.03289,1.11644,1.03409</w:t>
+      </w:r>
+    </w:p>
+    <w:p>
+      <w:pPr>
+        <w:contextualSpacing/>
+        <w:rPr>
+          <w:rFonts w:ascii="Courier New" w:hAnsi="Courier New" w:cs="Courier New"/>
+          <w:sz w:val="18"/>
+          <w:szCs w:val="18"/>
+        </w:rPr>
+      </w:pPr>
+      <w:r>
+        <w:rPr>
+          <w:rFonts w:ascii="Courier New" w:hAnsi="Courier New" w:cs="Courier New"/>
+          <w:sz w:val="18"/>
+          <w:szCs w:val="18"/>
+        </w:rPr>
+        <w:t>1-6-1998,1.01606,0.99166,0.96774,0.97093,0.94915,1.02162</w:t>
+      </w:r>
+    </w:p>
+    <w:p>
+      <w:pPr>
+        <w:contextualSpacing/>
+        <w:rPr>
+          <w:rFonts w:ascii="Courier New" w:hAnsi="Courier New" w:cs="Courier New"/>
+          <w:sz w:val="18"/>
+          <w:szCs w:val="18"/>
+        </w:rPr>
+      </w:pPr>
+      <w:r>
+        <w:rPr>
+          <w:rFonts w:ascii="Courier New" w:hAnsi="Courier New" w:cs="Courier New"/>
+          <w:sz w:val="18"/>
+          <w:szCs w:val="18"/>
+        </w:rPr>
+        <w:t>11-6-1998,1.01287,0.99420,1.01212,0.97207,0.96610,1.03109</w:t>
+      </w:r>
+    </w:p>
+    <w:p>
+      <w:pPr>
+        <w:rPr>
+          <w:color w:val="365F91" w:themeColor="accent1" w:themeShade="BF"/>
+          <w:spacing w:val="10"/>
+          <w:sz w:val="22"/>
+          <w:szCs w:val="22"/>
+        </w:rPr>
+      </w:pPr>
+      <w:r>
+        <w:rPr>
+          <w:color w:val="1F497D" w:themeColor="text2"/>
+        </w:rPr>
+        <w:t>Note that the date column is immediately followed by both threshold columns. This is important because the function expects the data in that order.</w:t>
+      </w:r>
+    </w:p>
+    <w:p>
+      <w:pPr>
+        <w:pStyle w:val="Heading4"/>
+      </w:pPr>
+      <w:r>
+        <w:lastRenderedPageBreak/>
+        <w:t>Example output files</w:t>
+      </w:r>
+    </w:p>
+    <w:p>
+      <w:pPr>
+        <w:rPr>
+          <w:color w:val="1F497D" w:themeColor="text2"/>
+        </w:rPr>
+      </w:pPr>
+      <w:r>
+        <w:rPr>
+          <w:color w:val="1F497D" w:themeColor="text2"/>
+        </w:rPr>
+        <w:t>Flag file:</w:t>
+      </w:r>
+      <w:r>
+        <w:rPr>
+          <w:color w:val="1F497D" w:themeColor="text2"/>
+        </w:rPr>
+        <w:t xml:space="preserve"> The name is constructed from the base output name by appending the postfix of ‘_flag’. This file is organized the same way as the input table, with the exception that the threshold columns are left out. The value now represent</w:t>
+      </w:r>
+      <w:r>
+        <w:rPr>
+          <w:color w:val="1F497D" w:themeColor="text2"/>
+        </w:rPr>
+        <w:t xml:space="preserve"> the detection of burnt period (value = 1).</w:t>
+      </w:r>
+    </w:p>
+    <w:p>
+      <w:pPr>
+        <w:contextualSpacing/>
+        <w:rPr>
+          <w:rFonts w:ascii="Courier New" w:hAnsi="Courier New" w:cs="Courier New"/>
+          <w:sz w:val="18"/>
+          <w:szCs w:val="18"/>
+        </w:rPr>
+      </w:pPr>
+      <w:r>
+        <w:rPr>
+          <w:rFonts w:ascii="Courier New" w:hAnsi="Courier New" w:cs="Courier New"/>
+          <w:sz w:val="18"/>
+          <w:szCs w:val="18"/>
+        </w:rPr>
+        <w:t>Pair_ID,31,32,33,34,35,36,37,38</w:t>
+      </w:r>
+    </w:p>
+    <w:p>
+      <w:pPr>
+        <w:contextualSpacing/>
+        <w:rPr>
+          <w:rFonts w:ascii="Courier New" w:hAnsi="Courier New" w:cs="Courier New"/>
+          <w:sz w:val="18"/>
+          <w:szCs w:val="18"/>
+        </w:rPr>
+      </w:pPr>
+      <w:r>
+        <w:rPr>
+          <w:rFonts w:ascii="Courier New" w:hAnsi="Courier New" w:cs="Courier New"/>
+          <w:sz w:val="18"/>
+          <w:szCs w:val="18"/>
+        </w:rPr>
+        <w:t>1-4-1998,0,0,0,0,0,0,0,0</w:t>
+      </w:r>
+    </w:p>
+    <w:p>
+      <w:pPr>
+        <w:contextualSpacing/>
+        <w:rPr>
+          <w:rFonts w:ascii="Courier New" w:hAnsi="Courier New" w:cs="Courier New"/>
+          <w:sz w:val="18"/>
+          <w:szCs w:val="18"/>
+        </w:rPr>
+      </w:pPr>
+      <w:r>
+        <w:rPr>
+          <w:rFonts w:ascii="Courier New" w:hAnsi="Courier New" w:cs="Courier New"/>
+          <w:sz w:val="18"/>
+          <w:szCs w:val="18"/>
+        </w:rPr>
+        <w:t>11-4-1998,0,0,0,0,0,0,0,0</w:t>
+      </w:r>
+    </w:p>
+    <w:p>
+      <w:pPr>
+        <w:contextualSpacing/>
+        <w:rPr>
+          <w:rFonts w:ascii="Courier New" w:hAnsi="Courier New" w:cs="Courier New"/>
+          <w:sz w:val="18"/>
+          <w:szCs w:val="18"/>
+        </w:rPr>
+      </w:pPr>
+      <w:r>
+        <w:rPr>
+          <w:rFonts w:ascii="Courier New" w:hAnsi="Courier New" w:cs="Courier New"/>
+          <w:sz w:val="18"/>
+          <w:szCs w:val="18"/>
+        </w:rPr>
+        <w:t>21-4-1998,0,0,0,0,0,0,0,0</w:t>
+      </w:r>
+    </w:p>
+    <w:p>
+      <w:pPr>
+        <w:contextualSpacing/>
+        <w:rPr>
+          <w:rFonts w:ascii="Courier New" w:hAnsi="Courier New" w:cs="Courier New"/>
+          <w:sz w:val="18"/>
+          <w:szCs w:val="18"/>
+        </w:rPr>
+      </w:pPr>
+      <w:r>
+        <w:rPr>
+          <w:rFonts w:ascii="Courier New" w:hAnsi="Courier New" w:cs="Courier New"/>
+          <w:sz w:val="18"/>
+          <w:szCs w:val="18"/>
+        </w:rPr>
+        <w:t>1-5-1998,0,0,0,0,0,0,0,0</w:t>
+      </w:r>
+    </w:p>
+    <w:p>
+      <w:pPr>
+        <w:contextualSpacing/>
+        <w:rPr>
+          <w:rFonts w:ascii="Courier New" w:hAnsi="Courier New" w:cs="Courier New"/>
+          <w:sz w:val="18"/>
+          <w:szCs w:val="18"/>
+        </w:rPr>
+      </w:pPr>
+      <w:r>
+        <w:rPr>
+          <w:rFonts w:ascii="Courier New" w:hAnsi="Courier New" w:cs="Courier New"/>
+          <w:sz w:val="18"/>
+          <w:szCs w:val="18"/>
+        </w:rPr>
+        <w:t>11-5-1998,0,0,0,0,0,0,0,0</w:t>
+      </w:r>
+    </w:p>
+    <w:p/>
+    <w:p>
+      <w:pPr>
+        <w:rPr>
+          <w:color w:val="1F497D" w:themeColor="text2"/>
+        </w:rPr>
+      </w:pPr>
+      <w:r>
+        <w:rPr>
+          <w:color w:val="1F497D" w:themeColor="text2"/>
+        </w:rPr>
+        <w:t>Per file:</w:t>
+      </w:r>
+      <w:r>
+        <w:rPr>
+          <w:color w:val="1F497D" w:themeColor="text2"/>
+        </w:rPr>
+        <w:t xml:space="preserve"> The name is constructed from the base output name by appending the postfix of ‘_per’</w:t>
+      </w:r>
+      <w:r>
+        <w:rPr>
+          <w:color w:val="1F497D" w:themeColor="text2"/>
+        </w:rPr>
+        <w:t>. This table contains one record for each detected burnt period. Note that there can be more than one period for each of the input columns.</w:t>
+      </w:r>
+    </w:p>
+    <w:p>
+      <w:pPr>
+        <w:rPr>
+          <w:color w:val="1F497D" w:themeColor="text2"/>
+        </w:rPr>
+      </w:pPr>
+      <w:r>
+        <w:rPr>
+          <w:color w:val="1F497D" w:themeColor="text2"/>
+        </w:rPr>
+        <w:t>The columns have the following meaning:</w:t>
+      </w:r>
+    </w:p>
+    <w:tbl>
+      <w:tblPr>
+        <w:tblStyle w:val="LightShading-Accent1"/>
+        <w:tblW w:w="0" w:type="auto"/>
+        <w:tblInd w:w="675" w:type="dxa"/>
+        <w:tblLook w:val="04A0" w:firstRow="1" w:lastRow="0" w:firstColumn="1" w:lastColumn="0" w:noHBand="0" w:noVBand="1"/>
+      </w:tblPr>
+      <w:tblGrid>
+        <w:gridCol w:w="1809"/>
+        <w:gridCol w:w="4253"/>
+      </w:tblGrid>
+      <w:tr>
+        <w:trPr>
+          <w:cnfStyle w:val="100000000000" w:firstRow="1" w:lastRow="0" w:firstColumn="0" w:lastColumn="0" w:oddVBand="0" w:evenVBand="0" w:oddHBand="0" w:evenHBand="0" w:firstRowFirstColumn="0" w:firstRowLastColumn="0" w:lastRowFirstColumn="0" w:lastRowLastColumn="0"/>
+        </w:trPr>
+        <w:tc>
+          <w:tcPr>
+            <w:cnfStyle w:val="001000000000" w:firstRow="0" w:lastRow="0" w:firstColumn="1" w:lastColumn="0" w:oddVBand="0" w:evenVBand="0" w:oddHBand="0" w:evenHBand="0" w:firstRowFirstColumn="0" w:firstRowLastColumn="0" w:lastRowFirstColumn="0" w:lastRowLastColumn="0"/>
+            <w:tcW w:w="1809" w:type="dxa"/>
+          </w:tcPr>
+          <w:p>
+            <w:pPr>
+              <w:rPr>
+                <w:color w:val="1F497D" w:themeColor="text2"/>
+              </w:rPr>
+            </w:pPr>
+            <w:r>
+              <w:rPr>
+                <w:color w:val="1F497D" w:themeColor="text2"/>
+              </w:rPr>
+              <w:t>Column name</w:t>
+            </w:r>
+          </w:p>
+        </w:tc>
+        <w:tc>
+          <w:tcPr>
+            <w:tcW w:w="4253" w:type="dxa"/>
+          </w:tcPr>
+          <w:p>
+            <w:pPr>
+              <w:cnfStyle w:val="100000000000" w:firstRow="1" w:lastRow="0" w:firstColumn="0" w:lastColumn="0" w:oddVBand="0" w:evenVBand="0" w:oddHBand="0" w:evenHBand="0" w:firstRowFirstColumn="0" w:firstRowLastColumn="0" w:lastRowFirstColumn="0" w:lastRowLastColumn="0"/>
+              <w:rPr>
+                <w:color w:val="1F497D" w:themeColor="text2"/>
+              </w:rPr>
+            </w:pPr>
+            <w:r>
+              <w:rPr>
+                <w:color w:val="1F497D" w:themeColor="text2"/>
+              </w:rPr>
+              <w:t>Description</w:t>
+            </w:r>
+            <w:bookmarkStart w:id="6" w:name="_GoBack"/>
+            <w:bookmarkEnd w:id="6"/>
+          </w:p>
+        </w:tc>
+      </w:tr>
+      <w:tr>
+        <w:trPr>
+          <w:cnfStyle w:val="000000100000" w:firstRow="0" w:lastRow="0" w:firstColumn="0" w:lastColumn="0" w:oddVBand="0" w:evenVBand="0" w:oddHBand="1" w:evenHBand="0" w:firstRowFirstColumn="0" w:firstRowLastColumn="0" w:lastRowFirstColumn="0" w:lastRowLastColumn="0"/>
+        </w:trPr>
+        <w:tc>
+          <w:tcPr>
+            <w:cnfStyle w:val="001000000000" w:firstRow="0" w:lastRow="0" w:firstColumn="1" w:lastColumn="0" w:oddVBand="0" w:evenVBand="0" w:oddHBand="0" w:evenHBand="0" w:firstRowFirstColumn="0" w:firstRowLastColumn="0" w:lastRowFirstColumn="0" w:lastRowLastColumn="0"/>
+            <w:tcW w:w="1809" w:type="dxa"/>
+          </w:tcPr>
+          <w:p>
+            <w:pPr>
+              <w:rPr>
+                <w:color w:val="1F497D" w:themeColor="text2"/>
+              </w:rPr>
+            </w:pPr>
+            <w:r>
+              <w:rPr>
+                <w:color w:val="1F497D" w:themeColor="text2"/>
+              </w:rPr>
+              <w:t>Pair_ID</w:t>
+            </w:r>
+          </w:p>
+        </w:tc>
+        <w:tc>
+          <w:tcPr>
+            <w:tcW w:w="4253" w:type="dxa"/>
+          </w:tcPr>
+          <w:p>
+            <w:pPr>
+              <w:cnfStyle w:val="000000100000" w:firstRow="0" w:lastRow="0" w:firstColumn="0" w:lastColumn="0" w:oddVBand="0" w:evenVBand="0" w:oddHBand="1" w:evenHBand="0" w:firstRowFirstColumn="0" w:firstRowLastColumn="0" w:lastRowFirstColumn="0" w:lastRowLastColumn="0"/>
+              <w:rPr>
+                <w:color w:val="1F497D" w:themeColor="text2"/>
+              </w:rPr>
+            </w:pPr>
+            <w:r>
+              <w:rPr>
+                <w:color w:val="1F497D" w:themeColor="text2"/>
+              </w:rPr>
+              <w:t>The identifier of the input column</w:t>
+            </w:r>
+          </w:p>
+        </w:tc>
+      </w:tr>
+      <w:tr>
+        <w:tc>
+          <w:tcPr>
+            <w:cnfStyle w:val="001000000000" w:firstRow="0" w:lastRow="0" w:firstColumn="1" w:lastColumn="0" w:oddVBand="0" w:evenVBand="0" w:oddHBand="0" w:evenHBand="0" w:firstRowFirstColumn="0" w:firstRowLastColumn="0" w:lastRowFirstColumn="0" w:lastRowLastColumn="0"/>
+            <w:tcW w:w="1809" w:type="dxa"/>
+          </w:tcPr>
+          <w:p>
+            <w:pPr>
+              <w:rPr>
+                <w:color w:val="1F497D" w:themeColor="text2"/>
+              </w:rPr>
+            </w:pPr>
+            <w:r>
+              <w:rPr>
+                <w:color w:val="1F497D" w:themeColor="text2"/>
+              </w:rPr>
+              <w:t>start</w:t>
+            </w:r>
+          </w:p>
+        </w:tc>
+        <w:tc>
+          <w:tcPr>
+            <w:tcW w:w="4253" w:type="dxa"/>
+          </w:tcPr>
+          <w:p>
+            <w:pPr>
+              <w:cnfStyle w:val="000000000000" w:firstRow="0" w:lastRow="0" w:firstColumn="0" w:lastColumn="0" w:oddVBand="0" w:evenVBand="0" w:oddHBand="0" w:evenHBand="0" w:firstRowFirstColumn="0" w:firstRowLastColumn="0" w:lastRowFirstColumn="0" w:lastRowLastColumn="0"/>
+              <w:rPr>
+                <w:color w:val="1F497D" w:themeColor="text2"/>
+              </w:rPr>
+            </w:pPr>
+            <w:r>
+              <w:rPr>
+                <w:color w:val="1F497D" w:themeColor="text2"/>
+              </w:rPr>
+              <w:t>The index of the start of a burnt period</w:t>
+            </w:r>
+          </w:p>
+        </w:tc>
+      </w:tr>
+      <w:tr>
+        <w:trPr>
+          <w:cnfStyle w:val="000000100000" w:firstRow="0" w:lastRow="0" w:firstColumn="0" w:lastColumn="0" w:oddVBand="0" w:evenVBand="0" w:oddHBand="1" w:evenHBand="0" w:firstRowFirstColumn="0" w:firstRowLastColumn="0" w:lastRowFirstColumn="0" w:lastRowLastColumn="0"/>
+        </w:trPr>
+        <w:tc>
+          <w:tcPr>
+            <w:cnfStyle w:val="001000000000" w:firstRow="0" w:lastRow="0" w:firstColumn="1" w:lastColumn="0" w:oddVBand="0" w:evenVBand="0" w:oddHBand="0" w:evenHBand="0" w:firstRowFirstColumn="0" w:firstRowLastColumn="0" w:lastRowFirstColumn="0" w:lastRowLastColumn="0"/>
+            <w:tcW w:w="1809" w:type="dxa"/>
+          </w:tcPr>
+          <w:p>
+            <w:pPr>
+              <w:rPr>
+                <w:color w:val="1F497D" w:themeColor="text2"/>
+              </w:rPr>
+            </w:pPr>
+            <w:r>
+              <w:rPr>
+                <w:color w:val="1F497D" w:themeColor="text2"/>
+              </w:rPr>
+              <w:t>end</w:t>
+            </w:r>
+          </w:p>
+        </w:tc>
+        <w:tc>
+          <w:tcPr>
+            <w:tcW w:w="4253" w:type="dxa"/>
+          </w:tcPr>
+          <w:p>
+            <w:pPr>
+              <w:cnfStyle w:val="000000100000" w:firstRow="0" w:lastRow="0" w:firstColumn="0" w:lastColumn="0" w:oddVBand="0" w:evenVBand="0" w:oddHBand="1" w:evenHBand="0" w:firstRowFirstColumn="0" w:firstRowLastColumn="0" w:lastRowFirstColumn="0" w:lastRowLastColumn="0"/>
+              <w:rPr>
+                <w:color w:val="1F497D" w:themeColor="text2"/>
+              </w:rPr>
+            </w:pPr>
+            <w:r>
+              <w:rPr>
+                <w:color w:val="1F497D" w:themeColor="text2"/>
+              </w:rPr>
+              <w:t>The index of the end of a burnt period</w:t>
+            </w:r>
+          </w:p>
+        </w:tc>
+      </w:tr>
+      <w:tr>
+        <w:tc>
+          <w:tcPr>
+            <w:cnfStyle w:val="001000000000" w:firstRow="0" w:lastRow="0" w:firstColumn="1" w:lastColumn="0" w:oddVBand="0" w:evenVBand="0" w:oddHBand="0" w:evenHBand="0" w:firstRowFirstColumn="0" w:firstRowLastColumn="0" w:lastRowFirstColumn="0" w:lastRowLastColumn="0"/>
+            <w:tcW w:w="1809" w:type="dxa"/>
+          </w:tcPr>
+          <w:p>
+            <w:pPr>
+              <w:rPr>
+                <w:color w:val="1F497D" w:themeColor="text2"/>
+              </w:rPr>
+            </w:pPr>
+            <w:r>
+              <w:rPr>
+                <w:color w:val="1F497D" w:themeColor="text2"/>
+              </w:rPr>
+              <w:t>#periods</w:t>
+            </w:r>
+          </w:p>
+        </w:tc>
+        <w:tc>
+          <w:tcPr>
+            <w:tcW w:w="4253" w:type="dxa"/>
+          </w:tcPr>
+          <w:p>
+            <w:pPr>
+              <w:cnfStyle w:val="000000000000" w:firstRow="0" w:lastRow="0" w:firstColumn="0" w:lastColumn="0" w:oddVBand="0" w:evenVBand="0" w:oddHBand="0" w:evenHBand="0" w:firstRowFirstColumn="0" w:firstRowLastColumn="0" w:lastRowFirstColumn="0" w:lastRowLastColumn="0"/>
+              <w:rPr>
+                <w:color w:val="1F497D" w:themeColor="text2"/>
+              </w:rPr>
+            </w:pPr>
+            <w:r>
+              <w:rPr>
+                <w:color w:val="1F497D" w:themeColor="text2"/>
+              </w:rPr>
+              <w:t>The length of the period</w:t>
+            </w:r>
+          </w:p>
+        </w:tc>
+      </w:tr>
+      <w:tr>
+        <w:trPr>
+          <w:cnfStyle w:val="000000100000" w:firstRow="0" w:lastRow="0" w:firstColumn="0" w:lastColumn="0" w:oddVBand="0" w:evenVBand="0" w:oddHBand="1" w:evenHBand="0" w:firstRowFirstColumn="0" w:firstRowLastColumn="0" w:lastRowFirstColumn="0" w:lastRowLastColumn="0"/>
+        </w:trPr>
+        <w:tc>
+          <w:tcPr>
+            <w:cnfStyle w:val="001000000000" w:firstRow="0" w:lastRow="0" w:firstColumn="1" w:lastColumn="0" w:oddVBand="0" w:evenVBand="0" w:oddHBand="0" w:evenHBand="0" w:firstRowFirstColumn="0" w:firstRowLastColumn="0" w:lastRowFirstColumn="0" w:lastRowLastColumn="0"/>
+            <w:tcW w:w="1809" w:type="dxa"/>
+          </w:tcPr>
+          <w:p>
+            <w:pPr>
+              <w:rPr>
+                <w:color w:val="1F497D" w:themeColor="text2"/>
+              </w:rPr>
+            </w:pPr>
+            <w:r>
+              <w:rPr>
+                <w:color w:val="1F497D" w:themeColor="text2"/>
+              </w:rPr>
+              <w:t>start_date</w:t>
+            </w:r>
+          </w:p>
+        </w:tc>
+        <w:tc>
+          <w:tcPr>
+            <w:tcW w:w="4253" w:type="dxa"/>
+          </w:tcPr>
+          <w:p>
+            <w:pPr>
+              <w:cnfStyle w:val="000000100000" w:firstRow="0" w:lastRow="0" w:firstColumn="0" w:lastColumn="0" w:oddVBand="0" w:evenVBand="0" w:oddHBand="1" w:evenHBand="0" w:firstRowFirstColumn="0" w:firstRowLastColumn="0" w:lastRowFirstColumn="0" w:lastRowLastColumn="0"/>
+              <w:rPr>
+                <w:color w:val="1F497D" w:themeColor="text2"/>
+              </w:rPr>
+            </w:pPr>
+            <w:r>
+              <w:rPr>
+                <w:color w:val="1F497D" w:themeColor="text2"/>
+              </w:rPr>
+              <w:t>The start date of the burnt period</w:t>
+            </w:r>
+          </w:p>
+        </w:tc>
+      </w:tr>
+      <w:tr>
+        <w:tc>
+          <w:tcPr>
+            <w:cnfStyle w:val="001000000000" w:firstRow="0" w:lastRow="0" w:firstColumn="1" w:lastColumn="0" w:oddVBand="0" w:evenVBand="0" w:oddHBand="0" w:evenHBand="0" w:firstRowFirstColumn="0" w:firstRowLastColumn="0" w:lastRowFirstColumn="0" w:lastRowLastColumn="0"/>
+            <w:tcW w:w="1809" w:type="dxa"/>
+          </w:tcPr>
+          <w:p>
+            <w:pPr>
+              <w:rPr>
+                <w:color w:val="1F497D" w:themeColor="text2"/>
+              </w:rPr>
+            </w:pPr>
+            <w:r>
+              <w:rPr>
+                <w:color w:val="1F497D" w:themeColor="text2"/>
+              </w:rPr>
+              <w:t>end_date</w:t>
+            </w:r>
+          </w:p>
+        </w:tc>
+        <w:tc>
+          <w:tcPr>
+            <w:tcW w:w="4253" w:type="dxa"/>
+          </w:tcPr>
+          <w:p>
+            <w:pPr>
+              <w:cnfStyle w:val="000000000000" w:firstRow="0" w:lastRow="0" w:firstColumn="0" w:lastColumn="0" w:oddVBand="0" w:evenVBand="0" w:oddHBand="0" w:evenHBand="0" w:firstRowFirstColumn="0" w:firstRowLastColumn="0" w:lastRowFirstColumn="0" w:lastRowLastColumn="0"/>
+              <w:rPr>
+                <w:color w:val="1F497D" w:themeColor="text2"/>
+              </w:rPr>
+            </w:pPr>
+            <w:r>
+              <w:rPr>
+                <w:color w:val="1F497D" w:themeColor="text2"/>
+              </w:rPr>
+              <w:t>The end date of the burnt period</w:t>
+            </w:r>
+          </w:p>
+        </w:tc>
+      </w:tr>
+      <w:tr>
+        <w:trPr>
+          <w:cnfStyle w:val="000000100000" w:firstRow="0" w:lastRow="0" w:firstColumn="0" w:lastColumn="0" w:oddVBand="0" w:evenVBand="0" w:oddHBand="1" w:evenHBand="0" w:firstRowFirstColumn="0" w:firstRowLastColumn="0" w:lastRowFirstColumn="0" w:lastRowLastColumn="0"/>
+        </w:trPr>
+        <w:tc>
+          <w:tcPr>
+            <w:cnfStyle w:val="001000000000" w:firstRow="0" w:lastRow="0" w:firstColumn="1" w:lastColumn="0" w:oddVBand="0" w:evenVBand="0" w:oddHBand="0" w:evenHBand="0" w:firstRowFirstColumn="0" w:firstRowLastColumn="0" w:lastRowFirstColumn="0" w:lastRowLastColumn="0"/>
+            <w:tcW w:w="1809" w:type="dxa"/>
+          </w:tcPr>
+          <w:p>
+            <w:pPr>
+              <w:rPr>
+                <w:color w:val="1F497D" w:themeColor="text2"/>
+              </w:rPr>
+            </w:pPr>
+            <w:r>
+              <w:rPr>
+                <w:color w:val="1F497D" w:themeColor="text2"/>
+              </w:rPr>
+              <w:t>#days</w:t>
+            </w:r>
+          </w:p>
+        </w:tc>
+        <w:tc>
+          <w:tcPr>
+            <w:tcW w:w="4253" w:type="dxa"/>
+          </w:tcPr>
+          <w:p>
+            <w:pPr>
+              <w:cnfStyle w:val="000000100000" w:firstRow="0" w:lastRow="0" w:firstColumn="0" w:lastColumn="0" w:oddVBand="0" w:evenVBand="0" w:oddHBand="1" w:evenHBand="0" w:firstRowFirstColumn="0" w:firstRowLastColumn="0" w:lastRowFirstColumn="0" w:lastRowLastColumn="0"/>
+              <w:rPr>
+                <w:color w:val="1F497D" w:themeColor="text2"/>
+              </w:rPr>
+            </w:pPr>
+            <w:r>
+              <w:rPr>
+                <w:color w:val="1F497D" w:themeColor="text2"/>
+              </w:rPr>
+              <w:t>The number of days from burning to recovery</w:t>
+            </w:r>
+          </w:p>
+        </w:tc>
+      </w:tr>
+    </w:tbl>
+    <w:p>
+      <w:pPr>
+        <w:rPr>
+          <w:color w:val="1F497D" w:themeColor="text2"/>
+        </w:rPr>
+      </w:pPr>
+    </w:p>
+    <w:p>
+      <w:pPr>
+        <w:contextualSpacing/>
+        <w:rPr>
+          <w:rFonts w:ascii="Courier New" w:hAnsi="Courier New" w:cs="Courier New"/>
+          <w:sz w:val="18"/>
+          <w:szCs w:val="18"/>
+        </w:rPr>
+      </w:pPr>
+      <w:r>
+        <w:rPr>
+          <w:rFonts w:ascii="Courier New" w:hAnsi="Courier New" w:cs="Courier New"/>
+          <w:sz w:val="18"/>
+          <w:szCs w:val="18"/>
+        </w:rPr>
+        <w:t>Pair_ID,start,end,#periods,start_date,end_date,#days</w:t>
+      </w:r>
+    </w:p>
+    <w:p>
+      <w:pPr>
+        <w:contextualSpacing/>
+        <w:rPr>
+          <w:rFonts w:ascii="Courier New" w:hAnsi="Courier New" w:cs="Courier New"/>
+          <w:sz w:val="18"/>
+          <w:szCs w:val="18"/>
+        </w:rPr>
+      </w:pPr>
+      <w:r>
+        <w:rPr>
+          <w:rFonts w:ascii="Courier New" w:hAnsi="Courier New" w:cs="Courier New"/>
+          <w:sz w:val="18"/>
+          <w:szCs w:val="18"/>
+        </w:rPr>
+        <w:t>32,17,18,2,21-9-1998,1-10-1998,10</w:t>
+      </w:r>
+    </w:p>
+    <w:p>
+      <w:pPr>
+        <w:contextualSpacing/>
+        <w:rPr>
+          <w:rFonts w:ascii="Courier New" w:hAnsi="Courier New" w:cs="Courier New"/>
+          <w:sz w:val="18"/>
+          <w:szCs w:val="18"/>
+        </w:rPr>
+      </w:pPr>
+      <w:r>
+        <w:rPr>
+          <w:rFonts w:ascii="Courier New" w:hAnsi="Courier New" w:cs="Courier New"/>
+          <w:sz w:val="18"/>
+          <w:szCs w:val="18"/>
+        </w:rPr>
+        <w:t>32,338,342,5,21-8-2007,1-10-2007,41</w:t>
+      </w:r>
+    </w:p>
+    <w:p>
+      <w:pPr>
+        <w:contextualSpacing/>
+        <w:rPr>
+          <w:rFonts w:ascii="Courier New" w:hAnsi="Courier New" w:cs="Courier New"/>
+          <w:sz w:val="18"/>
+          <w:szCs w:val="18"/>
+        </w:rPr>
+      </w:pPr>
+      <w:r>
+        <w:rPr>
+          <w:rFonts w:ascii="Courier New" w:hAnsi="Courier New" w:cs="Courier New"/>
+          <w:sz w:val="18"/>
+          <w:szCs w:val="18"/>
+        </w:rPr>
+        <w:t>32,412,413,2,11-9-2009,21-9-2009,10</w:t>
+      </w:r>
+    </w:p>
+    <w:p>
+      <w:pPr>
+        <w:contextualSpacing/>
+        <w:rPr>
+          <w:rFonts w:ascii="Courier New" w:hAnsi="Courier New" w:cs="Courier New"/>
+          <w:sz w:val="18"/>
+          <w:szCs w:val="18"/>
+        </w:rPr>
+      </w:pPr>
+      <w:r>
+        <w:rPr>
+          <w:rFonts w:ascii="Courier New" w:hAnsi="Courier New" w:cs="Courier New"/>
+          <w:sz w:val="18"/>
+          <w:szCs w:val="18"/>
+        </w:rPr>
+        <w:t>32,482,487,6,21-8-2011,11-10-2011,51</w:t>
+      </w:r>
+    </w:p>
+    <w:p>
+      <w:pPr>
+        <w:contextualSpacing/>
+        <w:rPr>
+          <w:rFonts w:ascii="Courier New" w:hAnsi="Courier New" w:cs="Courier New"/>
+          <w:sz w:val="18"/>
+          <w:szCs w:val="18"/>
+        </w:rPr>
+      </w:pPr>
+      <w:r>
+        <w:rPr>
+          <w:rFonts w:ascii="Courier New" w:hAnsi="Courier New" w:cs="Courier New"/>
+          <w:sz w:val="18"/>
+          <w:szCs w:val="18"/>
+        </w:rPr>
+        <w:t>32,518,519,2,21-8-2012,1-9-2012,11</w:t>
+      </w:r>
+    </w:p>
+    <w:p>
+      <w:pPr>
+        <w:contextualSpacing/>
+        <w:rPr>
+          <w:rFonts w:ascii="Courier New" w:hAnsi="Courier New" w:cs="Courier New"/>
+          <w:sz w:val="18"/>
+          <w:szCs w:val="18"/>
+        </w:rPr>
+      </w:pPr>
+      <w:r>
+        <w:rPr>
+          <w:rFonts w:ascii="Courier New" w:hAnsi="Courier New" w:cs="Courier New"/>
+          <w:sz w:val="18"/>
+          <w:szCs w:val="18"/>
+        </w:rPr>
+        <w:t>32,521,523,3,21-9-2012,11-10-2012,20</w:t>
+      </w:r>
+    </w:p>
+    <w:p>
+      <w:pPr>
+        <w:contextualSpacing/>
+        <w:rPr>
+          <w:rFonts w:ascii="Courier New" w:hAnsi="Courier New" w:cs="Courier New"/>
+          <w:sz w:val="18"/>
+          <w:szCs w:val="18"/>
+        </w:rPr>
+      </w:pPr>
+      <w:r>
+        <w:rPr>
+          <w:rFonts w:ascii="Courier New" w:hAnsi="Courier New" w:cs="Courier New"/>
+          <w:sz w:val="18"/>
+          <w:szCs w:val="18"/>
+        </w:rPr>
+        <w:t>33,15,16,2,1-9-1998,11-9-1998,10</w:t>
+      </w:r>
+    </w:p>
+    <w:p>
+      <w:pPr>
+        <w:rPr>
+          <w:color w:val="1F497D" w:themeColor="text2"/>
+        </w:rPr>
+      </w:pPr>
+    </w:p>
     <w:sectPr>
       <w:pgSz w:w="12240" w:h="15840"/>
       <w:pgMar w:top="1440" w:right="1440" w:bottom="1440" w:left="1440" w:header="720" w:footer="720" w:gutter="0"/>
@@ -4573,6 +6041,95 @@
     </w:lvl>
   </w:abstractNum>
   <w:abstractNum w:abstractNumId="2">
+    <w:nsid w:val="495A36BF"/>
+    <w:multiLevelType w:val="hybridMultilevel"/>
+    <w:tmpl w:val="DB8627C4"/>
+    <w:lvl w:ilvl="0" w:tplc="0409000F">
+      <w:start w:val="1"/>
+      <w:numFmt w:val="decimal"/>
+      <w:lvlText w:val="%1."/>
+      <w:lvlJc w:val="left"/>
+      <w:pPr>
+        <w:ind w:left="720" w:hanging="360"/>
+      </w:pPr>
+      <w:rPr>
+        <w:rFonts w:hint="default"/>
+      </w:rPr>
+    </w:lvl>
+    <w:lvl w:ilvl="1" w:tplc="04090019" w:tentative="1">
+      <w:start w:val="1"/>
+      <w:numFmt w:val="lowerLetter"/>
+      <w:lvlText w:val="%2."/>
+      <w:lvlJc w:val="left"/>
+      <w:pPr>
+        <w:ind w:left="1440" w:hanging="360"/>
+      </w:pPr>
+    </w:lvl>
+    <w:lvl w:ilvl="2" w:tplc="0409001B" w:tentative="1">
+      <w:start w:val="1"/>
+      <w:numFmt w:val="lowerRoman"/>
+      <w:lvlText w:val="%3."/>
+      <w:lvlJc w:val="right"/>
+      <w:pPr>
+        <w:ind w:left="2160" w:hanging="180"/>
+      </w:pPr>
+    </w:lvl>
+    <w:lvl w:ilvl="3" w:tplc="0409000F" w:tentative="1">
+      <w:start w:val="1"/>
+      <w:numFmt w:val="decimal"/>
+      <w:lvlText w:val="%4."/>
+      <w:lvlJc w:val="left"/>
+      <w:pPr>
+        <w:ind w:left="2880" w:hanging="360"/>
+      </w:pPr>
+    </w:lvl>
+    <w:lvl w:ilvl="4" w:tplc="04090019" w:tentative="1">
+      <w:start w:val="1"/>
+      <w:numFmt w:val="lowerLetter"/>
+      <w:lvlText w:val="%5."/>
+      <w:lvlJc w:val="left"/>
+      <w:pPr>
+        <w:ind w:left="3600" w:hanging="360"/>
+      </w:pPr>
+    </w:lvl>
+    <w:lvl w:ilvl="5" w:tplc="0409001B" w:tentative="1">
+      <w:start w:val="1"/>
+      <w:numFmt w:val="lowerRoman"/>
+      <w:lvlText w:val="%6."/>
+      <w:lvlJc w:val="right"/>
+      <w:pPr>
+        <w:ind w:left="4320" w:hanging="180"/>
+      </w:pPr>
+    </w:lvl>
+    <w:lvl w:ilvl="6" w:tplc="0409000F" w:tentative="1">
+      <w:start w:val="1"/>
+      <w:numFmt w:val="decimal"/>
+      <w:lvlText w:val="%7."/>
+      <w:lvlJc w:val="left"/>
+      <w:pPr>
+        <w:ind w:left="5040" w:hanging="360"/>
+      </w:pPr>
+    </w:lvl>
+    <w:lvl w:ilvl="7" w:tplc="04090019" w:tentative="1">
+      <w:start w:val="1"/>
+      <w:numFmt w:val="lowerLetter"/>
+      <w:lvlText w:val="%8."/>
+      <w:lvlJc w:val="left"/>
+      <w:pPr>
+        <w:ind w:left="5760" w:hanging="360"/>
+      </w:pPr>
+    </w:lvl>
+    <w:lvl w:ilvl="8" w:tplc="0409001B" w:tentative="1">
+      <w:start w:val="1"/>
+      <w:numFmt w:val="lowerRoman"/>
+      <w:lvlText w:val="%9."/>
+      <w:lvlJc w:val="right"/>
+      <w:pPr>
+        <w:ind w:left="6480" w:hanging="180"/>
+      </w:pPr>
+    </w:lvl>
+  </w:abstractNum>
+  <w:abstractNum w:abstractNumId="3">
     <w:nsid w:val="6908294C"/>
     <w:multiLevelType w:val="hybridMultilevel"/>
     <w:tmpl w:val="FF3EA822"/>
@@ -4688,10 +6245,13 @@
     <w:abstractNumId w:val="0"/>
   </w:num>
   <w:num w:numId="2">
-    <w:abstractNumId w:val="2"/>
+    <w:abstractNumId w:val="3"/>
   </w:num>
   <w:num w:numId="3">
     <w:abstractNumId w:val="1"/>
+  </w:num>
+  <w:num w:numId="4">
+    <w:abstractNumId w:val="2"/>
   </w:num>
 </w:numbering>
 </file>
@@ -7197,4 +8757,16 @@
   <a:objectDefaults/>
   <a:extraClrSchemeLst/>
 </a:theme>
+</file>
+
+<file path=customXml/item1.xml><?xml version="1.0" encoding="utf-8"?>
+<b:Sources xmlns:b="http://schemas.openxmlformats.org/officeDocument/2006/bibliography" xmlns="http://schemas.openxmlformats.org/officeDocument/2006/bibliography" SelectedStyle="\APA.XSL" StyleName="APA"/>
+</file>
+
+<file path=customXml/itemProps1.xml><?xml version="1.0" encoding="utf-8"?>
+<ds:datastoreItem xmlns:ds="http://schemas.openxmlformats.org/officeDocument/2006/customXml" ds:itemID="{D15CF204-DCEA-46B9-A4AF-E380E1CD9BEE}">
+  <ds:schemaRefs>
+    <ds:schemaRef ds:uri="http://schemas.openxmlformats.org/officeDocument/2006/bibliography"/>
+  </ds:schemaRefs>
+</ds:datastoreItem>
 </file>
</xml_diff>

<commit_message>
Added: buffer option for extraction by time. Pixels partially in the buffer will all be (spatially) aggregated
</commit_message>
<xml_diff>
--- a/Documentation/Basic Tools.docx
+++ b/Documentation/Basic Tools.docx
@@ -1,6 +1,6 @@
 
 <file path=word/document.xml><?xml version="1.0" encoding="utf-8"?>
-<w:document xmlns:wpc="http://schemas.microsoft.com/office/word/2010/wordprocessingCanvas" xmlns:mc="http://schemas.openxmlformats.org/markup-compatibility/2006" xmlns:o="urn:schemas-microsoft-com:office:office" xmlns:r="http://schemas.openxmlformats.org/officeDocument/2006/relationships" xmlns:m="http://schemas.openxmlformats.org/officeDocument/2006/math" xmlns:v="urn:schemas-microsoft-com:vml" xmlns:wp14="http://schemas.microsoft.com/office/word/2010/wordprocessingDrawing" xmlns:wp="http://schemas.openxmlformats.org/drawingml/2006/wordprocessingDrawing" xmlns:w10="urn:schemas-microsoft-com:office:word" xmlns:w="http://schemas.openxmlformats.org/wordprocessingml/2006/main" xmlns:w14="http://schemas.microsoft.com/office/word/2010/wordml" xmlns:wpg="http://schemas.microsoft.com/office/word/2010/wordprocessingGroup" xmlns:wpi="http://schemas.microsoft.com/office/word/2010/wordprocessingInk" xmlns:wne="http://schemas.microsoft.com/office/word/2006/wordml" xmlns:wps="http://schemas.microsoft.com/office/word/2010/wordprocessingShape" mc:Ignorable="w14 wp14">
+<w:document xmlns:wpc="http://schemas.microsoft.com/office/word/2010/wordprocessingCanvas" xmlns:mc="http://schemas.openxmlformats.org/markup-compatibility/2006" xmlns:o="urn:schemas-microsoft-com:office:office" xmlns:r="http://schemas.openxmlformats.org/officeDocument/2006/relationships" xmlns:m="http://schemas.openxmlformats.org/officeDocument/2006/math" xmlns:v="urn:schemas-microsoft-com:vml" xmlns:wp14="http://schemas.microsoft.com/office/word/2010/wordprocessingDrawing" xmlns:wp="http://schemas.openxmlformats.org/drawingml/2006/wordprocessingDrawing" xmlns:w10="urn:schemas-microsoft-com:office:word" xmlns:w="http://schemas.openxmlformats.org/wordprocessingml/2006/main" xmlns:w14="http://schemas.microsoft.com/office/word/2010/wordml" xmlns:w15="http://schemas.microsoft.com/office/word/2012/wordml" xmlns:wpg="http://schemas.microsoft.com/office/word/2010/wordprocessingGroup" xmlns:wpi="http://schemas.microsoft.com/office/word/2010/wordprocessingInk" xmlns:wne="http://schemas.microsoft.com/office/word/2006/wordml" xmlns:wps="http://schemas.microsoft.com/office/word/2010/wordprocessingShape" mc:Ignorable="w14 w15 wp14">
   <w:body>
     <w:p>
       <w:pPr>
@@ -42,14 +42,9 @@
           <w:u w:val="none"/>
         </w:rPr>
       </w:pPr>
-      <w:hyperlink w:anchor="_Spatial_Statistics_(Batch)" w:history="1">
-        <w:r>
-          <w:rPr>
-            <w:rStyle w:val="Hyperlink"/>
-          </w:rPr>
-          <w:t>Spatial statistics (batch)</w:t>
-        </w:r>
-      </w:hyperlink>
+      <w:r>
+        <w:t>Spatial statistics (batch)</w:t>
+      </w:r>
     </w:p>
     <w:p>
       <w:pPr>
@@ -59,14 +54,9 @@
           <w:numId w:val="1"/>
         </w:numPr>
       </w:pPr>
-      <w:hyperlink w:anchor="_Model_performance" w:history="1">
-        <w:r>
-          <w:rPr>
-            <w:rStyle w:val="Hyperlink"/>
-          </w:rPr>
-          <w:t>Model performance</w:t>
-        </w:r>
-      </w:hyperlink>
+      <w:r>
+        <w:t>Model performance</w:t>
+      </w:r>
     </w:p>
     <w:p>
       <w:pPr>
@@ -76,14 +66,9 @@
           <w:numId w:val="1"/>
         </w:numPr>
       </w:pPr>
-      <w:hyperlink w:anchor="_Classify_R2" w:history="1">
-        <w:r>
-          <w:rPr>
-            <w:rStyle w:val="Hyperlink"/>
-          </w:rPr>
-          <w:t>Classify R2</w:t>
-        </w:r>
-      </w:hyperlink>
+      <w:r>
+        <w:t>Classify R2</w:t>
+      </w:r>
     </w:p>
     <w:p>
       <w:pPr>
@@ -93,14 +78,9 @@
           <w:numId w:val="1"/>
         </w:numPr>
       </w:pPr>
-      <w:hyperlink w:anchor="_Extract_by_time" w:history="1">
-        <w:r>
-          <w:rPr>
-            <w:rStyle w:val="Hyperlink"/>
-          </w:rPr>
-          <w:t>Extract by time</w:t>
-        </w:r>
-      </w:hyperlink>
+      <w:r>
+        <w:t>Extract by time</w:t>
+      </w:r>
     </w:p>
     <w:p>
       <w:pPr>
@@ -110,14 +90,9 @@
           <w:numId w:val="1"/>
         </w:numPr>
       </w:pPr>
-      <w:hyperlink w:anchor="_Detect_burnt_periods" w:history="1">
-        <w:r>
-          <w:rPr>
-            <w:rStyle w:val="Hyperlink"/>
-          </w:rPr>
-          <w:t>Detect burnt periods</w:t>
-        </w:r>
-      </w:hyperlink>
+      <w:r>
+        <w:t>Detect burnt periods</w:t>
+      </w:r>
     </w:p>
     <w:p>
       <w:pPr>
@@ -128,8 +103,13 @@
         </w:numPr>
       </w:pPr>
       <w:r>
-        <w:t>Import netCDF</w:t>
-      </w:r>
+        <w:t xml:space="preserve">Import </w:t>
+      </w:r>
+      <w:proofErr w:type="spellStart"/>
+      <w:r>
+        <w:t>netCDF</w:t>
+      </w:r>
+      <w:proofErr w:type="spellEnd"/>
     </w:p>
     <w:p>
       <w:pPr>
@@ -141,7 +121,15 @@
     </w:p>
     <w:p>
       <w:r>
-        <w:t xml:space="preserve">Install the .sav files in the </w:t>
+        <w:t>Install the .</w:t>
+      </w:r>
+      <w:proofErr w:type="spellStart"/>
+      <w:r>
+        <w:t>sav</w:t>
+      </w:r>
+      <w:proofErr w:type="spellEnd"/>
+      <w:r>
+        <w:t xml:space="preserve"> files in the </w:t>
       </w:r>
       <w:r>
         <w:rPr>
@@ -152,12 +140,26 @@
       <w:r>
         <w:t xml:space="preserve"> folder (see also </w:t>
       </w:r>
-      <w:hyperlink r:id="rId7" w:history="1">
+      <w:hyperlink r:id="rId6" w:history="1">
         <w:r>
           <w:rPr>
             <w:rStyle w:val="Hyperlink"/>
           </w:rPr>
-          <w:t>ENVI .sav files: Installation and configuration</w:t>
+          <w:t>ENVI .</w:t>
+        </w:r>
+        <w:proofErr w:type="spellStart"/>
+        <w:r>
+          <w:rPr>
+            <w:rStyle w:val="Hyperlink"/>
+          </w:rPr>
+          <w:t>sav</w:t>
+        </w:r>
+        <w:proofErr w:type="spellEnd"/>
+        <w:r>
+          <w:rPr>
+            <w:rStyle w:val="Hyperlink"/>
+          </w:rPr>
+          <w:t xml:space="preserve"> files: Installation and configuration</w:t>
         </w:r>
       </w:hyperlink>
       <w:r>
@@ -517,7 +519,7 @@
                     <pic:cNvPicPr/>
                   </pic:nvPicPr>
                   <pic:blipFill>
-                    <a:blip r:embed="rId8"/>
+                    <a:blip r:embed="rId7"/>
                     <a:stretch>
                       <a:fillRect/>
                     </a:stretch>
@@ -554,16 +556,16 @@
           <w:szCs w:val="22"/>
         </w:rPr>
       </w:pPr>
-      <w:bookmarkStart w:id="0" w:name="_Spatial_Statistics_(Batch)"/>
+      <w:r>
+        <w:br w:type="page"/>
+      </w:r>
+    </w:p>
+    <w:p>
+      <w:pPr>
+        <w:pStyle w:val="Heading3"/>
+      </w:pPr>
+      <w:bookmarkStart w:id="0" w:name="Spatial_Statistics_batch"/>
       <w:bookmarkEnd w:id="0"/>
-      <w:r>
-        <w:br w:type="page"/>
-      </w:r>
-    </w:p>
-    <w:p>
-      <w:pPr>
-        <w:pStyle w:val="Heading3"/>
-      </w:pPr>
       <w:r>
         <w:lastRenderedPageBreak/>
         <w:t>Spatial Statistics (Batch)</w:t>
@@ -609,12 +611,14 @@
         </w:rPr>
         <w:t>‘</w:t>
       </w:r>
+      <w:proofErr w:type="spellStart"/>
       <w:r>
         <w:rPr>
           <w:rStyle w:val="SubtleEmphasis"/>
         </w:rPr>
         <w:t>nrs_statistics_batch_gui</w:t>
       </w:r>
+      <w:proofErr w:type="spellEnd"/>
       <w:r>
         <w:rPr>
           <w:rStyle w:val="SubtleEmphasis"/>
@@ -707,7 +711,7 @@
           <w:noProof/>
         </w:rPr>
         <w:drawing>
-          <wp:inline distT="0" distB="0" distL="0" distR="0" wp14:anchorId="4A494A37" wp14:editId="78B0EB0E">
+          <wp:inline distT="0" distB="0" distL="0" distR="0" wp14:anchorId="758E935F" wp14:editId="79B88823">
             <wp:extent cx="3560400" cy="1386000"/>
             <wp:effectExtent l="0" t="0" r="2540" b="5080"/>
             <wp:docPr id="1" name="Picture 1"/>
@@ -722,7 +726,7 @@
                     <pic:cNvPicPr/>
                   </pic:nvPicPr>
                   <pic:blipFill>
-                    <a:blip r:embed="rId9"/>
+                    <a:blip r:embed="rId8"/>
                     <a:stretch>
                       <a:fillRect/>
                     </a:stretch>
@@ -1012,6 +1016,7 @@
           <w:szCs w:val="18"/>
         </w:rPr>
       </w:pPr>
+      <w:proofErr w:type="spellStart"/>
       <w:r>
         <w:rPr>
           <w:rFonts w:ascii="Courier New" w:hAnsi="Courier New" w:cs="Courier New"/>
@@ -1020,6 +1025,7 @@
         </w:rPr>
         <w:t>filename,min,max,mean,stdev</w:t>
       </w:r>
+      <w:proofErr w:type="spellEnd"/>
     </w:p>
     <w:p>
       <w:pPr>
@@ -1287,7 +1293,7 @@
       <w:pPr>
         <w:pStyle w:val="Heading3"/>
       </w:pPr>
-      <w:bookmarkStart w:id="1" w:name="_Model_performance"/>
+      <w:bookmarkStart w:id="1" w:name="Model_performance"/>
       <w:bookmarkEnd w:id="1"/>
       <w:r>
         <w:lastRenderedPageBreak/>
@@ -1328,12 +1334,14 @@
         </w:rPr>
         <w:t>‘</w:t>
       </w:r>
+      <w:proofErr w:type="spellStart"/>
       <w:r>
         <w:rPr>
           <w:rStyle w:val="SubtleEmphasis"/>
         </w:rPr>
         <w:t>nrs_model_perf_gui</w:t>
       </w:r>
+      <w:proofErr w:type="spellEnd"/>
       <w:r>
         <w:rPr>
           <w:rStyle w:val="SubtleEmphasis"/>
@@ -1373,7 +1381,7 @@
           <w:rStyle w:val="SubtleEmphasis"/>
           <w:i w:val="0"/>
         </w:rPr>
-        <w:instrText xml:space="preserve"> ADDIN EN.CITE &lt;EndNote&gt;&lt;Cite&gt;&lt;Author&gt;Chiti&lt;/Author&gt;&lt;Year&gt;2010&lt;/Year&gt;&lt;RecNum&gt;15&lt;/RecNum&gt;&lt;DisplayText&gt;(Chiti, Papale et al. 2010)&lt;/DisplayText&gt;&lt;record&gt;&lt;rec-number&gt;15&lt;/rec-number&gt;&lt;foreign-keys&gt;&lt;key app="EN" db-id="vx2xpe50ivvappe9axr52ashvazwtfs5dffz"&gt;15&lt;/key&gt;&lt;/foreign-keys&gt;&lt;ref-type name="Journal Article"&gt;17&lt;/ref-type&gt;&lt;contributors&gt;&lt;authors&gt;&lt;author&gt;Chiti, T.&lt;/author&gt;&lt;author&gt;Papale, D.&lt;/author&gt;&lt;author&gt;Smith, P.&lt;/author&gt;&lt;author&gt;Dalmonech, D.&lt;/author&gt;&lt;author&gt;Matteucci, G.&lt;/author&gt;&lt;author&gt;Yeluripati, J.&lt;/author&gt;&lt;author&gt;Rodeghiero, M.&lt;/author&gt;&lt;author&gt;Valentini, R.&lt;/author&gt;&lt;/authors&gt;&lt;/contributors&gt;&lt;titles&gt;&lt;title&gt;Predicting changes in soil organic carbon in mediterranean and alpine forests during the Kyoto Protocol commitment periods using the CENTURY model&lt;/title&gt;&lt;secondary-title&gt;Soil Use and Management&lt;/secondary-title&gt;&lt;/titles&gt;&lt;periodical&gt;&lt;full-title&gt;Soil Use and Management&lt;/full-title&gt;&lt;/periodical&gt;&lt;pages&gt;475-484&lt;/pages&gt;&lt;volume&gt;26&lt;/volume&gt;&lt;number&gt;4&lt;/number&gt;&lt;keywords&gt;&lt;keyword&gt;Mediterranean forests&lt;/keyword&gt;&lt;keyword&gt;model evaluation&lt;/keyword&gt;&lt;keyword&gt;mountain forests&lt;/keyword&gt;&lt;keyword&gt;Kyoto Protocol&lt;/keyword&gt;&lt;keyword&gt;soil organic carbon&lt;/keyword&gt;&lt;/keywords&gt;&lt;dates&gt;&lt;year&gt;2010&lt;/year&gt;&lt;/dates&gt;&lt;publisher&gt;Blackwell Publishing Ltd&lt;/publisher&gt;&lt;isbn&gt;1475-2743&lt;/isbn&gt;&lt;urls&gt;&lt;related-urls&gt;&lt;url&gt;http://dx.doi.org/10.1111/j.1475-2743.2010.00300.x&lt;/url&gt;&lt;/related-urls&gt;&lt;/urls&gt;&lt;electronic-resource-num&gt;10.1111/j.1475-2743.2010.00300.x&lt;/electronic-resource-num&gt;&lt;/record&gt;&lt;/Cite&gt;&lt;/EndNote&gt;</w:instrText>
+        <w:instrText xml:space="preserve"> ADDIN EN.CITE &lt;EndNote&gt;&lt;Cite&gt;&lt;Author&gt;Chiti&lt;/Author&gt;&lt;Year&gt;2010&lt;/Year&gt;&lt;RecNum&gt;15&lt;/RecNum&gt;&lt;DisplayText&gt;(Chiti, Papale et al. 2010)&lt;/DisplayText&gt;&lt;record&gt;&lt;rec-number&gt;15&lt;/rec-number&gt;&lt;foreign-keys&gt;&lt;key app="EN" db-id="vx2xpe50ivvappe9axr52ashvazwtfs5dffz" timestamp="1376052738"&gt;15&lt;/key&gt;&lt;/foreign-keys&gt;&lt;ref-type name="Journal Article"&gt;17&lt;/ref-type&gt;&lt;contributors&gt;&lt;authors&gt;&lt;author&gt;Chiti, T.&lt;/author&gt;&lt;author&gt;Papale, D.&lt;/author&gt;&lt;author&gt;Smith, P.&lt;/author&gt;&lt;author&gt;Dalmonech, D.&lt;/author&gt;&lt;author&gt;Matteucci, G.&lt;/author&gt;&lt;author&gt;Yeluripati, J.&lt;/author&gt;&lt;author&gt;Rodeghiero, M.&lt;/author&gt;&lt;author&gt;Valentini, R.&lt;/author&gt;&lt;/authors&gt;&lt;/contributors&gt;&lt;titles&gt;&lt;title&gt;Predicting changes in soil organic carbon in mediterranean and alpine forests during the Kyoto Protocol commitment periods using the CENTURY model&lt;/title&gt;&lt;secondary-title&gt;Soil Use and Management&lt;/secondary-title&gt;&lt;/titles&gt;&lt;periodical&gt;&lt;full-title&gt;Soil Use and Management&lt;/full-title&gt;&lt;/periodical&gt;&lt;pages&gt;475-484&lt;/pages&gt;&lt;volume&gt;26&lt;/volume&gt;&lt;number&gt;4&lt;/number&gt;&lt;keywords&gt;&lt;keyword&gt;Mediterranean forests&lt;/keyword&gt;&lt;keyword&gt;model evaluation&lt;/keyword&gt;&lt;keyword&gt;mountain forests&lt;/keyword&gt;&lt;keyword&gt;Kyoto Protocol&lt;/keyword&gt;&lt;keyword&gt;soil organic carbon&lt;/keyword&gt;&lt;/keywords&gt;&lt;dates&gt;&lt;year&gt;2010&lt;/year&gt;&lt;/dates&gt;&lt;publisher&gt;Blackwell Publishing Ltd&lt;/publisher&gt;&lt;isbn&gt;1475-2743&lt;/isbn&gt;&lt;urls&gt;&lt;related-urls&gt;&lt;url&gt;http://dx.doi.org/10.1111/j.1475-2743.2010.00300.x&lt;/url&gt;&lt;/related-urls&gt;&lt;/urls&gt;&lt;electronic-resource-num&gt;10.1111/j.1475-2743.2010.00300.x&lt;/electronic-resource-num&gt;&lt;/record&gt;&lt;/Cite&gt;&lt;/EndNote&gt;</w:instrText>
       </w:r>
       <w:r>
         <w:rPr>
@@ -1658,7 +1666,7 @@
           <w:noProof/>
         </w:rPr>
         <w:drawing>
-          <wp:inline distT="0" distB="0" distL="0" distR="0" wp14:anchorId="36367870" wp14:editId="62B7405E">
+          <wp:inline distT="0" distB="0" distL="0" distR="0" wp14:anchorId="374BA4D2" wp14:editId="6BFEDABD">
             <wp:extent cx="3564000" cy="2588400"/>
             <wp:effectExtent l="0" t="0" r="0" b="2540"/>
             <wp:docPr id="3" name="Picture 3"/>
@@ -1673,7 +1681,7 @@
                     <pic:cNvPicPr/>
                   </pic:nvPicPr>
                   <pic:blipFill>
-                    <a:blip r:embed="rId10"/>
+                    <a:blip r:embed="rId9"/>
                     <a:stretch>
                       <a:fillRect/>
                     </a:stretch>
@@ -3312,13 +3320,15 @@
           <w:rFonts w:ascii="Courier New" w:hAnsi="Courier New" w:cs="Courier New"/>
           <w:sz w:val="18"/>
           <w:szCs w:val="18"/>
-        </w:rPr>
-      </w:pPr>
-      <w:r>
-        <w:rPr>
-          <w:rFonts w:ascii="Courier New" w:hAnsi="Courier New" w:cs="Courier New"/>
-          <w:sz w:val="18"/>
-          <w:szCs w:val="18"/>
+          <w:lang w:val="nl-NL"/>
+        </w:rPr>
+      </w:pPr>
+      <w:r>
+        <w:rPr>
+          <w:rFonts w:ascii="Courier New" w:hAnsi="Courier New" w:cs="Courier New"/>
+          <w:sz w:val="18"/>
+          <w:szCs w:val="18"/>
+          <w:lang w:val="nl-NL"/>
         </w:rPr>
         <w:t>RMSE:  251.748</w:t>
       </w:r>
@@ -3330,13 +3340,15 @@
           <w:rFonts w:ascii="Courier New" w:hAnsi="Courier New" w:cs="Courier New"/>
           <w:sz w:val="18"/>
           <w:szCs w:val="18"/>
-        </w:rPr>
-      </w:pPr>
-      <w:r>
-        <w:rPr>
-          <w:rFonts w:ascii="Courier New" w:hAnsi="Courier New" w:cs="Courier New"/>
-          <w:sz w:val="18"/>
-          <w:szCs w:val="18"/>
+          <w:lang w:val="nl-NL"/>
+        </w:rPr>
+      </w:pPr>
+      <w:r>
+        <w:rPr>
+          <w:rFonts w:ascii="Courier New" w:hAnsi="Courier New" w:cs="Courier New"/>
+          <w:sz w:val="18"/>
+          <w:szCs w:val="18"/>
+          <w:lang w:val="nl-NL"/>
         </w:rPr>
         <w:t>R2/EF: 0.895061</w:t>
       </w:r>
@@ -3348,13 +3360,15 @@
           <w:rFonts w:ascii="Courier New" w:hAnsi="Courier New" w:cs="Courier New"/>
           <w:sz w:val="18"/>
           <w:szCs w:val="18"/>
-        </w:rPr>
-      </w:pPr>
-      <w:r>
-        <w:rPr>
-          <w:rFonts w:ascii="Courier New" w:hAnsi="Courier New" w:cs="Courier New"/>
-          <w:sz w:val="18"/>
-          <w:szCs w:val="18"/>
+          <w:lang w:val="nl-NL"/>
+        </w:rPr>
+      </w:pPr>
+      <w:r>
+        <w:rPr>
+          <w:rFonts w:ascii="Courier New" w:hAnsi="Courier New" w:cs="Courier New"/>
+          <w:sz w:val="18"/>
+          <w:szCs w:val="18"/>
+          <w:lang w:val="nl-NL"/>
         </w:rPr>
         <w:t>CD:    0.981515</w:t>
       </w:r>
@@ -3366,13 +3380,15 @@
           <w:rFonts w:ascii="Courier New" w:hAnsi="Courier New" w:cs="Courier New"/>
           <w:sz w:val="18"/>
           <w:szCs w:val="18"/>
-        </w:rPr>
-      </w:pPr>
-      <w:r>
-        <w:rPr>
-          <w:rFonts w:ascii="Courier New" w:hAnsi="Courier New" w:cs="Courier New"/>
-          <w:sz w:val="18"/>
-          <w:szCs w:val="18"/>
+          <w:lang w:val="nl-NL"/>
+        </w:rPr>
+      </w:pPr>
+      <w:r>
+        <w:rPr>
+          <w:rFonts w:ascii="Courier New" w:hAnsi="Courier New" w:cs="Courier New"/>
+          <w:sz w:val="18"/>
+          <w:szCs w:val="18"/>
+          <w:lang w:val="nl-NL"/>
         </w:rPr>
         <w:t>E:     -28.9394</w:t>
       </w:r>
@@ -3438,11 +3454,7 @@
     </w:p>
     <w:p>
       <w:pPr>
-        <w:spacing w:line="240" w:lineRule="auto"/>
-        <w:rPr>
-          <w:rFonts w:ascii="Calibri" w:hAnsi="Calibri"/>
-          <w:noProof/>
-        </w:rPr>
+        <w:pStyle w:val="EndNoteBibliography"/>
       </w:pPr>
       <w:r>
         <w:fldChar w:fldCharType="begin"/>
@@ -3455,71 +3467,38 @@
       </w:r>
       <w:bookmarkStart w:id="2" w:name="_ENREF_1"/>
       <w:r>
-        <w:rPr>
-          <w:rFonts w:ascii="Calibri" w:hAnsi="Calibri"/>
-          <w:noProof/>
-        </w:rPr>
-        <w:t xml:space="preserve">Chiti, T., D. Papale, et al. (2010). "Predicting changes in soil organic carbon in mediterranean and alpine forests during the Kyoto Protocol commitment periods using the CENTURY model." </w:t>
-      </w:r>
-      <w:r>
-        <w:rPr>
-          <w:rFonts w:ascii="Calibri" w:hAnsi="Calibri"/>
-          <w:noProof/>
+        <w:t xml:space="preserve">Chiti, T., et al. (2010). "Predicting changes in soil organic carbon in mediterranean and alpine forests during the Kyoto Protocol commitment periods using the CENTURY model." </w:t>
+      </w:r>
+      <w:r>
+        <w:rPr>
           <w:u w:val="single"/>
         </w:rPr>
         <w:t>Soil Use and Management</w:t>
       </w:r>
       <w:r>
-        <w:rPr>
-          <w:rFonts w:ascii="Calibri" w:hAnsi="Calibri"/>
-          <w:noProof/>
-        </w:rPr>
         <w:t xml:space="preserve"> </w:t>
       </w:r>
       <w:r>
         <w:rPr>
-          <w:rFonts w:ascii="Calibri" w:hAnsi="Calibri"/>
           <w:b/>
-          <w:noProof/>
         </w:rPr>
         <w:t>26</w:t>
       </w:r>
       <w:r>
-        <w:rPr>
-          <w:rFonts w:ascii="Calibri" w:hAnsi="Calibri"/>
-          <w:noProof/>
-        </w:rPr>
         <w:t>(4): 475-484.</w:t>
       </w:r>
     </w:p>
     <w:p>
       <w:pPr>
-        <w:spacing w:line="240" w:lineRule="auto"/>
+        <w:pStyle w:val="EndNoteBibliography"/>
         <w:ind w:left="720" w:hanging="720"/>
-        <w:rPr>
-          <w:rFonts w:ascii="Calibri" w:hAnsi="Calibri"/>
-          <w:noProof/>
-        </w:rPr>
-      </w:pPr>
-      <w:r>
-        <w:rPr>
-          <w:rFonts w:ascii="Calibri" w:hAnsi="Calibri"/>
-          <w:noProof/>
-        </w:rPr>
+      </w:pPr>
+      <w:r>
         <w:tab/>
       </w:r>
       <w:bookmarkEnd w:id="2"/>
     </w:p>
     <w:p>
-      <w:pPr>
-        <w:spacing w:line="240" w:lineRule="auto"/>
-        <w:rPr>
-          <w:rFonts w:ascii="Calibri" w:hAnsi="Calibri"/>
-          <w:noProof/>
-        </w:rPr>
-      </w:pPr>
-    </w:p>
-    <w:p>
       <w:r>
         <w:fldChar w:fldCharType="end"/>
       </w:r>
@@ -3533,7 +3512,7 @@
       <w:pPr>
         <w:pStyle w:val="Heading3"/>
       </w:pPr>
-      <w:bookmarkStart w:id="3" w:name="_Classify_R2"/>
+      <w:bookmarkStart w:id="3" w:name="Classify_R2"/>
       <w:bookmarkEnd w:id="3"/>
       <w:r>
         <w:lastRenderedPageBreak/>
@@ -3591,7 +3570,17 @@
           <w:rStyle w:val="SubtleEmphasis"/>
           <w:i w:val="0"/>
         </w:rPr>
-        <w:t>. This function classifies the output of the R2 model performance into one of five classes:</w:t>
+        <w:t xml:space="preserve">. This </w:t>
+      </w:r>
+      <w:r>
+        <w:t>function</w:t>
+      </w:r>
+      <w:r>
+        <w:rPr>
+          <w:rStyle w:val="SubtleEmphasis"/>
+          <w:i w:val="0"/>
+        </w:rPr>
+        <w:t xml:space="preserve"> classifies the output of the R2 model performance into one of five classes:</w:t>
       </w:r>
     </w:p>
     <w:tbl>
@@ -3921,7 +3910,7 @@
           <w:noProof/>
         </w:rPr>
         <w:drawing>
-          <wp:inline distT="0" distB="0" distL="0" distR="0" wp14:anchorId="2B2D54A1" wp14:editId="05146F58">
+          <wp:inline distT="0" distB="0" distL="0" distR="0" wp14:anchorId="2B1A6552" wp14:editId="2EADBA68">
             <wp:extent cx="3560400" cy="986400"/>
             <wp:effectExtent l="0" t="0" r="2540" b="4445"/>
             <wp:docPr id="5" name="Picture 5"/>
@@ -3936,7 +3925,7 @@
                     <pic:cNvPicPr/>
                   </pic:nvPicPr>
                   <pic:blipFill>
-                    <a:blip r:embed="rId11"/>
+                    <a:blip r:embed="rId10"/>
                     <a:stretch>
                       <a:fillRect/>
                     </a:stretch>
@@ -4051,7 +4040,7 @@
       <w:pPr>
         <w:pStyle w:val="Heading3"/>
       </w:pPr>
-      <w:bookmarkStart w:id="4" w:name="_Extract_by_time"/>
+      <w:bookmarkStart w:id="4" w:name="Extract_by_time"/>
       <w:bookmarkEnd w:id="4"/>
       <w:r>
         <w:lastRenderedPageBreak/>
@@ -4098,12 +4087,14 @@
         </w:rPr>
         <w:t>‘</w:t>
       </w:r>
+      <w:proofErr w:type="spellStart"/>
       <w:r>
         <w:rPr>
           <w:rStyle w:val="SubtleEmphasis"/>
         </w:rPr>
         <w:t>nrs_extract_time_gui</w:t>
       </w:r>
+      <w:proofErr w:type="spellEnd"/>
       <w:r>
         <w:rPr>
           <w:rStyle w:val="SubtleEmphasis"/>
@@ -4115,132 +4106,149 @@
           <w:rStyle w:val="SubtleEmphasis"/>
           <w:i w:val="0"/>
         </w:rPr>
-        <w:t xml:space="preserve">. This function calculates performance indices from observation data and model predicted data. The observation data and the estimations are expected in raster format and can be single band or multiband. Model performance is calculated for each location. The indices to be calculated are user defined. The possible indices are taken from </w:t>
-      </w:r>
-      <w:r>
-        <w:rPr>
-          <w:rStyle w:val="SubtleEmphasis"/>
-          <w:i w:val="0"/>
-        </w:rPr>
-        <w:fldChar w:fldCharType="begin"/>
-      </w:r>
-      <w:r>
-        <w:rPr>
-          <w:rStyle w:val="SubtleEmphasis"/>
-          <w:i w:val="0"/>
-        </w:rPr>
-        <w:instrText xml:space="preserve"> ADDIN EN.CITE &lt;EndNote&gt;&lt;Cite&gt;&lt;Author&gt;Chiti&lt;/Author&gt;&lt;Year&gt;2010&lt;/Year&gt;&lt;RecNum&gt;15&lt;/RecNum&gt;&lt;DisplayText&gt;(Chiti, Papale et al. 2010)&lt;/DisplayText&gt;&lt;record&gt;&lt;rec-number&gt;15&lt;/rec-number&gt;&lt;foreign-keys&gt;&lt;key app="EN" db-id="vx2xpe50ivvappe9axr52ashvazwtfs5dffz"&gt;15&lt;/key&gt;&lt;/foreign-keys&gt;&lt;ref-type name="Journal Article"&gt;17&lt;/ref-type&gt;&lt;contributors&gt;&lt;authors&gt;&lt;author&gt;Chiti, T.&lt;/author&gt;&lt;author&gt;Papale, D.&lt;/author&gt;&lt;author&gt;Smith, P.&lt;/author&gt;&lt;author&gt;Dalmonech, D.&lt;/author&gt;&lt;author&gt;Matteucci, G.&lt;/author&gt;&lt;author&gt;Yeluripati, J.&lt;/author&gt;&lt;author&gt;Rodeghiero, M.&lt;/author&gt;&lt;author&gt;Valentini, R.&lt;/author&gt;&lt;/authors&gt;&lt;/contributors&gt;&lt;titles&gt;&lt;title&gt;Predicting changes in soil organic carbon in mediterranean and alpine forests during the Kyoto Protocol commitment periods using the CENTURY model&lt;/title&gt;&lt;secondary-title&gt;Soil Use and Management&lt;/secondary-title&gt;&lt;/titles&gt;&lt;periodical&gt;&lt;full-title&gt;Soil Use and Management&lt;/full-title&gt;&lt;/periodical&gt;&lt;pages&gt;475-484&lt;/pages&gt;&lt;volume&gt;26&lt;/volume&gt;&lt;number&gt;4&lt;/number&gt;&lt;keywords&gt;&lt;keyword&gt;Mediterranean forests&lt;/keyword&gt;&lt;keyword&gt;model evaluation&lt;/keyword&gt;&lt;keyword&gt;mountain forests&lt;/keyword&gt;&lt;keyword&gt;Kyoto Protocol&lt;/keyword&gt;&lt;keyword&gt;soil organic carbon&lt;/keyword&gt;&lt;/keywords&gt;&lt;dates&gt;&lt;year&gt;2010&lt;/year&gt;&lt;/dates&gt;&lt;publisher&gt;Blackwell Publishing Ltd&lt;/publisher&gt;&lt;isbn&gt;1475-2743&lt;/isbn&gt;&lt;urls&gt;&lt;related-urls&gt;&lt;url&gt;http://dx.doi.org/10.1111/j.1475-2743.2010.00300.x&lt;/url&gt;&lt;/related-urls&gt;&lt;/urls&gt;&lt;electronic-resource-num&gt;10.1111/j.1475-2743.2010.00300.x&lt;/electronic-resource-num&gt;&lt;/record&gt;&lt;/Cite&gt;&lt;/EndNote&gt;</w:instrText>
-      </w:r>
-      <w:r>
-        <w:rPr>
-          <w:rStyle w:val="SubtleEmphasis"/>
-          <w:i w:val="0"/>
-        </w:rPr>
-        <w:fldChar w:fldCharType="separate"/>
-      </w:r>
-      <w:r>
-        <w:rPr>
-          <w:rStyle w:val="SubtleEmphasis"/>
-          <w:i w:val="0"/>
+        <w:t xml:space="preserve">. This function </w:t>
+      </w:r>
+      <w:r>
+        <w:rPr>
+          <w:rStyle w:val="SubtleEmphasis"/>
+          <w:i w:val="0"/>
+        </w:rPr>
+        <w:t xml:space="preserve">extracts time series information from an image at </w:t>
+      </w:r>
+      <w:r>
+        <w:rPr>
+          <w:rStyle w:val="SubtleEmphasis"/>
+          <w:i w:val="0"/>
+        </w:rPr>
+        <w:t xml:space="preserve">user specified </w:t>
+      </w:r>
+      <w:r>
+        <w:rPr>
+          <w:rStyle w:val="SubtleEmphasis"/>
+          <w:i w:val="0"/>
+        </w:rPr>
+        <w:t>locations</w:t>
+      </w:r>
+      <w:r>
+        <w:rPr>
+          <w:rStyle w:val="SubtleEmphasis"/>
+          <w:i w:val="0"/>
+        </w:rPr>
+        <w:t xml:space="preserve"> at a certain time.</w:t>
+      </w:r>
+    </w:p>
+    <w:p>
+      <w:pPr>
+        <w:rPr>
+          <w:rStyle w:val="SubtleEmphasis"/>
+          <w:i w:val="0"/>
+        </w:rPr>
+      </w:pPr>
+      <w:r>
+        <w:rPr>
+          <w:rStyle w:val="SubtleEmphasis"/>
+          <w:i w:val="0"/>
+        </w:rPr>
+        <w:t>The output is</w:t>
+      </w:r>
+      <w:r>
+        <w:rPr>
+          <w:rStyle w:val="SubtleEmphasis"/>
+          <w:i w:val="0"/>
+        </w:rPr>
+        <w:t xml:space="preserve"> </w:t>
+      </w:r>
+      <w:r>
+        <w:rPr>
+          <w:rStyle w:val="SubtleEmphasis"/>
+          <w:i w:val="0"/>
+        </w:rPr>
+        <w:t>the input table extended with fields with the extracted values for each location</w:t>
+      </w:r>
+      <w:r>
+        <w:rPr>
+          <w:rStyle w:val="SubtleEmphasis"/>
+          <w:i w:val="0"/>
+        </w:rPr>
+        <w:t>.</w:t>
+      </w:r>
+    </w:p>
+    <w:p>
+      <w:pPr>
+        <w:rPr>
+          <w:rStyle w:val="SubtleEmphasis"/>
+          <w:i w:val="0"/>
+        </w:rPr>
+      </w:pPr>
+      <w:r>
+        <w:rPr>
+          <w:rStyle w:val="SubtleEmphasis"/>
+          <w:i w:val="0"/>
+        </w:rPr>
+        <w:t>Instead of extracting a single value it is also possible to extract the entire series per location.</w:t>
+      </w:r>
+    </w:p>
+    <w:p>
+      <w:pPr>
+        <w:rPr>
+          <w:rStyle w:val="SubtleEmphasis"/>
+          <w:i w:val="0"/>
+        </w:rPr>
+      </w:pPr>
+      <w:r>
+        <w:rPr>
+          <w:rStyle w:val="SubtleEmphasis"/>
+          <w:i w:val="0"/>
+        </w:rPr>
+        <w:t>Optionally a buffer distance can be specified around each location</w:t>
+      </w:r>
+      <w:r>
+        <w:rPr>
+          <w:rStyle w:val="SubtleEmphasis"/>
+          <w:i w:val="0"/>
+        </w:rPr>
+        <w:t>.</w:t>
+      </w:r>
+      <w:r>
+        <w:rPr>
+          <w:rStyle w:val="SubtleEmphasis"/>
+          <w:i w:val="0"/>
+        </w:rPr>
+        <w:t xml:space="preserve"> If specified the values of all the neighboring cells that are within the buffer are averaged for the final value. A cell is included if the area of the cell has a non-zero overlap with the buffer (so even say 3% overlap is sufficient to be included)</w:t>
+      </w:r>
+    </w:p>
+    <w:p>
+      <w:pPr>
+        <w:rPr>
+          <w:rStyle w:val="SubtleEmphasis"/>
+          <w:i w:val="0"/>
+        </w:rPr>
+      </w:pPr>
+      <w:r>
+        <w:rPr>
+          <w:rStyle w:val="SubtleEmphasis"/>
+          <w:i w:val="0"/>
+        </w:rPr>
+        <w:t>Below is the user interface:</w:t>
+      </w:r>
+    </w:p>
+    <w:p>
+      <w:pPr>
+        <w:ind w:left="720"/>
+        <w:rPr>
+          <w:rStyle w:val="SubtleEmphasis"/>
+          <w:i w:val="0"/>
+        </w:rPr>
+      </w:pPr>
+      <w:r>
+        <w:rPr>
           <w:noProof/>
         </w:rPr>
-        <w:t>(</w:t>
-      </w:r>
-      <w:hyperlink w:anchor="_ENREF_1" w:tooltip="Chiti, 2010 #15" w:history="1">
-        <w:r>
-          <w:rPr>
-            <w:rStyle w:val="SubtleEmphasis"/>
-            <w:i w:val="0"/>
-            <w:noProof/>
-          </w:rPr>
-          <w:t>Chiti, Papale et al. 2010</w:t>
-        </w:r>
-      </w:hyperlink>
-      <w:r>
-        <w:rPr>
-          <w:rStyle w:val="SubtleEmphasis"/>
-          <w:i w:val="0"/>
-          <w:noProof/>
-        </w:rPr>
-        <w:t>)</w:t>
-      </w:r>
-      <w:r>
-        <w:rPr>
-          <w:rStyle w:val="SubtleEmphasis"/>
-          <w:i w:val="0"/>
-        </w:rPr>
-        <w:fldChar w:fldCharType="end"/>
-      </w:r>
-      <w:r>
-        <w:rPr>
-          <w:rStyle w:val="SubtleEmphasis"/>
-          <w:i w:val="0"/>
-        </w:rPr>
-        <w:t>:</w:t>
-      </w:r>
-    </w:p>
-    <w:p>
-      <w:pPr>
-        <w:rPr>
-          <w:rStyle w:val="SubtleEmphasis"/>
-          <w:i w:val="0"/>
-        </w:rPr>
-      </w:pPr>
-      <w:r>
-        <w:rPr>
-          <w:rStyle w:val="SubtleEmphasis"/>
-          <w:i w:val="0"/>
-        </w:rPr>
-        <w:t>The output in case of multiband inputs is a raster image containing one band for each selected index. The observations and model predictions are evaluated at each location; both are considered vectors of data.</w:t>
-      </w:r>
-    </w:p>
-    <w:p>
-      <w:pPr>
-        <w:rPr>
-          <w:rStyle w:val="SubtleEmphasis"/>
-          <w:i w:val="0"/>
-        </w:rPr>
-      </w:pPr>
-      <w:r>
-        <w:rPr>
-          <w:rStyle w:val="SubtleEmphasis"/>
-          <w:i w:val="0"/>
-        </w:rPr>
-        <w:t>In the single band case the output is a table; for an example see below.</w:t>
-      </w:r>
-    </w:p>
-    <w:p>
-      <w:pPr>
-        <w:rPr>
-          <w:rStyle w:val="SubtleEmphasis"/>
-          <w:i w:val="0"/>
-        </w:rPr>
-      </w:pPr>
-      <w:r>
-        <w:rPr>
-          <w:rStyle w:val="SubtleEmphasis"/>
-          <w:i w:val="0"/>
-        </w:rPr>
-        <w:t>Below is the user interface:</w:t>
-      </w:r>
-    </w:p>
-    <w:p>
-      <w:pPr>
-        <w:ind w:left="720"/>
-        <w:rPr>
-          <w:rStyle w:val="SubtleEmphasis"/>
-          <w:i w:val="0"/>
-        </w:rPr>
-      </w:pPr>
-      <w:r>
-        <w:rPr>
-          <w:noProof/>
-        </w:rPr>
         <w:drawing>
-          <wp:inline distT="0" distB="0" distL="0" distR="0" wp14:anchorId="7C00480D" wp14:editId="31D906B2">
-            <wp:extent cx="3722400" cy="1987200"/>
-            <wp:effectExtent l="0" t="0" r="0" b="0"/>
-            <wp:docPr id="7" name="Picture 7"/>
+          <wp:inline distT="0" distB="0" distL="0" distR="0" wp14:anchorId="21225AED" wp14:editId="68512EE9">
+            <wp:extent cx="3718800" cy="2185200"/>
+            <wp:effectExtent l="0" t="0" r="0" b="5715"/>
+            <wp:docPr id="4" name="Picture 4"/>
             <wp:cNvGraphicFramePr>
               <a:graphicFrameLocks xmlns:a="http://schemas.openxmlformats.org/drawingml/2006/main" noChangeAspect="1"/>
             </wp:cNvGraphicFramePr>
@@ -4248,11 +4256,11 @@
               <a:graphicData uri="http://schemas.openxmlformats.org/drawingml/2006/picture">
                 <pic:pic xmlns:pic="http://schemas.openxmlformats.org/drawingml/2006/picture">
                   <pic:nvPicPr>
-                    <pic:cNvPr id="0" name=""/>
+                    <pic:cNvPr id="1" name=""/>
                     <pic:cNvPicPr/>
                   </pic:nvPicPr>
                   <pic:blipFill>
-                    <a:blip r:embed="rId12"/>
+                    <a:blip r:embed="rId11"/>
                     <a:stretch>
                       <a:fillRect/>
                     </a:stretch>
@@ -4260,7 +4268,7 @@
                   <pic:spPr>
                     <a:xfrm>
                       <a:off x="0" y="0"/>
-                      <a:ext cx="3722400" cy="1987200"/>
+                      <a:ext cx="3718800" cy="2185200"/>
                     </a:xfrm>
                     <a:prstGeom prst="rect">
                       <a:avLst/>
@@ -4307,7 +4315,10 @@
               <w:spacing w:before="0" w:after="0" w:line="240" w:lineRule="auto"/>
             </w:pPr>
             <w:r>
-              <w:t>Input observations</w:t>
+              <w:t xml:space="preserve">Input </w:t>
+            </w:r>
+            <w:r>
+              <w:t>locations</w:t>
             </w:r>
           </w:p>
         </w:tc>
@@ -4321,7 +4332,10 @@
               <w:spacing w:before="0" w:after="0" w:line="240" w:lineRule="auto"/>
             </w:pPr>
             <w:r>
-              <w:t>The original observations</w:t>
+              <w:t xml:space="preserve">The </w:t>
+            </w:r>
+            <w:r>
+              <w:t>locations for which to extract the values</w:t>
             </w:r>
           </w:p>
         </w:tc>
@@ -4337,7 +4351,10 @@
               <w:spacing w:before="0" w:after="0" w:line="240" w:lineRule="auto"/>
             </w:pPr>
             <w:r>
-              <w:t>Input predictions</w:t>
+              <w:t xml:space="preserve">Input </w:t>
+            </w:r>
+            <w:r>
+              <w:t>image</w:t>
             </w:r>
           </w:p>
         </w:tc>
@@ -4351,7 +4368,10 @@
               <w:spacing w:before="0" w:after="0" w:line="240" w:lineRule="auto"/>
             </w:pPr>
             <w:r>
-              <w:t>The predictions from the model</w:t>
+              <w:t xml:space="preserve">The </w:t>
+            </w:r>
+            <w:r>
+              <w:t>time series image</w:t>
             </w:r>
           </w:p>
         </w:tc>
@@ -4367,7 +4387,7 @@
               <w:spacing w:before="0" w:after="0" w:line="240" w:lineRule="auto"/>
             </w:pPr>
             <w:r>
-              <w:t>Number of bands</w:t>
+              <w:t>Start date</w:t>
             </w:r>
           </w:p>
         </w:tc>
@@ -4381,7 +4401,7 @@
               <w:spacing w:before="0" w:after="0" w:line="240" w:lineRule="auto"/>
             </w:pPr>
             <w:r>
-              <w:t>Read only field indicating the number of bands in the observations</w:t>
+              <w:t>The date of the first band of the time series</w:t>
             </w:r>
           </w:p>
         </w:tc>
@@ -4397,7 +4417,7 @@
               <w:spacing w:before="0" w:after="0" w:line="240" w:lineRule="auto"/>
             </w:pPr>
             <w:r>
-              <w:t>Output indices</w:t>
+              <w:t>End date</w:t>
             </w:r>
           </w:p>
         </w:tc>
@@ -4411,7 +4431,13 @@
               <w:spacing w:before="0" w:after="0" w:line="240" w:lineRule="auto"/>
             </w:pPr>
             <w:r>
-              <w:t>Checkboxes to select the indices that should be calculated</w:t>
+              <w:t xml:space="preserve">The date of the </w:t>
+            </w:r>
+            <w:r>
+              <w:t>last</w:t>
+            </w:r>
+            <w:r>
+              <w:t xml:space="preserve"> band of the time series</w:t>
             </w:r>
           </w:p>
         </w:tc>
@@ -4427,7 +4453,7 @@
               <w:spacing w:before="0" w:after="0" w:line="240" w:lineRule="auto"/>
             </w:pPr>
             <w:r>
-              <w:t>Output name</w:t>
+              <w:t>Locations have time track</w:t>
             </w:r>
           </w:p>
         </w:tc>
@@ -4441,22 +4467,561 @@
               <w:spacing w:before="0" w:after="0" w:line="240" w:lineRule="auto"/>
             </w:pPr>
             <w:r>
+              <w:t>If set extract the entire time series for each location</w:t>
+            </w:r>
+            <w:r>
+              <w:t>; if cleared only get the values at the specified date.</w:t>
+            </w:r>
+          </w:p>
+        </w:tc>
+      </w:tr>
+      <w:tr>
+        <w:tc>
+          <w:tcPr>
+            <w:tcW w:w="2898" w:type="dxa"/>
+            <w:shd w:val="clear" w:color="auto" w:fill="F2F2F2"/>
+          </w:tcPr>
+          <w:p>
+            <w:pPr>
+              <w:spacing w:before="0" w:after="0" w:line="240" w:lineRule="auto"/>
+            </w:pPr>
+            <w:r>
+              <w:t>Buffer</w:t>
+            </w:r>
+          </w:p>
+        </w:tc>
+        <w:tc>
+          <w:tcPr>
+            <w:tcW w:w="6678" w:type="dxa"/>
+            <w:shd w:val="clear" w:color="auto" w:fill="F2F2F2"/>
+          </w:tcPr>
+          <w:p>
+            <w:pPr>
+              <w:spacing w:before="0" w:after="0" w:line="240" w:lineRule="auto"/>
+            </w:pPr>
+            <w:r>
+              <w:t>The buffer distance around the locations. Note that the field can only be selected if the time series image has metric coordinates</w:t>
+            </w:r>
+          </w:p>
+        </w:tc>
+      </w:tr>
+      <w:tr>
+        <w:tc>
+          <w:tcPr>
+            <w:tcW w:w="2898" w:type="dxa"/>
+            <w:shd w:val="clear" w:color="auto" w:fill="F2F2F2"/>
+          </w:tcPr>
+          <w:p>
+            <w:pPr>
+              <w:spacing w:before="0" w:after="0" w:line="240" w:lineRule="auto"/>
+            </w:pPr>
+            <w:r>
+              <w:t>Output name</w:t>
+            </w:r>
+          </w:p>
+        </w:tc>
+        <w:tc>
+          <w:tcPr>
+            <w:tcW w:w="6678" w:type="dxa"/>
+            <w:shd w:val="clear" w:color="auto" w:fill="F2F2F2"/>
+          </w:tcPr>
+          <w:p>
+            <w:pPr>
+              <w:spacing w:before="0" w:after="0" w:line="240" w:lineRule="auto"/>
+            </w:pPr>
+            <w:r>
               <w:t>The name of the output; the software suggest a default based on the input observations name.</w:t>
             </w:r>
           </w:p>
         </w:tc>
       </w:tr>
     </w:tbl>
-    <w:p/>
-    <w:p>
-      <w:pPr>
-        <w:rPr>
-          <w:color w:val="243F60" w:themeColor="accent1" w:themeShade="7F"/>
-          <w:spacing w:val="15"/>
-          <w:sz w:val="22"/>
-          <w:szCs w:val="22"/>
-        </w:rPr>
-      </w:pPr>
+    <w:p>
+      <w:pPr>
+        <w:pStyle w:val="Heading3"/>
+        <w:rPr>
+          <w:rStyle w:val="SubtleEmphasis"/>
+          <w:i w:val="0"/>
+        </w:rPr>
+      </w:pPr>
+      <w:r>
+        <w:rPr>
+          <w:rStyle w:val="SubtleEmphasis"/>
+          <w:i w:val="0"/>
+        </w:rPr>
+        <w:t>Example</w:t>
+      </w:r>
+      <w:r>
+        <w:rPr>
+          <w:rStyle w:val="SubtleEmphasis"/>
+          <w:i w:val="0"/>
+        </w:rPr>
+        <w:t xml:space="preserve"> </w:t>
+      </w:r>
+      <w:r>
+        <w:rPr>
+          <w:rStyle w:val="SubtleEmphasis"/>
+          <w:i w:val="0"/>
+        </w:rPr>
+        <w:t>input files</w:t>
+      </w:r>
+    </w:p>
+    <w:p>
+      <w:r>
+        <w:t>1. Single date extraction (</w:t>
+      </w:r>
+      <w:r>
+        <w:rPr>
+          <w:rStyle w:val="SubtleEmphasis"/>
+        </w:rPr>
+        <w:t>Locations have time track</w:t>
+      </w:r>
+      <w:r>
+        <w:t xml:space="preserve"> UI field is cleared)</w:t>
+      </w:r>
+    </w:p>
+    <w:p>
+      <w:pPr>
+        <w:contextualSpacing/>
+        <w:rPr>
+          <w:rFonts w:ascii="Courier New" w:hAnsi="Courier New" w:cs="Courier New"/>
+          <w:sz w:val="18"/>
+          <w:szCs w:val="18"/>
+        </w:rPr>
+      </w:pPr>
+      <w:proofErr w:type="spellStart"/>
+      <w:r>
+        <w:rPr>
+          <w:rFonts w:ascii="Courier New" w:hAnsi="Courier New" w:cs="Courier New"/>
+          <w:sz w:val="18"/>
+          <w:szCs w:val="18"/>
+        </w:rPr>
+        <w:t>lat,lon,date</w:t>
+      </w:r>
+      <w:proofErr w:type="spellEnd"/>
+    </w:p>
+    <w:p>
+      <w:pPr>
+        <w:contextualSpacing/>
+        <w:rPr>
+          <w:rFonts w:ascii="Courier New" w:hAnsi="Courier New" w:cs="Courier New"/>
+          <w:sz w:val="18"/>
+          <w:szCs w:val="18"/>
+        </w:rPr>
+      </w:pPr>
+      <w:r>
+        <w:rPr>
+          <w:rFonts w:ascii="Courier New" w:hAnsi="Courier New" w:cs="Courier New"/>
+          <w:sz w:val="18"/>
+          <w:szCs w:val="18"/>
+        </w:rPr>
+        <w:t>-7.091666667,107.4258889,1-1-2001</w:t>
+      </w:r>
+    </w:p>
+    <w:p>
+      <w:pPr>
+        <w:contextualSpacing/>
+        <w:rPr>
+          <w:rFonts w:ascii="Courier New" w:hAnsi="Courier New" w:cs="Courier New"/>
+          <w:sz w:val="18"/>
+          <w:szCs w:val="18"/>
+        </w:rPr>
+      </w:pPr>
+      <w:r>
+        <w:rPr>
+          <w:rFonts w:ascii="Courier New" w:hAnsi="Courier New" w:cs="Courier New"/>
+          <w:sz w:val="18"/>
+          <w:szCs w:val="18"/>
+        </w:rPr>
+        <w:t>-7.25,107.61455,13-4-2006</w:t>
+      </w:r>
+    </w:p>
+    <w:p>
+      <w:pPr>
+        <w:contextualSpacing/>
+        <w:rPr>
+          <w:rFonts w:ascii="Courier New" w:hAnsi="Courier New" w:cs="Courier New"/>
+          <w:sz w:val="18"/>
+          <w:szCs w:val="18"/>
+        </w:rPr>
+      </w:pPr>
+      <w:r>
+        <w:rPr>
+          <w:rFonts w:ascii="Courier New" w:hAnsi="Courier New" w:cs="Courier New"/>
+          <w:sz w:val="18"/>
+          <w:szCs w:val="18"/>
+        </w:rPr>
+        <w:t>,,,29-12-2009</w:t>
+      </w:r>
+    </w:p>
+    <w:p>
+      <w:pPr>
+        <w:contextualSpacing/>
+        <w:rPr>
+          <w:rFonts w:ascii="Courier New" w:hAnsi="Courier New" w:cs="Courier New"/>
+          <w:sz w:val="18"/>
+          <w:szCs w:val="18"/>
+        </w:rPr>
+      </w:pPr>
+      <w:r>
+        <w:rPr>
+          <w:rFonts w:ascii="Courier New" w:hAnsi="Courier New" w:cs="Courier New"/>
+          <w:sz w:val="18"/>
+          <w:szCs w:val="18"/>
+        </w:rPr>
+        <w:t>-7.247203,107.6048,7-5-2011</w:t>
+      </w:r>
+    </w:p>
+    <w:p>
+      <w:r>
+        <w:lastRenderedPageBreak/>
+        <w:t>Note that empty locations can be handled; however the fields are expected in this order</w:t>
+      </w:r>
+    </w:p>
+    <w:p>
+      <w:r>
+        <w:t>2. Entire time series extraction</w:t>
+      </w:r>
+      <w:r>
+        <w:t xml:space="preserve"> (</w:t>
+      </w:r>
+      <w:r>
+        <w:rPr>
+          <w:rStyle w:val="SubtleEmphasis"/>
+        </w:rPr>
+        <w:t>Locations have time track</w:t>
+      </w:r>
+      <w:r>
+        <w:t xml:space="preserve"> UI field is </w:t>
+      </w:r>
+      <w:r>
+        <w:t>set</w:t>
+      </w:r>
+      <w:r>
+        <w:t>)</w:t>
+      </w:r>
+    </w:p>
+    <w:p>
+      <w:pPr>
+        <w:contextualSpacing/>
+        <w:rPr>
+          <w:rFonts w:ascii="Courier New" w:hAnsi="Courier New" w:cs="Courier New"/>
+          <w:sz w:val="18"/>
+          <w:szCs w:val="18"/>
+        </w:rPr>
+      </w:pPr>
+      <w:proofErr w:type="spellStart"/>
+      <w:r>
+        <w:rPr>
+          <w:rFonts w:ascii="Courier New" w:hAnsi="Courier New" w:cs="Courier New"/>
+          <w:sz w:val="18"/>
+          <w:szCs w:val="18"/>
+        </w:rPr>
+        <w:t>lat,lon</w:t>
+      </w:r>
+      <w:proofErr w:type="spellEnd"/>
+    </w:p>
+    <w:p>
+      <w:pPr>
+        <w:contextualSpacing/>
+        <w:rPr>
+          <w:rFonts w:ascii="Courier New" w:hAnsi="Courier New" w:cs="Courier New"/>
+          <w:sz w:val="18"/>
+          <w:szCs w:val="18"/>
+        </w:rPr>
+      </w:pPr>
+      <w:r>
+        <w:rPr>
+          <w:rFonts w:ascii="Courier New" w:hAnsi="Courier New" w:cs="Courier New"/>
+          <w:sz w:val="18"/>
+          <w:szCs w:val="18"/>
+        </w:rPr>
+        <w:t>-7.091666667,107.4258889</w:t>
+      </w:r>
+    </w:p>
+    <w:p>
+      <w:pPr>
+        <w:contextualSpacing/>
+        <w:rPr>
+          <w:rFonts w:ascii="Courier New" w:hAnsi="Courier New" w:cs="Courier New"/>
+          <w:sz w:val="18"/>
+          <w:szCs w:val="18"/>
+        </w:rPr>
+      </w:pPr>
+      <w:r>
+        <w:rPr>
+          <w:rFonts w:ascii="Courier New" w:hAnsi="Courier New" w:cs="Courier New"/>
+          <w:sz w:val="18"/>
+          <w:szCs w:val="18"/>
+        </w:rPr>
+        <w:t>-7.25,107.61455</w:t>
+      </w:r>
+    </w:p>
+    <w:p>
+      <w:pPr>
+        <w:contextualSpacing/>
+        <w:rPr>
+          <w:rFonts w:ascii="Courier New" w:hAnsi="Courier New" w:cs="Courier New"/>
+          <w:sz w:val="18"/>
+          <w:szCs w:val="18"/>
+        </w:rPr>
+      </w:pPr>
+      <w:r>
+        <w:rPr>
+          <w:rFonts w:ascii="Courier New" w:hAnsi="Courier New" w:cs="Courier New"/>
+          <w:sz w:val="18"/>
+          <w:szCs w:val="18"/>
+        </w:rPr>
+        <w:t>,,</w:t>
+      </w:r>
+    </w:p>
+    <w:p>
+      <w:pPr>
+        <w:contextualSpacing/>
+        <w:rPr>
+          <w:rFonts w:ascii="Courier New" w:hAnsi="Courier New" w:cs="Courier New"/>
+          <w:sz w:val="18"/>
+          <w:szCs w:val="18"/>
+        </w:rPr>
+      </w:pPr>
+      <w:r>
+        <w:rPr>
+          <w:rFonts w:ascii="Courier New" w:hAnsi="Courier New" w:cs="Courier New"/>
+          <w:sz w:val="18"/>
+          <w:szCs w:val="18"/>
+        </w:rPr>
+        <w:t>-7.247203,107.6048</w:t>
+      </w:r>
+    </w:p>
+    <w:p>
+      <w:r>
+        <w:t>Note that only the coordinates are needed.</w:t>
+      </w:r>
+    </w:p>
+    <w:p>
+      <w:r>
+        <w:t>In both cases the software allows additional fields after the locations. They are simply copied to the output and not evaluated.</w:t>
+      </w:r>
+    </w:p>
+    <w:p>
+      <w:pPr>
+        <w:pStyle w:val="Heading4"/>
+      </w:pPr>
+      <w:r>
+        <w:t>Example output files</w:t>
+      </w:r>
+    </w:p>
+    <w:p>
+      <w:r>
+        <w:t>For the above cases:</w:t>
+      </w:r>
+    </w:p>
+    <w:p>
+      <w:r>
+        <w:t>1. One additional field with the name of the time series</w:t>
+      </w:r>
+    </w:p>
+    <w:p>
+      <w:pPr>
+        <w:contextualSpacing/>
+        <w:rPr>
+          <w:rFonts w:ascii="Courier New" w:hAnsi="Courier New" w:cs="Courier New"/>
+          <w:sz w:val="18"/>
+          <w:szCs w:val="18"/>
+        </w:rPr>
+      </w:pPr>
+      <w:proofErr w:type="spellStart"/>
+      <w:r>
+        <w:rPr>
+          <w:rFonts w:ascii="Courier New" w:hAnsi="Courier New" w:cs="Courier New"/>
+          <w:sz w:val="18"/>
+          <w:szCs w:val="18"/>
+        </w:rPr>
+        <w:t>lat,lon,date,evi_sub</w:t>
+      </w:r>
+      <w:proofErr w:type="spellEnd"/>
+    </w:p>
+    <w:p>
+      <w:pPr>
+        <w:contextualSpacing/>
+        <w:rPr>
+          <w:rFonts w:ascii="Courier New" w:hAnsi="Courier New" w:cs="Courier New"/>
+          <w:sz w:val="18"/>
+          <w:szCs w:val="18"/>
+        </w:rPr>
+      </w:pPr>
+      <w:r>
+        <w:rPr>
+          <w:rFonts w:ascii="Courier New" w:hAnsi="Courier New" w:cs="Courier New"/>
+          <w:sz w:val="18"/>
+          <w:szCs w:val="18"/>
+        </w:rPr>
+        <w:t>-7.091666667,107.4258889,1-1-2001,0.496063</w:t>
+      </w:r>
+    </w:p>
+    <w:p>
+      <w:pPr>
+        <w:contextualSpacing/>
+        <w:rPr>
+          <w:rFonts w:ascii="Courier New" w:hAnsi="Courier New" w:cs="Courier New"/>
+          <w:sz w:val="18"/>
+          <w:szCs w:val="18"/>
+        </w:rPr>
+      </w:pPr>
+      <w:r>
+        <w:rPr>
+          <w:rFonts w:ascii="Courier New" w:hAnsi="Courier New" w:cs="Courier New"/>
+          <w:sz w:val="18"/>
+          <w:szCs w:val="18"/>
+        </w:rPr>
+        <w:t>-7.25,107.61455,13-4-2006,0.496063</w:t>
+      </w:r>
+    </w:p>
+    <w:p>
+      <w:pPr>
+        <w:contextualSpacing/>
+        <w:rPr>
+          <w:rFonts w:ascii="Courier New" w:hAnsi="Courier New" w:cs="Courier New"/>
+          <w:sz w:val="18"/>
+          <w:szCs w:val="18"/>
+        </w:rPr>
+      </w:pPr>
+      <w:r>
+        <w:rPr>
+          <w:rFonts w:ascii="Courier New" w:hAnsi="Courier New" w:cs="Courier New"/>
+          <w:sz w:val="18"/>
+          <w:szCs w:val="18"/>
+        </w:rPr>
+        <w:t>,,,29-12-2009,0</w:t>
+      </w:r>
+    </w:p>
+    <w:p>
+      <w:pPr>
+        <w:contextualSpacing/>
+      </w:pPr>
+      <w:r>
+        <w:rPr>
+          <w:rFonts w:ascii="Courier New" w:hAnsi="Courier New" w:cs="Courier New"/>
+          <w:sz w:val="18"/>
+          <w:szCs w:val="18"/>
+        </w:rPr>
+        <w:t>-7.247203,107.6048,7-5-2011,0.511811</w:t>
+      </w:r>
+    </w:p>
+    <w:p>
+      <w:r>
+        <w:t>2. Additional fields for each band in the time series</w:t>
+      </w:r>
+    </w:p>
+    <w:p>
+      <w:pPr>
+        <w:contextualSpacing/>
+        <w:rPr>
+          <w:rFonts w:ascii="Courier New" w:hAnsi="Courier New" w:cs="Courier New"/>
+          <w:sz w:val="18"/>
+          <w:szCs w:val="18"/>
+        </w:rPr>
+      </w:pPr>
+      <w:r>
+        <w:rPr>
+          <w:rFonts w:ascii="Courier New" w:hAnsi="Courier New" w:cs="Courier New"/>
+          <w:sz w:val="18"/>
+          <w:szCs w:val="18"/>
+        </w:rPr>
+        <w:t>lat,lon,date,band_1,band_2,band_3,band_4,band_5,band_6</w:t>
+      </w:r>
+    </w:p>
+    <w:p>
+      <w:pPr>
+        <w:contextualSpacing/>
+        <w:rPr>
+          <w:rFonts w:ascii="Courier New" w:hAnsi="Courier New" w:cs="Courier New"/>
+          <w:sz w:val="18"/>
+          <w:szCs w:val="18"/>
+        </w:rPr>
+      </w:pPr>
+      <w:r>
+        <w:rPr>
+          <w:rFonts w:ascii="Courier New" w:hAnsi="Courier New" w:cs="Courier New"/>
+          <w:sz w:val="18"/>
+          <w:szCs w:val="18"/>
+        </w:rPr>
+        <w:t>-7.091666667,107.4258889,1-1-2001,0.496063,0.503937,0.5</w:t>
+      </w:r>
+      <w:r>
+        <w:rPr>
+          <w:rFonts w:ascii="Courier New" w:hAnsi="Courier New" w:cs="Courier New"/>
+          <w:sz w:val="18"/>
+          <w:szCs w:val="18"/>
+        </w:rPr>
+        <w:t>0394,0.51181,0.52756</w:t>
+      </w:r>
+      <w:r>
+        <w:rPr>
+          <w:rFonts w:ascii="Courier New" w:hAnsi="Courier New" w:cs="Courier New"/>
+          <w:sz w:val="18"/>
+          <w:szCs w:val="18"/>
+        </w:rPr>
+        <w:t>,0.535433</w:t>
+      </w:r>
+    </w:p>
+    <w:p>
+      <w:pPr>
+        <w:contextualSpacing/>
+        <w:rPr>
+          <w:rFonts w:ascii="Courier New" w:hAnsi="Courier New" w:cs="Courier New"/>
+          <w:sz w:val="18"/>
+          <w:szCs w:val="18"/>
+        </w:rPr>
+      </w:pPr>
+      <w:r>
+        <w:rPr>
+          <w:rFonts w:ascii="Courier New" w:hAnsi="Courier New" w:cs="Courier New"/>
+          <w:sz w:val="18"/>
+          <w:szCs w:val="18"/>
+        </w:rPr>
+        <w:t>-7.25,107.61455,13-4-2006,0.496063,0.488189,0.472441,0.456693,0.440945,0.433071</w:t>
+      </w:r>
+    </w:p>
+    <w:p>
+      <w:pPr>
+        <w:contextualSpacing/>
+        <w:rPr>
+          <w:rFonts w:ascii="Courier New" w:hAnsi="Courier New" w:cs="Courier New"/>
+          <w:sz w:val="18"/>
+          <w:szCs w:val="18"/>
+        </w:rPr>
+      </w:pPr>
+      <w:r>
+        <w:rPr>
+          <w:rFonts w:ascii="Courier New" w:hAnsi="Courier New" w:cs="Courier New"/>
+          <w:sz w:val="18"/>
+          <w:szCs w:val="18"/>
+        </w:rPr>
+        <w:t>,,,29-12-2009,0,0,0,0,0,0</w:t>
+      </w:r>
+      <w:bookmarkStart w:id="5" w:name="_GoBack"/>
+      <w:bookmarkEnd w:id="5"/>
+    </w:p>
+    <w:p>
+      <w:pPr>
+        <w:contextualSpacing/>
+        <w:rPr>
+          <w:rFonts w:ascii="Courier New" w:hAnsi="Courier New" w:cs="Courier New"/>
+          <w:sz w:val="18"/>
+          <w:szCs w:val="18"/>
+        </w:rPr>
+      </w:pPr>
+      <w:r>
+        <w:rPr>
+          <w:rFonts w:ascii="Courier New" w:hAnsi="Courier New" w:cs="Courier New"/>
+          <w:sz w:val="18"/>
+          <w:szCs w:val="18"/>
+        </w:rPr>
+        <w:t>-7.247203,107.6048,7-5-2011,0.511811,0.496063,0.464567,0.448819,0.448819,0.464567</w:t>
+      </w:r>
+    </w:p>
+    <w:p>
       <w:r>
         <w:br w:type="page"/>
       </w:r>
@@ -4465,8 +5030,8 @@
       <w:pPr>
         <w:pStyle w:val="Heading3"/>
       </w:pPr>
-      <w:bookmarkStart w:id="5" w:name="_Detect_burnt_periods"/>
-      <w:bookmarkEnd w:id="5"/>
+      <w:bookmarkStart w:id="6" w:name="Detect_burnt_periods"/>
+      <w:bookmarkEnd w:id="6"/>
       <w:r>
         <w:lastRenderedPageBreak/>
         <w:t>Detect burnt periods</w:t>
@@ -4512,12 +5077,14 @@
         </w:rPr>
         <w:t>‘</w:t>
       </w:r>
+      <w:proofErr w:type="spellStart"/>
       <w:r>
         <w:rPr>
           <w:rStyle w:val="SubtleEmphasis"/>
         </w:rPr>
         <w:t>nrs_detect_burnt_gui</w:t>
       </w:r>
+      <w:proofErr w:type="spellEnd"/>
       <w:r>
         <w:rPr>
           <w:rStyle w:val="SubtleEmphasis"/>
@@ -4694,7 +5261,7 @@
                     <pic:cNvPicPr/>
                   </pic:nvPicPr>
                   <pic:blipFill>
-                    <a:blip r:embed="rId13"/>
+                    <a:blip r:embed="rId12"/>
                     <a:stretch>
                       <a:fillRect/>
                     </a:stretch>
@@ -4749,7 +5316,15 @@
               <w:spacing w:before="0" w:after="0" w:line="240" w:lineRule="auto"/>
             </w:pPr>
             <w:r>
-              <w:t>Input timeseries table</w:t>
+              <w:t xml:space="preserve">Input </w:t>
+            </w:r>
+            <w:proofErr w:type="spellStart"/>
+            <w:r>
+              <w:t>timeseries</w:t>
+            </w:r>
+            <w:proofErr w:type="spellEnd"/>
+            <w:r>
+              <w:t xml:space="preserve"> table</w:t>
             </w:r>
           </w:p>
         </w:tc>
@@ -4945,13 +5520,41 @@
           <w:szCs w:val="18"/>
         </w:rPr>
       </w:pPr>
-      <w:r>
-        <w:rPr>
-          <w:rFonts w:ascii="Courier New" w:hAnsi="Courier New" w:cs="Courier New"/>
-          <w:sz w:val="18"/>
-          <w:szCs w:val="18"/>
-        </w:rPr>
-        <w:t>Pair_ID,Upper band,Lower band,31,32,33,34</w:t>
+      <w:proofErr w:type="spellStart"/>
+      <w:r>
+        <w:rPr>
+          <w:rFonts w:ascii="Courier New" w:hAnsi="Courier New" w:cs="Courier New"/>
+          <w:sz w:val="18"/>
+          <w:szCs w:val="18"/>
+        </w:rPr>
+        <w:t>Pair_ID,Upper</w:t>
+      </w:r>
+      <w:proofErr w:type="spellEnd"/>
+      <w:r>
+        <w:rPr>
+          <w:rFonts w:ascii="Courier New" w:hAnsi="Courier New" w:cs="Courier New"/>
+          <w:sz w:val="18"/>
+          <w:szCs w:val="18"/>
+        </w:rPr>
+        <w:t xml:space="preserve"> </w:t>
+      </w:r>
+      <w:proofErr w:type="spellStart"/>
+      <w:r>
+        <w:rPr>
+          <w:rFonts w:ascii="Courier New" w:hAnsi="Courier New" w:cs="Courier New"/>
+          <w:sz w:val="18"/>
+          <w:szCs w:val="18"/>
+        </w:rPr>
+        <w:t>band,Lower</w:t>
+      </w:r>
+      <w:proofErr w:type="spellEnd"/>
+      <w:r>
+        <w:rPr>
+          <w:rFonts w:ascii="Courier New" w:hAnsi="Courier New" w:cs="Courier New"/>
+          <w:sz w:val="18"/>
+          <w:szCs w:val="18"/>
+        </w:rPr>
+        <w:t xml:space="preserve"> band,31,32,33,34</w:t>
       </w:r>
     </w:p>
     <w:p>
@@ -5346,8 +5949,6 @@
               </w:rPr>
               <w:t>Description</w:t>
             </w:r>
-            <w:bookmarkStart w:id="6" w:name="_GoBack"/>
-            <w:bookmarkEnd w:id="6"/>
           </w:p>
         </w:tc>
       </w:tr>
@@ -5366,12 +5967,14 @@
                 <w:color w:val="1F497D" w:themeColor="text2"/>
               </w:rPr>
             </w:pPr>
+            <w:proofErr w:type="spellStart"/>
             <w:r>
               <w:rPr>
                 <w:color w:val="1F497D" w:themeColor="text2"/>
               </w:rPr>
               <w:t>Pair_ID</w:t>
             </w:r>
+            <w:proofErr w:type="spellEnd"/>
           </w:p>
         </w:tc>
         <w:tc>
@@ -5532,12 +6135,14 @@
                 <w:color w:val="1F497D" w:themeColor="text2"/>
               </w:rPr>
             </w:pPr>
+            <w:proofErr w:type="spellStart"/>
             <w:r>
               <w:rPr>
                 <w:color w:val="1F497D" w:themeColor="text2"/>
               </w:rPr>
               <w:t>start_date</w:t>
             </w:r>
+            <w:proofErr w:type="spellEnd"/>
           </w:p>
         </w:tc>
         <w:tc>
@@ -5572,12 +6177,14 @@
                 <w:color w:val="1F497D" w:themeColor="text2"/>
               </w:rPr>
             </w:pPr>
+            <w:proofErr w:type="spellStart"/>
             <w:r>
               <w:rPr>
                 <w:color w:val="1F497D" w:themeColor="text2"/>
               </w:rPr>
               <w:t>end_date</w:t>
             </w:r>
+            <w:proofErr w:type="spellEnd"/>
           </w:p>
         </w:tc>
         <w:tc>
@@ -5660,6 +6267,7 @@
           <w:szCs w:val="18"/>
         </w:rPr>
       </w:pPr>
+      <w:proofErr w:type="spellStart"/>
       <w:r>
         <w:rPr>
           <w:rFonts w:ascii="Courier New" w:hAnsi="Courier New" w:cs="Courier New"/>
@@ -5668,6 +6276,7 @@
         </w:rPr>
         <w:t>Pair_ID,start,end,#periods,start_date,end_date,#days</w:t>
       </w:r>
+      <w:proofErr w:type="spellEnd"/>
     </w:p>
     <w:p>
       <w:pPr>
@@ -5813,8 +6422,8 @@
 </file>
 
 <file path=word/numbering.xml><?xml version="1.0" encoding="utf-8"?>
-<w:numbering xmlns:wpc="http://schemas.microsoft.com/office/word/2010/wordprocessingCanvas" xmlns:mc="http://schemas.openxmlformats.org/markup-compatibility/2006" xmlns:o="urn:schemas-microsoft-com:office:office" xmlns:r="http://schemas.openxmlformats.org/officeDocument/2006/relationships" xmlns:m="http://schemas.openxmlformats.org/officeDocument/2006/math" xmlns:v="urn:schemas-microsoft-com:vml" xmlns:wp14="http://schemas.microsoft.com/office/word/2010/wordprocessingDrawing" xmlns:wp="http://schemas.openxmlformats.org/drawingml/2006/wordprocessingDrawing" xmlns:w10="urn:schemas-microsoft-com:office:word" xmlns:w="http://schemas.openxmlformats.org/wordprocessingml/2006/main" xmlns:w14="http://schemas.microsoft.com/office/word/2010/wordml" xmlns:wpg="http://schemas.microsoft.com/office/word/2010/wordprocessingGroup" xmlns:wpi="http://schemas.microsoft.com/office/word/2010/wordprocessingInk" xmlns:wne="http://schemas.microsoft.com/office/word/2006/wordml" xmlns:wps="http://schemas.microsoft.com/office/word/2010/wordprocessingShape" mc:Ignorable="w14 wp14">
-  <w:abstractNum w:abstractNumId="0">
+<w:numbering xmlns:wpc="http://schemas.microsoft.com/office/word/2010/wordprocessingCanvas" xmlns:mc="http://schemas.openxmlformats.org/markup-compatibility/2006" xmlns:o="urn:schemas-microsoft-com:office:office" xmlns:r="http://schemas.openxmlformats.org/officeDocument/2006/relationships" xmlns:m="http://schemas.openxmlformats.org/officeDocument/2006/math" xmlns:v="urn:schemas-microsoft-com:vml" xmlns:wp14="http://schemas.microsoft.com/office/word/2010/wordprocessingDrawing" xmlns:wp="http://schemas.openxmlformats.org/drawingml/2006/wordprocessingDrawing" xmlns:w10="urn:schemas-microsoft-com:office:word" xmlns:w="http://schemas.openxmlformats.org/wordprocessingml/2006/main" xmlns:w14="http://schemas.microsoft.com/office/word/2010/wordml" xmlns:w15="http://schemas.microsoft.com/office/word/2012/wordml" xmlns:wpg="http://schemas.microsoft.com/office/word/2010/wordprocessingGroup" xmlns:wpi="http://schemas.microsoft.com/office/word/2010/wordprocessingInk" xmlns:wne="http://schemas.microsoft.com/office/word/2006/wordml" xmlns:wps="http://schemas.microsoft.com/office/word/2010/wordprocessingShape" mc:Ignorable="w14 w15 wp14">
+  <w:abstractNum w:abstractNumId="0" w15:restartNumberingAfterBreak="0">
     <w:nsid w:val="1EA55100"/>
     <w:multiLevelType w:val="hybridMultilevel"/>
     <w:tmpl w:val="64ACACDA"/>
@@ -5927,7 +6536,7 @@
       </w:rPr>
     </w:lvl>
   </w:abstractNum>
-  <w:abstractNum w:abstractNumId="1">
+  <w:abstractNum w:abstractNumId="1" w15:restartNumberingAfterBreak="0">
     <w:nsid w:val="32B17B57"/>
     <w:multiLevelType w:val="hybridMultilevel"/>
     <w:tmpl w:val="F6BE6AFC"/>
@@ -6040,7 +6649,7 @@
       </w:rPr>
     </w:lvl>
   </w:abstractNum>
-  <w:abstractNum w:abstractNumId="2">
+  <w:abstractNum w:abstractNumId="2" w15:restartNumberingAfterBreak="0">
     <w:nsid w:val="495A36BF"/>
     <w:multiLevelType w:val="hybridMultilevel"/>
     <w:tmpl w:val="DB8627C4"/>
@@ -6129,7 +6738,7 @@
       </w:pPr>
     </w:lvl>
   </w:abstractNum>
-  <w:abstractNum w:abstractNumId="3">
+  <w:abstractNum w:abstractNumId="3" w15:restartNumberingAfterBreak="0">
     <w:nsid w:val="6908294C"/>
     <w:multiLevelType w:val="hybridMultilevel"/>
     <w:tmpl w:val="FF3EA822"/>
@@ -6257,7 +6866,7 @@
 </file>
 
 <file path=word/styles.xml><?xml version="1.0" encoding="utf-8"?>
-<w:styles xmlns:mc="http://schemas.openxmlformats.org/markup-compatibility/2006" xmlns:r="http://schemas.openxmlformats.org/officeDocument/2006/relationships" xmlns:w="http://schemas.openxmlformats.org/wordprocessingml/2006/main" xmlns:w14="http://schemas.microsoft.com/office/word/2010/wordml" mc:Ignorable="w14">
+<w:styles xmlns:mc="http://schemas.openxmlformats.org/markup-compatibility/2006" xmlns:r="http://schemas.openxmlformats.org/officeDocument/2006/relationships" xmlns:w="http://schemas.openxmlformats.org/wordprocessingml/2006/main" xmlns:w14="http://schemas.microsoft.com/office/word/2010/wordml" xmlns:w15="http://schemas.microsoft.com/office/word/2012/wordml" mc:Ignorable="w14 w15">
   <w:docDefaults>
     <w:rPrDefault>
       <w:rPr>
@@ -6273,150 +6882,385 @@
       </w:pPr>
     </w:pPrDefault>
   </w:docDefaults>
-  <w:latentStyles w:defLockedState="0" w:defUIPriority="99" w:defSemiHidden="1" w:defUnhideWhenUsed="1" w:defQFormat="0" w:count="267">
-    <w:lsdException w:name="Normal" w:semiHidden="0" w:uiPriority="0" w:unhideWhenUsed="0" w:qFormat="1"/>
-    <w:lsdException w:name="heading 1" w:semiHidden="0" w:uiPriority="9" w:unhideWhenUsed="0" w:qFormat="1"/>
-    <w:lsdException w:name="heading 2" w:uiPriority="9" w:qFormat="1"/>
-    <w:lsdException w:name="heading 3" w:uiPriority="9" w:qFormat="1"/>
-    <w:lsdException w:name="heading 4" w:uiPriority="9" w:qFormat="1"/>
-    <w:lsdException w:name="heading 5" w:uiPriority="9" w:qFormat="1"/>
-    <w:lsdException w:name="heading 6" w:uiPriority="9" w:qFormat="1"/>
-    <w:lsdException w:name="heading 7" w:uiPriority="9" w:qFormat="1"/>
-    <w:lsdException w:name="heading 8" w:uiPriority="9" w:qFormat="1"/>
-    <w:lsdException w:name="heading 9" w:uiPriority="9" w:qFormat="1"/>
-    <w:lsdException w:name="toc 1" w:uiPriority="39"/>
-    <w:lsdException w:name="toc 2" w:uiPriority="39"/>
-    <w:lsdException w:name="toc 3" w:uiPriority="39"/>
-    <w:lsdException w:name="toc 4" w:uiPriority="39"/>
-    <w:lsdException w:name="toc 5" w:uiPriority="39"/>
-    <w:lsdException w:name="toc 6" w:uiPriority="39"/>
-    <w:lsdException w:name="toc 7" w:uiPriority="39"/>
-    <w:lsdException w:name="toc 8" w:uiPriority="39"/>
-    <w:lsdException w:name="toc 9" w:uiPriority="39"/>
-    <w:lsdException w:name="caption" w:uiPriority="35" w:qFormat="1"/>
-    <w:lsdException w:name="Title" w:semiHidden="0" w:uiPriority="10" w:unhideWhenUsed="0" w:qFormat="1"/>
-    <w:lsdException w:name="Default Paragraph Font" w:uiPriority="1"/>
-    <w:lsdException w:name="Subtitle" w:semiHidden="0" w:uiPriority="11" w:unhideWhenUsed="0" w:qFormat="1"/>
-    <w:lsdException w:name="Strong" w:semiHidden="0" w:uiPriority="22" w:unhideWhenUsed="0" w:qFormat="1"/>
-    <w:lsdException w:name="Emphasis" w:semiHidden="0" w:uiPriority="20" w:unhideWhenUsed="0" w:qFormat="1"/>
-    <w:lsdException w:name="Table Grid" w:semiHidden="0" w:uiPriority="59" w:unhideWhenUsed="0"/>
-    <w:lsdException w:name="Placeholder Text" w:unhideWhenUsed="0"/>
-    <w:lsdException w:name="No Spacing" w:semiHidden="0" w:uiPriority="1" w:unhideWhenUsed="0" w:qFormat="1"/>
-    <w:lsdException w:name="Light Shading" w:semiHidden="0" w:uiPriority="60" w:unhideWhenUsed="0"/>
-    <w:lsdException w:name="Light List" w:semiHidden="0" w:uiPriority="61" w:unhideWhenUsed="0"/>
-    <w:lsdException w:name="Light Grid" w:semiHidden="0" w:uiPriority="62" w:unhideWhenUsed="0"/>
-    <w:lsdException w:name="Medium Shading 1" w:semiHidden="0" w:uiPriority="63" w:unhideWhenUsed="0"/>
-    <w:lsdException w:name="Medium Shading 2" w:semiHidden="0" w:uiPriority="64" w:unhideWhenUsed="0"/>
-    <w:lsdException w:name="Medium List 1" w:semiHidden="0" w:uiPriority="65" w:unhideWhenUsed="0"/>
-    <w:lsdException w:name="Medium List 2" w:semiHidden="0" w:uiPriority="66" w:unhideWhenUsed="0"/>
-    <w:lsdException w:name="Medium Grid 1" w:semiHidden="0" w:uiPriority="67" w:unhideWhenUsed="0"/>
-    <w:lsdException w:name="Medium Grid 2" w:semiHidden="0" w:uiPriority="68" w:unhideWhenUsed="0"/>
-    <w:lsdException w:name="Medium Grid 3" w:semiHidden="0" w:uiPriority="69" w:unhideWhenUsed="0"/>
-    <w:lsdException w:name="Dark List" w:semiHidden="0" w:uiPriority="70" w:unhideWhenUsed="0"/>
-    <w:lsdException w:name="Colorful Shading" w:semiHidden="0" w:uiPriority="71" w:unhideWhenUsed="0"/>
-    <w:lsdException w:name="Colorful List" w:semiHidden="0" w:uiPriority="72" w:unhideWhenUsed="0"/>
-    <w:lsdException w:name="Colorful Grid" w:semiHidden="0" w:uiPriority="73" w:unhideWhenUsed="0"/>
-    <w:lsdException w:name="Light Shading Accent 1" w:semiHidden="0" w:uiPriority="60" w:unhideWhenUsed="0"/>
-    <w:lsdException w:name="Light List Accent 1" w:semiHidden="0" w:uiPriority="61" w:unhideWhenUsed="0"/>
-    <w:lsdException w:name="Light Grid Accent 1" w:semiHidden="0" w:uiPriority="62" w:unhideWhenUsed="0"/>
-    <w:lsdException w:name="Medium Shading 1 Accent 1" w:semiHidden="0" w:uiPriority="63" w:unhideWhenUsed="0"/>
-    <w:lsdException w:name="Medium Shading 2 Accent 1" w:semiHidden="0" w:uiPriority="64" w:unhideWhenUsed="0"/>
-    <w:lsdException w:name="Medium List 1 Accent 1" w:semiHidden="0" w:uiPriority="65" w:unhideWhenUsed="0"/>
-    <w:lsdException w:name="Revision" w:unhideWhenUsed="0"/>
-    <w:lsdException w:name="List Paragraph" w:semiHidden="0" w:uiPriority="34" w:unhideWhenUsed="0" w:qFormat="1"/>
-    <w:lsdException w:name="Quote" w:semiHidden="0" w:uiPriority="29" w:unhideWhenUsed="0" w:qFormat="1"/>
-    <w:lsdException w:name="Intense Quote" w:semiHidden="0" w:uiPriority="30" w:unhideWhenUsed="0" w:qFormat="1"/>
-    <w:lsdException w:name="Medium List 2 Accent 1" w:semiHidden="0" w:uiPriority="66" w:unhideWhenUsed="0"/>
-    <w:lsdException w:name="Medium Grid 1 Accent 1" w:semiHidden="0" w:uiPriority="67" w:unhideWhenUsed="0"/>
-    <w:lsdException w:name="Medium Grid 2 Accent 1" w:semiHidden="0" w:uiPriority="68" w:unhideWhenUsed="0"/>
-    <w:lsdException w:name="Medium Grid 3 Accent 1" w:semiHidden="0" w:uiPriority="69" w:unhideWhenUsed="0"/>
-    <w:lsdException w:name="Dark List Accent 1" w:semiHidden="0" w:uiPriority="70" w:unhideWhenUsed="0"/>
-    <w:lsdException w:name="Colorful Shading Accent 1" w:semiHidden="0" w:uiPriority="71" w:unhideWhenUsed="0"/>
-    <w:lsdException w:name="Colorful List Accent 1" w:semiHidden="0" w:uiPriority="72" w:unhideWhenUsed="0"/>
-    <w:lsdException w:name="Colorful Grid Accent 1" w:semiHidden="0" w:uiPriority="73" w:unhideWhenUsed="0"/>
-    <w:lsdException w:name="Light Shading Accent 2" w:semiHidden="0" w:uiPriority="60" w:unhideWhenUsed="0"/>
-    <w:lsdException w:name="Light List Accent 2" w:semiHidden="0" w:uiPriority="61" w:unhideWhenUsed="0"/>
-    <w:lsdException w:name="Light Grid Accent 2" w:semiHidden="0" w:uiPriority="62" w:unhideWhenUsed="0"/>
-    <w:lsdException w:name="Medium Shading 1 Accent 2" w:semiHidden="0" w:uiPriority="63" w:unhideWhenUsed="0"/>
-    <w:lsdException w:name="Medium Shading 2 Accent 2" w:semiHidden="0" w:uiPriority="64" w:unhideWhenUsed="0"/>
-    <w:lsdException w:name="Medium List 1 Accent 2" w:semiHidden="0" w:uiPriority="65" w:unhideWhenUsed="0"/>
-    <w:lsdException w:name="Medium List 2 Accent 2" w:semiHidden="0" w:uiPriority="66" w:unhideWhenUsed="0"/>
-    <w:lsdException w:name="Medium Grid 1 Accent 2" w:semiHidden="0" w:uiPriority="67" w:unhideWhenUsed="0"/>
-    <w:lsdException w:name="Medium Grid 2 Accent 2" w:semiHidden="0" w:uiPriority="68" w:unhideWhenUsed="0"/>
-    <w:lsdException w:name="Medium Grid 3 Accent 2" w:semiHidden="0" w:uiPriority="69" w:unhideWhenUsed="0"/>
-    <w:lsdException w:name="Dark List Accent 2" w:semiHidden="0" w:uiPriority="70" w:unhideWhenUsed="0"/>
-    <w:lsdException w:name="Colorful Shading Accent 2" w:semiHidden="0" w:uiPriority="71" w:unhideWhenUsed="0"/>
-    <w:lsdException w:name="Colorful List Accent 2" w:semiHidden="0" w:uiPriority="72" w:unhideWhenUsed="0"/>
-    <w:lsdException w:name="Colorful Grid Accent 2" w:semiHidden="0" w:uiPriority="73" w:unhideWhenUsed="0"/>
-    <w:lsdException w:name="Light Shading Accent 3" w:semiHidden="0" w:uiPriority="60" w:unhideWhenUsed="0"/>
-    <w:lsdException w:name="Light List Accent 3" w:semiHidden="0" w:uiPriority="61" w:unhideWhenUsed="0"/>
-    <w:lsdException w:name="Light Grid Accent 3" w:semiHidden="0" w:uiPriority="62" w:unhideWhenUsed="0"/>
-    <w:lsdException w:name="Medium Shading 1 Accent 3" w:semiHidden="0" w:uiPriority="63" w:unhideWhenUsed="0"/>
-    <w:lsdException w:name="Medium Shading 2 Accent 3" w:semiHidden="0" w:uiPriority="64" w:unhideWhenUsed="0"/>
-    <w:lsdException w:name="Medium List 1 Accent 3" w:semiHidden="0" w:uiPriority="65" w:unhideWhenUsed="0"/>
-    <w:lsdException w:name="Medium List 2 Accent 3" w:semiHidden="0" w:uiPriority="66" w:unhideWhenUsed="0"/>
-    <w:lsdException w:name="Medium Grid 1 Accent 3" w:semiHidden="0" w:uiPriority="67" w:unhideWhenUsed="0"/>
-    <w:lsdException w:name="Medium Grid 2 Accent 3" w:semiHidden="0" w:uiPriority="68" w:unhideWhenUsed="0"/>
-    <w:lsdException w:name="Medium Grid 3 Accent 3" w:semiHidden="0" w:uiPriority="69" w:unhideWhenUsed="0"/>
-    <w:lsdException w:name="Dark List Accent 3" w:semiHidden="0" w:uiPriority="70" w:unhideWhenUsed="0"/>
-    <w:lsdException w:name="Colorful Shading Accent 3" w:semiHidden="0" w:uiPriority="71" w:unhideWhenUsed="0"/>
-    <w:lsdException w:name="Colorful List Accent 3" w:semiHidden="0" w:uiPriority="72" w:unhideWhenUsed="0"/>
-    <w:lsdException w:name="Colorful Grid Accent 3" w:semiHidden="0" w:uiPriority="73" w:unhideWhenUsed="0"/>
-    <w:lsdException w:name="Light Shading Accent 4" w:semiHidden="0" w:uiPriority="60" w:unhideWhenUsed="0"/>
-    <w:lsdException w:name="Light List Accent 4" w:semiHidden="0" w:uiPriority="61" w:unhideWhenUsed="0"/>
-    <w:lsdException w:name="Light Grid Accent 4" w:semiHidden="0" w:uiPriority="62" w:unhideWhenUsed="0"/>
-    <w:lsdException w:name="Medium Shading 1 Accent 4" w:semiHidden="0" w:uiPriority="63" w:unhideWhenUsed="0"/>
-    <w:lsdException w:name="Medium Shading 2 Accent 4" w:semiHidden="0" w:uiPriority="64" w:unhideWhenUsed="0"/>
-    <w:lsdException w:name="Medium List 1 Accent 4" w:semiHidden="0" w:uiPriority="65" w:unhideWhenUsed="0"/>
-    <w:lsdException w:name="Medium List 2 Accent 4" w:semiHidden="0" w:uiPriority="66" w:unhideWhenUsed="0"/>
-    <w:lsdException w:name="Medium Grid 1 Accent 4" w:semiHidden="0" w:uiPriority="67" w:unhideWhenUsed="0"/>
-    <w:lsdException w:name="Medium Grid 2 Accent 4" w:semiHidden="0" w:uiPriority="68" w:unhideWhenUsed="0"/>
-    <w:lsdException w:name="Medium Grid 3 Accent 4" w:semiHidden="0" w:uiPriority="69" w:unhideWhenUsed="0"/>
-    <w:lsdException w:name="Dark List Accent 4" w:semiHidden="0" w:uiPriority="70" w:unhideWhenUsed="0"/>
-    <w:lsdException w:name="Colorful Shading Accent 4" w:semiHidden="0" w:uiPriority="71" w:unhideWhenUsed="0"/>
-    <w:lsdException w:name="Colorful List Accent 4" w:semiHidden="0" w:uiPriority="72" w:unhideWhenUsed="0"/>
-    <w:lsdException w:name="Colorful Grid Accent 4" w:semiHidden="0" w:uiPriority="73" w:unhideWhenUsed="0"/>
-    <w:lsdException w:name="Light Shading Accent 5" w:semiHidden="0" w:uiPriority="60" w:unhideWhenUsed="0"/>
-    <w:lsdException w:name="Light List Accent 5" w:semiHidden="0" w:uiPriority="61" w:unhideWhenUsed="0"/>
-    <w:lsdException w:name="Light Grid Accent 5" w:semiHidden="0" w:uiPriority="62" w:unhideWhenUsed="0"/>
-    <w:lsdException w:name="Medium Shading 1 Accent 5" w:semiHidden="0" w:uiPriority="63" w:unhideWhenUsed="0"/>
-    <w:lsdException w:name="Medium Shading 2 Accent 5" w:semiHidden="0" w:uiPriority="64" w:unhideWhenUsed="0"/>
-    <w:lsdException w:name="Medium List 1 Accent 5" w:semiHidden="0" w:uiPriority="65" w:unhideWhenUsed="0"/>
-    <w:lsdException w:name="Medium List 2 Accent 5" w:semiHidden="0" w:uiPriority="66" w:unhideWhenUsed="0"/>
-    <w:lsdException w:name="Medium Grid 1 Accent 5" w:semiHidden="0" w:uiPriority="67" w:unhideWhenUsed="0"/>
-    <w:lsdException w:name="Medium Grid 2 Accent 5" w:semiHidden="0" w:uiPriority="68" w:unhideWhenUsed="0"/>
-    <w:lsdException w:name="Medium Grid 3 Accent 5" w:semiHidden="0" w:uiPriority="69" w:unhideWhenUsed="0"/>
-    <w:lsdException w:name="Dark List Accent 5" w:semiHidden="0" w:uiPriority="70" w:unhideWhenUsed="0"/>
-    <w:lsdException w:name="Colorful Shading Accent 5" w:semiHidden="0" w:uiPriority="71" w:unhideWhenUsed="0"/>
-    <w:lsdException w:name="Colorful List Accent 5" w:semiHidden="0" w:uiPriority="72" w:unhideWhenUsed="0"/>
-    <w:lsdException w:name="Colorful Grid Accent 5" w:semiHidden="0" w:uiPriority="73" w:unhideWhenUsed="0"/>
-    <w:lsdException w:name="Light Shading Accent 6" w:semiHidden="0" w:uiPriority="60" w:unhideWhenUsed="0"/>
-    <w:lsdException w:name="Light List Accent 6" w:semiHidden="0" w:uiPriority="61" w:unhideWhenUsed="0"/>
-    <w:lsdException w:name="Light Grid Accent 6" w:semiHidden="0" w:uiPriority="62" w:unhideWhenUsed="0"/>
-    <w:lsdException w:name="Medium Shading 1 Accent 6" w:semiHidden="0" w:uiPriority="63" w:unhideWhenUsed="0"/>
-    <w:lsdException w:name="Medium Shading 2 Accent 6" w:semiHidden="0" w:uiPriority="64" w:unhideWhenUsed="0"/>
-    <w:lsdException w:name="Medium List 1 Accent 6" w:semiHidden="0" w:uiPriority="65" w:unhideWhenUsed="0"/>
-    <w:lsdException w:name="Medium List 2 Accent 6" w:semiHidden="0" w:uiPriority="66" w:unhideWhenUsed="0"/>
-    <w:lsdException w:name="Medium Grid 1 Accent 6" w:semiHidden="0" w:uiPriority="67" w:unhideWhenUsed="0"/>
-    <w:lsdException w:name="Medium Grid 2 Accent 6" w:semiHidden="0" w:uiPriority="68" w:unhideWhenUsed="0"/>
-    <w:lsdException w:name="Medium Grid 3 Accent 6" w:semiHidden="0" w:uiPriority="69" w:unhideWhenUsed="0"/>
-    <w:lsdException w:name="Dark List Accent 6" w:semiHidden="0" w:uiPriority="70" w:unhideWhenUsed="0"/>
-    <w:lsdException w:name="Colorful Shading Accent 6" w:semiHidden="0" w:uiPriority="71" w:unhideWhenUsed="0"/>
-    <w:lsdException w:name="Colorful List Accent 6" w:semiHidden="0" w:uiPriority="72" w:unhideWhenUsed="0"/>
-    <w:lsdException w:name="Colorful Grid Accent 6" w:semiHidden="0" w:uiPriority="73" w:unhideWhenUsed="0"/>
-    <w:lsdException w:name="Subtle Emphasis" w:semiHidden="0" w:uiPriority="19" w:unhideWhenUsed="0" w:qFormat="1"/>
-    <w:lsdException w:name="Intense Emphasis" w:semiHidden="0" w:uiPriority="21" w:unhideWhenUsed="0" w:qFormat="1"/>
-    <w:lsdException w:name="Subtle Reference" w:semiHidden="0" w:uiPriority="31" w:unhideWhenUsed="0" w:qFormat="1"/>
-    <w:lsdException w:name="Intense Reference" w:semiHidden="0" w:uiPriority="32" w:unhideWhenUsed="0" w:qFormat="1"/>
-    <w:lsdException w:name="Book Title" w:semiHidden="0" w:uiPriority="33" w:unhideWhenUsed="0" w:qFormat="1"/>
-    <w:lsdException w:name="Bibliography" w:uiPriority="37"/>
-    <w:lsdException w:name="TOC Heading" w:uiPriority="39" w:qFormat="1"/>
+  <w:latentStyles w:defLockedState="0" w:defUIPriority="99" w:defSemiHidden="0" w:defUnhideWhenUsed="0" w:defQFormat="0" w:count="371">
+    <w:lsdException w:name="Normal" w:uiPriority="0" w:qFormat="1"/>
+    <w:lsdException w:name="heading 1" w:uiPriority="9" w:qFormat="1"/>
+    <w:lsdException w:name="heading 2" w:semiHidden="1" w:uiPriority="9" w:unhideWhenUsed="1" w:qFormat="1"/>
+    <w:lsdException w:name="heading 3" w:semiHidden="1" w:uiPriority="9" w:unhideWhenUsed="1" w:qFormat="1"/>
+    <w:lsdException w:name="heading 4" w:semiHidden="1" w:uiPriority="9" w:unhideWhenUsed="1" w:qFormat="1"/>
+    <w:lsdException w:name="heading 5" w:semiHidden="1" w:uiPriority="9" w:unhideWhenUsed="1" w:qFormat="1"/>
+    <w:lsdException w:name="heading 6" w:semiHidden="1" w:uiPriority="9" w:unhideWhenUsed="1" w:qFormat="1"/>
+    <w:lsdException w:name="heading 7" w:semiHidden="1" w:uiPriority="9" w:unhideWhenUsed="1" w:qFormat="1"/>
+    <w:lsdException w:name="heading 8" w:semiHidden="1" w:uiPriority="9" w:unhideWhenUsed="1" w:qFormat="1"/>
+    <w:lsdException w:name="heading 9" w:semiHidden="1" w:uiPriority="9" w:unhideWhenUsed="1" w:qFormat="1"/>
+    <w:lsdException w:name="index 1" w:semiHidden="1" w:unhideWhenUsed="1"/>
+    <w:lsdException w:name="index 2" w:semiHidden="1" w:unhideWhenUsed="1"/>
+    <w:lsdException w:name="index 3" w:semiHidden="1" w:unhideWhenUsed="1"/>
+    <w:lsdException w:name="index 4" w:semiHidden="1" w:unhideWhenUsed="1"/>
+    <w:lsdException w:name="index 5" w:semiHidden="1" w:unhideWhenUsed="1"/>
+    <w:lsdException w:name="index 6" w:semiHidden="1" w:unhideWhenUsed="1"/>
+    <w:lsdException w:name="index 7" w:semiHidden="1" w:unhideWhenUsed="1"/>
+    <w:lsdException w:name="index 8" w:semiHidden="1" w:unhideWhenUsed="1"/>
+    <w:lsdException w:name="index 9" w:semiHidden="1" w:unhideWhenUsed="1"/>
+    <w:lsdException w:name="toc 1" w:semiHidden="1" w:uiPriority="39" w:unhideWhenUsed="1"/>
+    <w:lsdException w:name="toc 2" w:semiHidden="1" w:uiPriority="39" w:unhideWhenUsed="1"/>
+    <w:lsdException w:name="toc 3" w:semiHidden="1" w:uiPriority="39" w:unhideWhenUsed="1"/>
+    <w:lsdException w:name="toc 4" w:semiHidden="1" w:uiPriority="39" w:unhideWhenUsed="1"/>
+    <w:lsdException w:name="toc 5" w:semiHidden="1" w:uiPriority="39" w:unhideWhenUsed="1"/>
+    <w:lsdException w:name="toc 6" w:semiHidden="1" w:uiPriority="39" w:unhideWhenUsed="1"/>
+    <w:lsdException w:name="toc 7" w:semiHidden="1" w:uiPriority="39" w:unhideWhenUsed="1"/>
+    <w:lsdException w:name="toc 8" w:semiHidden="1" w:uiPriority="39" w:unhideWhenUsed="1"/>
+    <w:lsdException w:name="toc 9" w:semiHidden="1" w:uiPriority="39" w:unhideWhenUsed="1"/>
+    <w:lsdException w:name="Normal Indent" w:semiHidden="1" w:unhideWhenUsed="1"/>
+    <w:lsdException w:name="footnote text" w:semiHidden="1" w:unhideWhenUsed="1"/>
+    <w:lsdException w:name="annotation text" w:semiHidden="1" w:unhideWhenUsed="1"/>
+    <w:lsdException w:name="header" w:semiHidden="1" w:unhideWhenUsed="1"/>
+    <w:lsdException w:name="footer" w:semiHidden="1" w:unhideWhenUsed="1"/>
+    <w:lsdException w:name="index heading" w:semiHidden="1" w:unhideWhenUsed="1"/>
+    <w:lsdException w:name="caption" w:semiHidden="1" w:uiPriority="35" w:unhideWhenUsed="1" w:qFormat="1"/>
+    <w:lsdException w:name="table of figures" w:semiHidden="1" w:unhideWhenUsed="1"/>
+    <w:lsdException w:name="envelope address" w:semiHidden="1" w:unhideWhenUsed="1"/>
+    <w:lsdException w:name="envelope return" w:semiHidden="1" w:unhideWhenUsed="1"/>
+    <w:lsdException w:name="footnote reference" w:semiHidden="1" w:unhideWhenUsed="1"/>
+    <w:lsdException w:name="annotation reference" w:semiHidden="1" w:unhideWhenUsed="1"/>
+    <w:lsdException w:name="line number" w:semiHidden="1" w:unhideWhenUsed="1"/>
+    <w:lsdException w:name="page number" w:semiHidden="1" w:unhideWhenUsed="1"/>
+    <w:lsdException w:name="endnote reference" w:semiHidden="1" w:unhideWhenUsed="1"/>
+    <w:lsdException w:name="endnote text" w:semiHidden="1" w:unhideWhenUsed="1"/>
+    <w:lsdException w:name="table of authorities" w:semiHidden="1" w:unhideWhenUsed="1"/>
+    <w:lsdException w:name="macro" w:semiHidden="1" w:unhideWhenUsed="1"/>
+    <w:lsdException w:name="toa heading" w:semiHidden="1" w:unhideWhenUsed="1"/>
+    <w:lsdException w:name="List" w:semiHidden="1" w:unhideWhenUsed="1"/>
+    <w:lsdException w:name="List Bullet" w:semiHidden="1" w:unhideWhenUsed="1"/>
+    <w:lsdException w:name="List Number" w:semiHidden="1" w:unhideWhenUsed="1"/>
+    <w:lsdException w:name="List 2" w:semiHidden="1" w:unhideWhenUsed="1"/>
+    <w:lsdException w:name="List 3" w:semiHidden="1" w:unhideWhenUsed="1"/>
+    <w:lsdException w:name="List 4" w:semiHidden="1" w:unhideWhenUsed="1"/>
+    <w:lsdException w:name="List 5" w:semiHidden="1" w:unhideWhenUsed="1"/>
+    <w:lsdException w:name="List Bullet 2" w:semiHidden="1" w:unhideWhenUsed="1"/>
+    <w:lsdException w:name="List Bullet 3" w:semiHidden="1" w:unhideWhenUsed="1"/>
+    <w:lsdException w:name="List Bullet 4" w:semiHidden="1" w:unhideWhenUsed="1"/>
+    <w:lsdException w:name="List Bullet 5" w:semiHidden="1" w:unhideWhenUsed="1"/>
+    <w:lsdException w:name="List Number 2" w:semiHidden="1" w:unhideWhenUsed="1"/>
+    <w:lsdException w:name="List Number 3" w:semiHidden="1" w:unhideWhenUsed="1"/>
+    <w:lsdException w:name="List Number 4" w:semiHidden="1" w:unhideWhenUsed="1"/>
+    <w:lsdException w:name="List Number 5" w:semiHidden="1" w:unhideWhenUsed="1"/>
+    <w:lsdException w:name="Title" w:uiPriority="10" w:qFormat="1"/>
+    <w:lsdException w:name="Closing" w:semiHidden="1" w:unhideWhenUsed="1"/>
+    <w:lsdException w:name="Signature" w:semiHidden="1" w:unhideWhenUsed="1"/>
+    <w:lsdException w:name="Default Paragraph Font" w:semiHidden="1" w:uiPriority="1" w:unhideWhenUsed="1"/>
+    <w:lsdException w:name="Body Text" w:semiHidden="1" w:unhideWhenUsed="1"/>
+    <w:lsdException w:name="Body Text Indent" w:semiHidden="1" w:unhideWhenUsed="1"/>
+    <w:lsdException w:name="List Continue" w:semiHidden="1" w:unhideWhenUsed="1"/>
+    <w:lsdException w:name="List Continue 2" w:semiHidden="1" w:unhideWhenUsed="1"/>
+    <w:lsdException w:name="List Continue 3" w:semiHidden="1" w:unhideWhenUsed="1"/>
+    <w:lsdException w:name="List Continue 4" w:semiHidden="1" w:unhideWhenUsed="1"/>
+    <w:lsdException w:name="List Continue 5" w:semiHidden="1" w:unhideWhenUsed="1"/>
+    <w:lsdException w:name="Message Header" w:semiHidden="1" w:unhideWhenUsed="1"/>
+    <w:lsdException w:name="Subtitle" w:uiPriority="11" w:qFormat="1"/>
+    <w:lsdException w:name="Salutation" w:semiHidden="1" w:unhideWhenUsed="1"/>
+    <w:lsdException w:name="Date" w:semiHidden="1" w:unhideWhenUsed="1"/>
+    <w:lsdException w:name="Body Text First Indent" w:semiHidden="1" w:unhideWhenUsed="1"/>
+    <w:lsdException w:name="Body Text First Indent 2" w:semiHidden="1" w:unhideWhenUsed="1"/>
+    <w:lsdException w:name="Note Heading" w:semiHidden="1" w:unhideWhenUsed="1"/>
+    <w:lsdException w:name="Body Text 2" w:semiHidden="1" w:unhideWhenUsed="1"/>
+    <w:lsdException w:name="Body Text 3" w:semiHidden="1" w:unhideWhenUsed="1"/>
+    <w:lsdException w:name="Body Text Indent 2" w:semiHidden="1" w:unhideWhenUsed="1"/>
+    <w:lsdException w:name="Body Text Indent 3" w:semiHidden="1" w:unhideWhenUsed="1"/>
+    <w:lsdException w:name="Block Text" w:semiHidden="1" w:unhideWhenUsed="1"/>
+    <w:lsdException w:name="Hyperlink" w:semiHidden="1" w:unhideWhenUsed="1"/>
+    <w:lsdException w:name="FollowedHyperlink" w:semiHidden="1" w:unhideWhenUsed="1"/>
+    <w:lsdException w:name="Strong" w:uiPriority="22" w:qFormat="1"/>
+    <w:lsdException w:name="Emphasis" w:uiPriority="20" w:qFormat="1"/>
+    <w:lsdException w:name="Document Map" w:semiHidden="1" w:unhideWhenUsed="1"/>
+    <w:lsdException w:name="Plain Text" w:semiHidden="1" w:unhideWhenUsed="1"/>
+    <w:lsdException w:name="E-mail Signature" w:semiHidden="1" w:unhideWhenUsed="1"/>
+    <w:lsdException w:name="HTML Top of Form" w:semiHidden="1" w:unhideWhenUsed="1"/>
+    <w:lsdException w:name="HTML Bottom of Form" w:semiHidden="1" w:unhideWhenUsed="1"/>
+    <w:lsdException w:name="Normal (Web)" w:semiHidden="1" w:unhideWhenUsed="1"/>
+    <w:lsdException w:name="HTML Acronym" w:semiHidden="1" w:unhideWhenUsed="1"/>
+    <w:lsdException w:name="HTML Address" w:semiHidden="1" w:unhideWhenUsed="1"/>
+    <w:lsdException w:name="HTML Cite" w:semiHidden="1" w:unhideWhenUsed="1"/>
+    <w:lsdException w:name="HTML Code" w:semiHidden="1" w:unhideWhenUsed="1"/>
+    <w:lsdException w:name="HTML Definition" w:semiHidden="1" w:unhideWhenUsed="1"/>
+    <w:lsdException w:name="HTML Keyboard" w:semiHidden="1" w:unhideWhenUsed="1"/>
+    <w:lsdException w:name="HTML Preformatted" w:semiHidden="1" w:unhideWhenUsed="1"/>
+    <w:lsdException w:name="HTML Sample" w:semiHidden="1" w:unhideWhenUsed="1"/>
+    <w:lsdException w:name="HTML Typewriter" w:semiHidden="1" w:unhideWhenUsed="1"/>
+    <w:lsdException w:name="HTML Variable" w:semiHidden="1" w:unhideWhenUsed="1"/>
+    <w:lsdException w:name="Normal Table" w:semiHidden="1" w:unhideWhenUsed="1"/>
+    <w:lsdException w:name="annotation subject" w:semiHidden="1" w:unhideWhenUsed="1"/>
+    <w:lsdException w:name="No List" w:semiHidden="1" w:unhideWhenUsed="1"/>
+    <w:lsdException w:name="Outline List 1" w:semiHidden="1" w:unhideWhenUsed="1"/>
+    <w:lsdException w:name="Outline List 2" w:semiHidden="1" w:unhideWhenUsed="1"/>
+    <w:lsdException w:name="Outline List 3" w:semiHidden="1" w:unhideWhenUsed="1"/>
+    <w:lsdException w:name="Table Simple 1" w:semiHidden="1" w:unhideWhenUsed="1"/>
+    <w:lsdException w:name="Table Simple 2" w:semiHidden="1" w:unhideWhenUsed="1"/>
+    <w:lsdException w:name="Table Simple 3" w:semiHidden="1" w:unhideWhenUsed="1"/>
+    <w:lsdException w:name="Table Classic 1" w:semiHidden="1" w:unhideWhenUsed="1"/>
+    <w:lsdException w:name="Table Classic 2" w:semiHidden="1" w:unhideWhenUsed="1"/>
+    <w:lsdException w:name="Table Classic 3" w:semiHidden="1" w:unhideWhenUsed="1"/>
+    <w:lsdException w:name="Table Classic 4" w:semiHidden="1" w:unhideWhenUsed="1"/>
+    <w:lsdException w:name="Table Colorful 1" w:semiHidden="1" w:unhideWhenUsed="1"/>
+    <w:lsdException w:name="Table Colorful 2" w:semiHidden="1" w:unhideWhenUsed="1"/>
+    <w:lsdException w:name="Table Colorful 3" w:semiHidden="1" w:unhideWhenUsed="1"/>
+    <w:lsdException w:name="Table Columns 1" w:semiHidden="1" w:unhideWhenUsed="1"/>
+    <w:lsdException w:name="Table Columns 2" w:semiHidden="1" w:unhideWhenUsed="1"/>
+    <w:lsdException w:name="Table Columns 3" w:semiHidden="1" w:unhideWhenUsed="1"/>
+    <w:lsdException w:name="Table Columns 4" w:semiHidden="1" w:unhideWhenUsed="1"/>
+    <w:lsdException w:name="Table Columns 5" w:semiHidden="1" w:unhideWhenUsed="1"/>
+    <w:lsdException w:name="Table Grid 1" w:semiHidden="1" w:unhideWhenUsed="1"/>
+    <w:lsdException w:name="Table Grid 2" w:semiHidden="1" w:unhideWhenUsed="1"/>
+    <w:lsdException w:name="Table Grid 3" w:semiHidden="1" w:unhideWhenUsed="1"/>
+    <w:lsdException w:name="Table Grid 4" w:semiHidden="1" w:unhideWhenUsed="1"/>
+    <w:lsdException w:name="Table Grid 5" w:semiHidden="1" w:unhideWhenUsed="1"/>
+    <w:lsdException w:name="Table Grid 6" w:semiHidden="1" w:unhideWhenUsed="1"/>
+    <w:lsdException w:name="Table Grid 7" w:semiHidden="1" w:unhideWhenUsed="1"/>
+    <w:lsdException w:name="Table Grid 8" w:semiHidden="1" w:unhideWhenUsed="1"/>
+    <w:lsdException w:name="Table List 1" w:semiHidden="1" w:unhideWhenUsed="1"/>
+    <w:lsdException w:name="Table List 2" w:semiHidden="1" w:unhideWhenUsed="1"/>
+    <w:lsdException w:name="Table List 3" w:semiHidden="1" w:unhideWhenUsed="1"/>
+    <w:lsdException w:name="Table List 4" w:semiHidden="1" w:unhideWhenUsed="1"/>
+    <w:lsdException w:name="Table List 5" w:semiHidden="1" w:unhideWhenUsed="1"/>
+    <w:lsdException w:name="Table List 6" w:semiHidden="1" w:unhideWhenUsed="1"/>
+    <w:lsdException w:name="Table List 7" w:semiHidden="1" w:unhideWhenUsed="1"/>
+    <w:lsdException w:name="Table List 8" w:semiHidden="1" w:unhideWhenUsed="1"/>
+    <w:lsdException w:name="Table 3D effects 1" w:semiHidden="1" w:unhideWhenUsed="1"/>
+    <w:lsdException w:name="Table 3D effects 2" w:semiHidden="1" w:unhideWhenUsed="1"/>
+    <w:lsdException w:name="Table 3D effects 3" w:semiHidden="1" w:unhideWhenUsed="1"/>
+    <w:lsdException w:name="Table Contemporary" w:semiHidden="1" w:unhideWhenUsed="1"/>
+    <w:lsdException w:name="Table Elegant" w:semiHidden="1" w:unhideWhenUsed="1"/>
+    <w:lsdException w:name="Table Professional" w:semiHidden="1" w:unhideWhenUsed="1"/>
+    <w:lsdException w:name="Table Subtle 1" w:semiHidden="1" w:unhideWhenUsed="1"/>
+    <w:lsdException w:name="Table Subtle 2" w:semiHidden="1" w:unhideWhenUsed="1"/>
+    <w:lsdException w:name="Table Web 1" w:semiHidden="1" w:unhideWhenUsed="1"/>
+    <w:lsdException w:name="Table Web 2" w:semiHidden="1" w:unhideWhenUsed="1"/>
+    <w:lsdException w:name="Table Web 3" w:semiHidden="1" w:unhideWhenUsed="1"/>
+    <w:lsdException w:name="Balloon Text" w:semiHidden="1" w:unhideWhenUsed="1"/>
+    <w:lsdException w:name="Table Grid" w:uiPriority="59"/>
+    <w:lsdException w:name="Table Theme" w:semiHidden="1" w:unhideWhenUsed="1"/>
+    <w:lsdException w:name="Placeholder Text" w:semiHidden="1"/>
+    <w:lsdException w:name="No Spacing" w:uiPriority="1" w:qFormat="1"/>
+    <w:lsdException w:name="Light Shading" w:uiPriority="60"/>
+    <w:lsdException w:name="Light List" w:uiPriority="61"/>
+    <w:lsdException w:name="Light Grid" w:uiPriority="62"/>
+    <w:lsdException w:name="Medium Shading 1" w:uiPriority="63"/>
+    <w:lsdException w:name="Medium Shading 2" w:uiPriority="64"/>
+    <w:lsdException w:name="Medium List 1" w:uiPriority="65"/>
+    <w:lsdException w:name="Medium List 2" w:uiPriority="66"/>
+    <w:lsdException w:name="Medium Grid 1" w:uiPriority="67"/>
+    <w:lsdException w:name="Medium Grid 2" w:uiPriority="68"/>
+    <w:lsdException w:name="Medium Grid 3" w:uiPriority="69"/>
+    <w:lsdException w:name="Dark List" w:uiPriority="70"/>
+    <w:lsdException w:name="Colorful Shading" w:uiPriority="71"/>
+    <w:lsdException w:name="Colorful List" w:uiPriority="72"/>
+    <w:lsdException w:name="Colorful Grid" w:uiPriority="73"/>
+    <w:lsdException w:name="Light Shading Accent 1" w:uiPriority="60"/>
+    <w:lsdException w:name="Light List Accent 1" w:uiPriority="61"/>
+    <w:lsdException w:name="Light Grid Accent 1" w:uiPriority="62"/>
+    <w:lsdException w:name="Medium Shading 1 Accent 1" w:uiPriority="63"/>
+    <w:lsdException w:name="Medium Shading 2 Accent 1" w:uiPriority="64"/>
+    <w:lsdException w:name="Medium List 1 Accent 1" w:uiPriority="65"/>
+    <w:lsdException w:name="Revision" w:semiHidden="1"/>
+    <w:lsdException w:name="List Paragraph" w:uiPriority="34" w:qFormat="1"/>
+    <w:lsdException w:name="Quote" w:uiPriority="29" w:qFormat="1"/>
+    <w:lsdException w:name="Intense Quote" w:uiPriority="30" w:qFormat="1"/>
+    <w:lsdException w:name="Medium List 2 Accent 1" w:uiPriority="66"/>
+    <w:lsdException w:name="Medium Grid 1 Accent 1" w:uiPriority="67"/>
+    <w:lsdException w:name="Medium Grid 2 Accent 1" w:uiPriority="68"/>
+    <w:lsdException w:name="Medium Grid 3 Accent 1" w:uiPriority="69"/>
+    <w:lsdException w:name="Dark List Accent 1" w:uiPriority="70"/>
+    <w:lsdException w:name="Colorful Shading Accent 1" w:uiPriority="71"/>
+    <w:lsdException w:name="Colorful List Accent 1" w:uiPriority="72"/>
+    <w:lsdException w:name="Colorful Grid Accent 1" w:uiPriority="73"/>
+    <w:lsdException w:name="Light Shading Accent 2" w:uiPriority="60"/>
+    <w:lsdException w:name="Light List Accent 2" w:uiPriority="61"/>
+    <w:lsdException w:name="Light Grid Accent 2" w:uiPriority="62"/>
+    <w:lsdException w:name="Medium Shading 1 Accent 2" w:uiPriority="63"/>
+    <w:lsdException w:name="Medium Shading 2 Accent 2" w:uiPriority="64"/>
+    <w:lsdException w:name="Medium List 1 Accent 2" w:uiPriority="65"/>
+    <w:lsdException w:name="Medium List 2 Accent 2" w:uiPriority="66"/>
+    <w:lsdException w:name="Medium Grid 1 Accent 2" w:uiPriority="67"/>
+    <w:lsdException w:name="Medium Grid 2 Accent 2" w:uiPriority="68"/>
+    <w:lsdException w:name="Medium Grid 3 Accent 2" w:uiPriority="69"/>
+    <w:lsdException w:name="Dark List Accent 2" w:uiPriority="70"/>
+    <w:lsdException w:name="Colorful Shading Accent 2" w:uiPriority="71"/>
+    <w:lsdException w:name="Colorful List Accent 2" w:uiPriority="72"/>
+    <w:lsdException w:name="Colorful Grid Accent 2" w:uiPriority="73"/>
+    <w:lsdException w:name="Light Shading Accent 3" w:uiPriority="60"/>
+    <w:lsdException w:name="Light List Accent 3" w:uiPriority="61"/>
+    <w:lsdException w:name="Light Grid Accent 3" w:uiPriority="62"/>
+    <w:lsdException w:name="Medium Shading 1 Accent 3" w:uiPriority="63"/>
+    <w:lsdException w:name="Medium Shading 2 Accent 3" w:uiPriority="64"/>
+    <w:lsdException w:name="Medium List 1 Accent 3" w:uiPriority="65"/>
+    <w:lsdException w:name="Medium List 2 Accent 3" w:uiPriority="66"/>
+    <w:lsdException w:name="Medium Grid 1 Accent 3" w:uiPriority="67"/>
+    <w:lsdException w:name="Medium Grid 2 Accent 3" w:uiPriority="68"/>
+    <w:lsdException w:name="Medium Grid 3 Accent 3" w:uiPriority="69"/>
+    <w:lsdException w:name="Dark List Accent 3" w:uiPriority="70"/>
+    <w:lsdException w:name="Colorful Shading Accent 3" w:uiPriority="71"/>
+    <w:lsdException w:name="Colorful List Accent 3" w:uiPriority="72"/>
+    <w:lsdException w:name="Colorful Grid Accent 3" w:uiPriority="73"/>
+    <w:lsdException w:name="Light Shading Accent 4" w:uiPriority="60"/>
+    <w:lsdException w:name="Light List Accent 4" w:uiPriority="61"/>
+    <w:lsdException w:name="Light Grid Accent 4" w:uiPriority="62"/>
+    <w:lsdException w:name="Medium Shading 1 Accent 4" w:uiPriority="63"/>
+    <w:lsdException w:name="Medium Shading 2 Accent 4" w:uiPriority="64"/>
+    <w:lsdException w:name="Medium List 1 Accent 4" w:uiPriority="65"/>
+    <w:lsdException w:name="Medium List 2 Accent 4" w:uiPriority="66"/>
+    <w:lsdException w:name="Medium Grid 1 Accent 4" w:uiPriority="67"/>
+    <w:lsdException w:name="Medium Grid 2 Accent 4" w:uiPriority="68"/>
+    <w:lsdException w:name="Medium Grid 3 Accent 4" w:uiPriority="69"/>
+    <w:lsdException w:name="Dark List Accent 4" w:uiPriority="70"/>
+    <w:lsdException w:name="Colorful Shading Accent 4" w:uiPriority="71"/>
+    <w:lsdException w:name="Colorful List Accent 4" w:uiPriority="72"/>
+    <w:lsdException w:name="Colorful Grid Accent 4" w:uiPriority="73"/>
+    <w:lsdException w:name="Light Shading Accent 5" w:uiPriority="60"/>
+    <w:lsdException w:name="Light List Accent 5" w:uiPriority="61"/>
+    <w:lsdException w:name="Light Grid Accent 5" w:uiPriority="62"/>
+    <w:lsdException w:name="Medium Shading 1 Accent 5" w:uiPriority="63"/>
+    <w:lsdException w:name="Medium Shading 2 Accent 5" w:uiPriority="64"/>
+    <w:lsdException w:name="Medium List 1 Accent 5" w:uiPriority="65"/>
+    <w:lsdException w:name="Medium List 2 Accent 5" w:uiPriority="66"/>
+    <w:lsdException w:name="Medium Grid 1 Accent 5" w:uiPriority="67"/>
+    <w:lsdException w:name="Medium Grid 2 Accent 5" w:uiPriority="68"/>
+    <w:lsdException w:name="Medium Grid 3 Accent 5" w:uiPriority="69"/>
+    <w:lsdException w:name="Dark List Accent 5" w:uiPriority="70"/>
+    <w:lsdException w:name="Colorful Shading Accent 5" w:uiPriority="71"/>
+    <w:lsdException w:name="Colorful List Accent 5" w:uiPriority="72"/>
+    <w:lsdException w:name="Colorful Grid Accent 5" w:uiPriority="73"/>
+    <w:lsdException w:name="Light Shading Accent 6" w:uiPriority="60"/>
+    <w:lsdException w:name="Light List Accent 6" w:uiPriority="61"/>
+    <w:lsdException w:name="Light Grid Accent 6" w:uiPriority="62"/>
+    <w:lsdException w:name="Medium Shading 1 Accent 6" w:uiPriority="63"/>
+    <w:lsdException w:name="Medium Shading 2 Accent 6" w:uiPriority="64"/>
+    <w:lsdException w:name="Medium List 1 Accent 6" w:uiPriority="65"/>
+    <w:lsdException w:name="Medium List 2 Accent 6" w:uiPriority="66"/>
+    <w:lsdException w:name="Medium Grid 1 Accent 6" w:uiPriority="67"/>
+    <w:lsdException w:name="Medium Grid 2 Accent 6" w:uiPriority="68"/>
+    <w:lsdException w:name="Medium Grid 3 Accent 6" w:uiPriority="69"/>
+    <w:lsdException w:name="Dark List Accent 6" w:uiPriority="70"/>
+    <w:lsdException w:name="Colorful Shading Accent 6" w:uiPriority="71"/>
+    <w:lsdException w:name="Colorful List Accent 6" w:uiPriority="72"/>
+    <w:lsdException w:name="Colorful Grid Accent 6" w:uiPriority="73"/>
+    <w:lsdException w:name="Subtle Emphasis" w:uiPriority="19" w:qFormat="1"/>
+    <w:lsdException w:name="Intense Emphasis" w:uiPriority="21" w:qFormat="1"/>
+    <w:lsdException w:name="Subtle Reference" w:uiPriority="31" w:qFormat="1"/>
+    <w:lsdException w:name="Intense Reference" w:uiPriority="32" w:qFormat="1"/>
+    <w:lsdException w:name="Book Title" w:uiPriority="33" w:qFormat="1"/>
+    <w:lsdException w:name="Bibliography" w:semiHidden="1" w:uiPriority="37" w:unhideWhenUsed="1"/>
+    <w:lsdException w:name="TOC Heading" w:semiHidden="1" w:uiPriority="39" w:unhideWhenUsed="1" w:qFormat="1"/>
+    <w:lsdException w:name="Plain Table 1" w:uiPriority="41"/>
+    <w:lsdException w:name="Plain Table 2" w:uiPriority="42"/>
+    <w:lsdException w:name="Plain Table 3" w:uiPriority="43"/>
+    <w:lsdException w:name="Plain Table 4" w:uiPriority="44"/>
+    <w:lsdException w:name="Plain Table 5" w:uiPriority="45"/>
+    <w:lsdException w:name="Grid Table Light" w:uiPriority="40"/>
+    <w:lsdException w:name="Grid Table 1 Light" w:uiPriority="46"/>
+    <w:lsdException w:name="Grid Table 2" w:uiPriority="47"/>
+    <w:lsdException w:name="Grid Table 3" w:uiPriority="48"/>
+    <w:lsdException w:name="Grid Table 4" w:uiPriority="49"/>
+    <w:lsdException w:name="Grid Table 5 Dark" w:uiPriority="50"/>
+    <w:lsdException w:name="Grid Table 6 Colorful" w:uiPriority="51"/>
+    <w:lsdException w:name="Grid Table 7 Colorful" w:uiPriority="52"/>
+    <w:lsdException w:name="Grid Table 1 Light Accent 1" w:uiPriority="46"/>
+    <w:lsdException w:name="Grid Table 2 Accent 1" w:uiPriority="47"/>
+    <w:lsdException w:name="Grid Table 3 Accent 1" w:uiPriority="48"/>
+    <w:lsdException w:name="Grid Table 4 Accent 1" w:uiPriority="49"/>
+    <w:lsdException w:name="Grid Table 5 Dark Accent 1" w:uiPriority="50"/>
+    <w:lsdException w:name="Grid Table 6 Colorful Accent 1" w:uiPriority="51"/>
+    <w:lsdException w:name="Grid Table 7 Colorful Accent 1" w:uiPriority="52"/>
+    <w:lsdException w:name="Grid Table 1 Light Accent 2" w:uiPriority="46"/>
+    <w:lsdException w:name="Grid Table 2 Accent 2" w:uiPriority="47"/>
+    <w:lsdException w:name="Grid Table 3 Accent 2" w:uiPriority="48"/>
+    <w:lsdException w:name="Grid Table 4 Accent 2" w:uiPriority="49"/>
+    <w:lsdException w:name="Grid Table 5 Dark Accent 2" w:uiPriority="50"/>
+    <w:lsdException w:name="Grid Table 6 Colorful Accent 2" w:uiPriority="51"/>
+    <w:lsdException w:name="Grid Table 7 Colorful Accent 2" w:uiPriority="52"/>
+    <w:lsdException w:name="Grid Table 1 Light Accent 3" w:uiPriority="46"/>
+    <w:lsdException w:name="Grid Table 2 Accent 3" w:uiPriority="47"/>
+    <w:lsdException w:name="Grid Table 3 Accent 3" w:uiPriority="48"/>
+    <w:lsdException w:name="Grid Table 4 Accent 3" w:uiPriority="49"/>
+    <w:lsdException w:name="Grid Table 5 Dark Accent 3" w:uiPriority="50"/>
+    <w:lsdException w:name="Grid Table 6 Colorful Accent 3" w:uiPriority="51"/>
+    <w:lsdException w:name="Grid Table 7 Colorful Accent 3" w:uiPriority="52"/>
+    <w:lsdException w:name="Grid Table 1 Light Accent 4" w:uiPriority="46"/>
+    <w:lsdException w:name="Grid Table 2 Accent 4" w:uiPriority="47"/>
+    <w:lsdException w:name="Grid Table 3 Accent 4" w:uiPriority="48"/>
+    <w:lsdException w:name="Grid Table 4 Accent 4" w:uiPriority="49"/>
+    <w:lsdException w:name="Grid Table 5 Dark Accent 4" w:uiPriority="50"/>
+    <w:lsdException w:name="Grid Table 6 Colorful Accent 4" w:uiPriority="51"/>
+    <w:lsdException w:name="Grid Table 7 Colorful Accent 4" w:uiPriority="52"/>
+    <w:lsdException w:name="Grid Table 1 Light Accent 5" w:uiPriority="46"/>
+    <w:lsdException w:name="Grid Table 2 Accent 5" w:uiPriority="47"/>
+    <w:lsdException w:name="Grid Table 3 Accent 5" w:uiPriority="48"/>
+    <w:lsdException w:name="Grid Table 4 Accent 5" w:uiPriority="49"/>
+    <w:lsdException w:name="Grid Table 5 Dark Accent 5" w:uiPriority="50"/>
+    <w:lsdException w:name="Grid Table 6 Colorful Accent 5" w:uiPriority="51"/>
+    <w:lsdException w:name="Grid Table 7 Colorful Accent 5" w:uiPriority="52"/>
+    <w:lsdException w:name="Grid Table 1 Light Accent 6" w:uiPriority="46"/>
+    <w:lsdException w:name="Grid Table 2 Accent 6" w:uiPriority="47"/>
+    <w:lsdException w:name="Grid Table 3 Accent 6" w:uiPriority="48"/>
+    <w:lsdException w:name="Grid Table 4 Accent 6" w:uiPriority="49"/>
+    <w:lsdException w:name="Grid Table 5 Dark Accent 6" w:uiPriority="50"/>
+    <w:lsdException w:name="Grid Table 6 Colorful Accent 6" w:uiPriority="51"/>
+    <w:lsdException w:name="Grid Table 7 Colorful Accent 6" w:uiPriority="52"/>
+    <w:lsdException w:name="List Table 1 Light" w:uiPriority="46"/>
+    <w:lsdException w:name="List Table 2" w:uiPriority="47"/>
+    <w:lsdException w:name="List Table 3" w:uiPriority="48"/>
+    <w:lsdException w:name="List Table 4" w:uiPriority="49"/>
+    <w:lsdException w:name="List Table 5 Dark" w:uiPriority="50"/>
+    <w:lsdException w:name="List Table 6 Colorful" w:uiPriority="51"/>
+    <w:lsdException w:name="List Table 7 Colorful" w:uiPriority="52"/>
+    <w:lsdException w:name="List Table 1 Light Accent 1" w:uiPriority="46"/>
+    <w:lsdException w:name="List Table 2 Accent 1" w:uiPriority="47"/>
+    <w:lsdException w:name="List Table 3 Accent 1" w:uiPriority="48"/>
+    <w:lsdException w:name="List Table 4 Accent 1" w:uiPriority="49"/>
+    <w:lsdException w:name="List Table 5 Dark Accent 1" w:uiPriority="50"/>
+    <w:lsdException w:name="List Table 6 Colorful Accent 1" w:uiPriority="51"/>
+    <w:lsdException w:name="List Table 7 Colorful Accent 1" w:uiPriority="52"/>
+    <w:lsdException w:name="List Table 1 Light Accent 2" w:uiPriority="46"/>
+    <w:lsdException w:name="List Table 2 Accent 2" w:uiPriority="47"/>
+    <w:lsdException w:name="List Table 3 Accent 2" w:uiPriority="48"/>
+    <w:lsdException w:name="List Table 4 Accent 2" w:uiPriority="49"/>
+    <w:lsdException w:name="List Table 5 Dark Accent 2" w:uiPriority="50"/>
+    <w:lsdException w:name="List Table 6 Colorful Accent 2" w:uiPriority="51"/>
+    <w:lsdException w:name="List Table 7 Colorful Accent 2" w:uiPriority="52"/>
+    <w:lsdException w:name="List Table 1 Light Accent 3" w:uiPriority="46"/>
+    <w:lsdException w:name="List Table 2 Accent 3" w:uiPriority="47"/>
+    <w:lsdException w:name="List Table 3 Accent 3" w:uiPriority="48"/>
+    <w:lsdException w:name="List Table 4 Accent 3" w:uiPriority="49"/>
+    <w:lsdException w:name="List Table 5 Dark Accent 3" w:uiPriority="50"/>
+    <w:lsdException w:name="List Table 6 Colorful Accent 3" w:uiPriority="51"/>
+    <w:lsdException w:name="List Table 7 Colorful Accent 3" w:uiPriority="52"/>
+    <w:lsdException w:name="List Table 1 Light Accent 4" w:uiPriority="46"/>
+    <w:lsdException w:name="List Table 2 Accent 4" w:uiPriority="47"/>
+    <w:lsdException w:name="List Table 3 Accent 4" w:uiPriority="48"/>
+    <w:lsdException w:name="List Table 4 Accent 4" w:uiPriority="49"/>
+    <w:lsdException w:name="List Table 5 Dark Accent 4" w:uiPriority="50"/>
+    <w:lsdException w:name="List Table 6 Colorful Accent 4" w:uiPriority="51"/>
+    <w:lsdException w:name="List Table 7 Colorful Accent 4" w:uiPriority="52"/>
+    <w:lsdException w:name="List Table 1 Light Accent 5" w:uiPriority="46"/>
+    <w:lsdException w:name="List Table 2 Accent 5" w:uiPriority="47"/>
+    <w:lsdException w:name="List Table 3 Accent 5" w:uiPriority="48"/>
+    <w:lsdException w:name="List Table 4 Accent 5" w:uiPriority="49"/>
+    <w:lsdException w:name="List Table 5 Dark Accent 5" w:uiPriority="50"/>
+    <w:lsdException w:name="List Table 6 Colorful Accent 5" w:uiPriority="51"/>
+    <w:lsdException w:name="List Table 7 Colorful Accent 5" w:uiPriority="52"/>
+    <w:lsdException w:name="List Table 1 Light Accent 6" w:uiPriority="46"/>
+    <w:lsdException w:name="List Table 2 Accent 6" w:uiPriority="47"/>
+    <w:lsdException w:name="List Table 3 Accent 6" w:uiPriority="48"/>
+    <w:lsdException w:name="List Table 4 Accent 6" w:uiPriority="49"/>
+    <w:lsdException w:name="List Table 5 Dark Accent 6" w:uiPriority="50"/>
+    <w:lsdException w:name="List Table 6 Colorful Accent 6" w:uiPriority="51"/>
+    <w:lsdException w:name="List Table 7 Colorful Accent 6" w:uiPriority="52"/>
   </w:latentStyles>
   <w:style w:type="paragraph" w:default="1" w:styleId="Normal">
     <w:name w:val="Normal"/>
     <w:qFormat/>
-    <w:rsid w:val="00F013B7"/>
+    <w:rsid w:val="00916603"/>
     <w:rPr>
+      <w:color w:val="244061" w:themeColor="accent1" w:themeShade="80"/>
       <w:sz w:val="20"/>
       <w:szCs w:val="20"/>
     </w:rPr>
@@ -6645,7 +7489,6 @@
   <w:style w:type="character" w:default="1" w:styleId="DefaultParagraphFont">
     <w:name w:val="Default Paragraph Font"/>
     <w:uiPriority w:val="1"/>
-    <w:semiHidden/>
     <w:unhideWhenUsed/>
   </w:style>
   <w:style w:type="table" w:default="1" w:styleId="TableNormal">
@@ -7087,7 +7930,6 @@
       <w:spacing w:before="0" w:after="0" w:line="240" w:lineRule="auto"/>
     </w:pPr>
     <w:tblPr>
-      <w:tblInd w:w="0" w:type="dxa"/>
       <w:tblBorders>
         <w:top w:val="single" w:sz="4" w:space="0" w:color="auto"/>
         <w:left w:val="single" w:sz="4" w:space="0" w:color="auto"/>
@@ -7096,12 +7938,6 @@
         <w:insideH w:val="single" w:sz="4" w:space="0" w:color="auto"/>
         <w:insideV w:val="single" w:sz="4" w:space="0" w:color="auto"/>
       </w:tblBorders>
-      <w:tblCellMar>
-        <w:top w:w="0" w:type="dxa"/>
-        <w:left w:w="108" w:type="dxa"/>
-        <w:bottom w:w="0" w:type="dxa"/>
-        <w:right w:w="108" w:type="dxa"/>
-      </w:tblCellMar>
     </w:tblPr>
   </w:style>
   <w:style w:type="table" w:styleId="LightShading">
@@ -7118,17 +7954,10 @@
     <w:tblPr>
       <w:tblStyleRowBandSize w:val="1"/>
       <w:tblStyleColBandSize w:val="1"/>
-      <w:tblInd w:w="0" w:type="dxa"/>
       <w:tblBorders>
         <w:top w:val="single" w:sz="8" w:space="0" w:color="000000" w:themeColor="text1"/>
         <w:bottom w:val="single" w:sz="8" w:space="0" w:color="000000" w:themeColor="text1"/>
       </w:tblBorders>
-      <w:tblCellMar>
-        <w:top w:w="0" w:type="dxa"/>
-        <w:left w:w="108" w:type="dxa"/>
-        <w:bottom w:w="0" w:type="dxa"/>
-        <w:right w:w="108" w:type="dxa"/>
-      </w:tblCellMar>
     </w:tblPr>
     <w:tblStylePr w:type="firstRow">
       <w:pPr>
@@ -7261,17 +8090,10 @@
     <w:tblPr>
       <w:tblStyleRowBandSize w:val="1"/>
       <w:tblStyleColBandSize w:val="1"/>
-      <w:tblInd w:w="0" w:type="dxa"/>
       <w:tblBorders>
         <w:top w:val="single" w:sz="8" w:space="0" w:color="4F81BD" w:themeColor="accent1"/>
         <w:bottom w:val="single" w:sz="8" w:space="0" w:color="4F81BD" w:themeColor="accent1"/>
       </w:tblBorders>
-      <w:tblCellMar>
-        <w:top w:w="0" w:type="dxa"/>
-        <w:left w:w="108" w:type="dxa"/>
-        <w:bottom w:w="0" w:type="dxa"/>
-        <w:right w:w="108" w:type="dxa"/>
-      </w:tblCellMar>
     </w:tblPr>
     <w:tblStylePr w:type="firstRow">
       <w:pPr>
@@ -7362,1113 +8184,55 @@
       <w:u w:val="single"/>
     </w:rPr>
   </w:style>
-</w:styles>
-</file>
-
-<file path=word/stylesWithEffects.xml><?xml version="1.0" encoding="utf-8"?>
-<w:styles xmlns:wpc="http://schemas.microsoft.com/office/word/2010/wordprocessingCanvas" xmlns:mc="http://schemas.openxmlformats.org/markup-compatibility/2006" xmlns:o="urn:schemas-microsoft-com:office:office" xmlns:r="http://schemas.openxmlformats.org/officeDocument/2006/relationships" xmlns:m="http://schemas.openxmlformats.org/officeDocument/2006/math" xmlns:v="urn:schemas-microsoft-com:vml" xmlns:wp14="http://schemas.microsoft.com/office/word/2010/wordprocessingDrawing" xmlns:wp="http://schemas.openxmlformats.org/drawingml/2006/wordprocessingDrawing" xmlns:w10="urn:schemas-microsoft-com:office:word" xmlns:w="http://schemas.openxmlformats.org/wordprocessingml/2006/main" xmlns:w14="http://schemas.microsoft.com/office/word/2010/wordml" xmlns:wpg="http://schemas.microsoft.com/office/word/2010/wordprocessingGroup" xmlns:wpi="http://schemas.microsoft.com/office/word/2010/wordprocessingInk" xmlns:wne="http://schemas.microsoft.com/office/word/2006/wordml" xmlns:wps="http://schemas.microsoft.com/office/word/2010/wordprocessingShape" mc:Ignorable="w14 wp14">
-  <w:docDefaults>
-    <w:rPrDefault>
-      <w:rPr>
-        <w:rFonts w:asciiTheme="minorHAnsi" w:eastAsiaTheme="minorEastAsia" w:hAnsiTheme="minorHAnsi" w:cstheme="minorBidi"/>
-        <w:sz w:val="22"/>
-        <w:szCs w:val="22"/>
-        <w:lang w:val="en-US" w:eastAsia="en-US" w:bidi="ar-SA"/>
-      </w:rPr>
-    </w:rPrDefault>
-    <w:pPrDefault>
-      <w:pPr>
-        <w:spacing w:before="200" w:after="200" w:line="276" w:lineRule="auto"/>
-      </w:pPr>
-    </w:pPrDefault>
-  </w:docDefaults>
-  <w:latentStyles w:defLockedState="0" w:defUIPriority="99" w:defSemiHidden="1" w:defUnhideWhenUsed="1" w:defQFormat="0" w:count="267">
-    <w:lsdException w:name="Normal" w:semiHidden="0" w:uiPriority="0" w:unhideWhenUsed="0" w:qFormat="1"/>
-    <w:lsdException w:name="heading 1" w:semiHidden="0" w:uiPriority="9" w:unhideWhenUsed="0" w:qFormat="1"/>
-    <w:lsdException w:name="heading 2" w:uiPriority="9" w:qFormat="1"/>
-    <w:lsdException w:name="heading 3" w:uiPriority="9" w:qFormat="1"/>
-    <w:lsdException w:name="heading 4" w:uiPriority="9" w:qFormat="1"/>
-    <w:lsdException w:name="heading 5" w:uiPriority="9" w:qFormat="1"/>
-    <w:lsdException w:name="heading 6" w:uiPriority="9" w:qFormat="1"/>
-    <w:lsdException w:name="heading 7" w:uiPriority="9" w:qFormat="1"/>
-    <w:lsdException w:name="heading 8" w:uiPriority="9" w:qFormat="1"/>
-    <w:lsdException w:name="heading 9" w:uiPriority="9" w:qFormat="1"/>
-    <w:lsdException w:name="toc 1" w:uiPriority="39"/>
-    <w:lsdException w:name="toc 2" w:uiPriority="39"/>
-    <w:lsdException w:name="toc 3" w:uiPriority="39"/>
-    <w:lsdException w:name="toc 4" w:uiPriority="39"/>
-    <w:lsdException w:name="toc 5" w:uiPriority="39"/>
-    <w:lsdException w:name="toc 6" w:uiPriority="39"/>
-    <w:lsdException w:name="toc 7" w:uiPriority="39"/>
-    <w:lsdException w:name="toc 8" w:uiPriority="39"/>
-    <w:lsdException w:name="toc 9" w:uiPriority="39"/>
-    <w:lsdException w:name="caption" w:uiPriority="35" w:qFormat="1"/>
-    <w:lsdException w:name="Title" w:semiHidden="0" w:uiPriority="10" w:unhideWhenUsed="0" w:qFormat="1"/>
-    <w:lsdException w:name="Default Paragraph Font" w:uiPriority="1"/>
-    <w:lsdException w:name="Subtitle" w:semiHidden="0" w:uiPriority="11" w:unhideWhenUsed="0" w:qFormat="1"/>
-    <w:lsdException w:name="Strong" w:semiHidden="0" w:uiPriority="22" w:unhideWhenUsed="0" w:qFormat="1"/>
-    <w:lsdException w:name="Emphasis" w:semiHidden="0" w:uiPriority="20" w:unhideWhenUsed="0" w:qFormat="1"/>
-    <w:lsdException w:name="Table Grid" w:semiHidden="0" w:uiPriority="59" w:unhideWhenUsed="0"/>
-    <w:lsdException w:name="Placeholder Text" w:unhideWhenUsed="0"/>
-    <w:lsdException w:name="No Spacing" w:semiHidden="0" w:uiPriority="1" w:unhideWhenUsed="0" w:qFormat="1"/>
-    <w:lsdException w:name="Light Shading" w:semiHidden="0" w:uiPriority="60" w:unhideWhenUsed="0"/>
-    <w:lsdException w:name="Light List" w:semiHidden="0" w:uiPriority="61" w:unhideWhenUsed="0"/>
-    <w:lsdException w:name="Light Grid" w:semiHidden="0" w:uiPriority="62" w:unhideWhenUsed="0"/>
-    <w:lsdException w:name="Medium Shading 1" w:semiHidden="0" w:uiPriority="63" w:unhideWhenUsed="0"/>
-    <w:lsdException w:name="Medium Shading 2" w:semiHidden="0" w:uiPriority="64" w:unhideWhenUsed="0"/>
-    <w:lsdException w:name="Medium List 1" w:semiHidden="0" w:uiPriority="65" w:unhideWhenUsed="0"/>
-    <w:lsdException w:name="Medium List 2" w:semiHidden="0" w:uiPriority="66" w:unhideWhenUsed="0"/>
-    <w:lsdException w:name="Medium Grid 1" w:semiHidden="0" w:uiPriority="67" w:unhideWhenUsed="0"/>
-    <w:lsdException w:name="Medium Grid 2" w:semiHidden="0" w:uiPriority="68" w:unhideWhenUsed="0"/>
-    <w:lsdException w:name="Medium Grid 3" w:semiHidden="0" w:uiPriority="69" w:unhideWhenUsed="0"/>
-    <w:lsdException w:name="Dark List" w:semiHidden="0" w:uiPriority="70" w:unhideWhenUsed="0"/>
-    <w:lsdException w:name="Colorful Shading" w:semiHidden="0" w:uiPriority="71" w:unhideWhenUsed="0"/>
-    <w:lsdException w:name="Colorful List" w:semiHidden="0" w:uiPriority="72" w:unhideWhenUsed="0"/>
-    <w:lsdException w:name="Colorful Grid" w:semiHidden="0" w:uiPriority="73" w:unhideWhenUsed="0"/>
-    <w:lsdException w:name="Light Shading Accent 1" w:semiHidden="0" w:uiPriority="60" w:unhideWhenUsed="0"/>
-    <w:lsdException w:name="Light List Accent 1" w:semiHidden="0" w:uiPriority="61" w:unhideWhenUsed="0"/>
-    <w:lsdException w:name="Light Grid Accent 1" w:semiHidden="0" w:uiPriority="62" w:unhideWhenUsed="0"/>
-    <w:lsdException w:name="Medium Shading 1 Accent 1" w:semiHidden="0" w:uiPriority="63" w:unhideWhenUsed="0"/>
-    <w:lsdException w:name="Medium Shading 2 Accent 1" w:semiHidden="0" w:uiPriority="64" w:unhideWhenUsed="0"/>
-    <w:lsdException w:name="Medium List 1 Accent 1" w:semiHidden="0" w:uiPriority="65" w:unhideWhenUsed="0"/>
-    <w:lsdException w:name="Revision" w:unhideWhenUsed="0"/>
-    <w:lsdException w:name="List Paragraph" w:semiHidden="0" w:uiPriority="34" w:unhideWhenUsed="0" w:qFormat="1"/>
-    <w:lsdException w:name="Quote" w:semiHidden="0" w:uiPriority="29" w:unhideWhenUsed="0" w:qFormat="1"/>
-    <w:lsdException w:name="Intense Quote" w:semiHidden="0" w:uiPriority="30" w:unhideWhenUsed="0" w:qFormat="1"/>
-    <w:lsdException w:name="Medium List 2 Accent 1" w:semiHidden="0" w:uiPriority="66" w:unhideWhenUsed="0"/>
-    <w:lsdException w:name="Medium Grid 1 Accent 1" w:semiHidden="0" w:uiPriority="67" w:unhideWhenUsed="0"/>
-    <w:lsdException w:name="Medium Grid 2 Accent 1" w:semiHidden="0" w:uiPriority="68" w:unhideWhenUsed="0"/>
-    <w:lsdException w:name="Medium Grid 3 Accent 1" w:semiHidden="0" w:uiPriority="69" w:unhideWhenUsed="0"/>
-    <w:lsdException w:name="Dark List Accent 1" w:semiHidden="0" w:uiPriority="70" w:unhideWhenUsed="0"/>
-    <w:lsdException w:name="Colorful Shading Accent 1" w:semiHidden="0" w:uiPriority="71" w:unhideWhenUsed="0"/>
-    <w:lsdException w:name="Colorful List Accent 1" w:semiHidden="0" w:uiPriority="72" w:unhideWhenUsed="0"/>
-    <w:lsdException w:name="Colorful Grid Accent 1" w:semiHidden="0" w:uiPriority="73" w:unhideWhenUsed="0"/>
-    <w:lsdException w:name="Light Shading Accent 2" w:semiHidden="0" w:uiPriority="60" w:unhideWhenUsed="0"/>
-    <w:lsdException w:name="Light List Accent 2" w:semiHidden="0" w:uiPriority="61" w:unhideWhenUsed="0"/>
-    <w:lsdException w:name="Light Grid Accent 2" w:semiHidden="0" w:uiPriority="62" w:unhideWhenUsed="0"/>
-    <w:lsdException w:name="Medium Shading 1 Accent 2" w:semiHidden="0" w:uiPriority="63" w:unhideWhenUsed="0"/>
-    <w:lsdException w:name="Medium Shading 2 Accent 2" w:semiHidden="0" w:uiPriority="64" w:unhideWhenUsed="0"/>
-    <w:lsdException w:name="Medium List 1 Accent 2" w:semiHidden="0" w:uiPriority="65" w:unhideWhenUsed="0"/>
-    <w:lsdException w:name="Medium List 2 Accent 2" w:semiHidden="0" w:uiPriority="66" w:unhideWhenUsed="0"/>
-    <w:lsdException w:name="Medium Grid 1 Accent 2" w:semiHidden="0" w:uiPriority="67" w:unhideWhenUsed="0"/>
-    <w:lsdException w:name="Medium Grid 2 Accent 2" w:semiHidden="0" w:uiPriority="68" w:unhideWhenUsed="0"/>
-    <w:lsdException w:name="Medium Grid 3 Accent 2" w:semiHidden="0" w:uiPriority="69" w:unhideWhenUsed="0"/>
-    <w:lsdException w:name="Dark List Accent 2" w:semiHidden="0" w:uiPriority="70" w:unhideWhenUsed="0"/>
-    <w:lsdException w:name="Colorful Shading Accent 2" w:semiHidden="0" w:uiPriority="71" w:unhideWhenUsed="0"/>
-    <w:lsdException w:name="Colorful List Accent 2" w:semiHidden="0" w:uiPriority="72" w:unhideWhenUsed="0"/>
-    <w:lsdException w:name="Colorful Grid Accent 2" w:semiHidden="0" w:uiPriority="73" w:unhideWhenUsed="0"/>
-    <w:lsdException w:name="Light Shading Accent 3" w:semiHidden="0" w:uiPriority="60" w:unhideWhenUsed="0"/>
-    <w:lsdException w:name="Light List Accent 3" w:semiHidden="0" w:uiPriority="61" w:unhideWhenUsed="0"/>
-    <w:lsdException w:name="Light Grid Accent 3" w:semiHidden="0" w:uiPriority="62" w:unhideWhenUsed="0"/>
-    <w:lsdException w:name="Medium Shading 1 Accent 3" w:semiHidden="0" w:uiPriority="63" w:unhideWhenUsed="0"/>
-    <w:lsdException w:name="Medium Shading 2 Accent 3" w:semiHidden="0" w:uiPriority="64" w:unhideWhenUsed="0"/>
-    <w:lsdException w:name="Medium List 1 Accent 3" w:semiHidden="0" w:uiPriority="65" w:unhideWhenUsed="0"/>
-    <w:lsdException w:name="Medium List 2 Accent 3" w:semiHidden="0" w:uiPriority="66" w:unhideWhenUsed="0"/>
-    <w:lsdException w:name="Medium Grid 1 Accent 3" w:semiHidden="0" w:uiPriority="67" w:unhideWhenUsed="0"/>
-    <w:lsdException w:name="Medium Grid 2 Accent 3" w:semiHidden="0" w:uiPriority="68" w:unhideWhenUsed="0"/>
-    <w:lsdException w:name="Medium Grid 3 Accent 3" w:semiHidden="0" w:uiPriority="69" w:unhideWhenUsed="0"/>
-    <w:lsdException w:name="Dark List Accent 3" w:semiHidden="0" w:uiPriority="70" w:unhideWhenUsed="0"/>
-    <w:lsdException w:name="Colorful Shading Accent 3" w:semiHidden="0" w:uiPriority="71" w:unhideWhenUsed="0"/>
-    <w:lsdException w:name="Colorful List Accent 3" w:semiHidden="0" w:uiPriority="72" w:unhideWhenUsed="0"/>
-    <w:lsdException w:name="Colorful Grid Accent 3" w:semiHidden="0" w:uiPriority="73" w:unhideWhenUsed="0"/>
-    <w:lsdException w:name="Light Shading Accent 4" w:semiHidden="0" w:uiPriority="60" w:unhideWhenUsed="0"/>
-    <w:lsdException w:name="Light List Accent 4" w:semiHidden="0" w:uiPriority="61" w:unhideWhenUsed="0"/>
-    <w:lsdException w:name="Light Grid Accent 4" w:semiHidden="0" w:uiPriority="62" w:unhideWhenUsed="0"/>
-    <w:lsdException w:name="Medium Shading 1 Accent 4" w:semiHidden="0" w:uiPriority="63" w:unhideWhenUsed="0"/>
-    <w:lsdException w:name="Medium Shading 2 Accent 4" w:semiHidden="0" w:uiPriority="64" w:unhideWhenUsed="0"/>
-    <w:lsdException w:name="Medium List 1 Accent 4" w:semiHidden="0" w:uiPriority="65" w:unhideWhenUsed="0"/>
-    <w:lsdException w:name="Medium List 2 Accent 4" w:semiHidden="0" w:uiPriority="66" w:unhideWhenUsed="0"/>
-    <w:lsdException w:name="Medium Grid 1 Accent 4" w:semiHidden="0" w:uiPriority="67" w:unhideWhenUsed="0"/>
-    <w:lsdException w:name="Medium Grid 2 Accent 4" w:semiHidden="0" w:uiPriority="68" w:unhideWhenUsed="0"/>
-    <w:lsdException w:name="Medium Grid 3 Accent 4" w:semiHidden="0" w:uiPriority="69" w:unhideWhenUsed="0"/>
-    <w:lsdException w:name="Dark List Accent 4" w:semiHidden="0" w:uiPriority="70" w:unhideWhenUsed="0"/>
-    <w:lsdException w:name="Colorful Shading Accent 4" w:semiHidden="0" w:uiPriority="71" w:unhideWhenUsed="0"/>
-    <w:lsdException w:name="Colorful List Accent 4" w:semiHidden="0" w:uiPriority="72" w:unhideWhenUsed="0"/>
-    <w:lsdException w:name="Colorful Grid Accent 4" w:semiHidden="0" w:uiPriority="73" w:unhideWhenUsed="0"/>
-    <w:lsdException w:name="Light Shading Accent 5" w:semiHidden="0" w:uiPriority="60" w:unhideWhenUsed="0"/>
-    <w:lsdException w:name="Light List Accent 5" w:semiHidden="0" w:uiPriority="61" w:unhideWhenUsed="0"/>
-    <w:lsdException w:name="Light Grid Accent 5" w:semiHidden="0" w:uiPriority="62" w:unhideWhenUsed="0"/>
-    <w:lsdException w:name="Medium Shading 1 Accent 5" w:semiHidden="0" w:uiPriority="63" w:unhideWhenUsed="0"/>
-    <w:lsdException w:name="Medium Shading 2 Accent 5" w:semiHidden="0" w:uiPriority="64" w:unhideWhenUsed="0"/>
-    <w:lsdException w:name="Medium List 1 Accent 5" w:semiHidden="0" w:uiPriority="65" w:unhideWhenUsed="0"/>
-    <w:lsdException w:name="Medium List 2 Accent 5" w:semiHidden="0" w:uiPriority="66" w:unhideWhenUsed="0"/>
-    <w:lsdException w:name="Medium Grid 1 Accent 5" w:semiHidden="0" w:uiPriority="67" w:unhideWhenUsed="0"/>
-    <w:lsdException w:name="Medium Grid 2 Accent 5" w:semiHidden="0" w:uiPriority="68" w:unhideWhenUsed="0"/>
-    <w:lsdException w:name="Medium Grid 3 Accent 5" w:semiHidden="0" w:uiPriority="69" w:unhideWhenUsed="0"/>
-    <w:lsdException w:name="Dark List Accent 5" w:semiHidden="0" w:uiPriority="70" w:unhideWhenUsed="0"/>
-    <w:lsdException w:name="Colorful Shading Accent 5" w:semiHidden="0" w:uiPriority="71" w:unhideWhenUsed="0"/>
-    <w:lsdException w:name="Colorful List Accent 5" w:semiHidden="0" w:uiPriority="72" w:unhideWhenUsed="0"/>
-    <w:lsdException w:name="Colorful Grid Accent 5" w:semiHidden="0" w:uiPriority="73" w:unhideWhenUsed="0"/>
-    <w:lsdException w:name="Light Shading Accent 6" w:semiHidden="0" w:uiPriority="60" w:unhideWhenUsed="0"/>
-    <w:lsdException w:name="Light List Accent 6" w:semiHidden="0" w:uiPriority="61" w:unhideWhenUsed="0"/>
-    <w:lsdException w:name="Light Grid Accent 6" w:semiHidden="0" w:uiPriority="62" w:unhideWhenUsed="0"/>
-    <w:lsdException w:name="Medium Shading 1 Accent 6" w:semiHidden="0" w:uiPriority="63" w:unhideWhenUsed="0"/>
-    <w:lsdException w:name="Medium Shading 2 Accent 6" w:semiHidden="0" w:uiPriority="64" w:unhideWhenUsed="0"/>
-    <w:lsdException w:name="Medium List 1 Accent 6" w:semiHidden="0" w:uiPriority="65" w:unhideWhenUsed="0"/>
-    <w:lsdException w:name="Medium List 2 Accent 6" w:semiHidden="0" w:uiPriority="66" w:unhideWhenUsed="0"/>
-    <w:lsdException w:name="Medium Grid 1 Accent 6" w:semiHidden="0" w:uiPriority="67" w:unhideWhenUsed="0"/>
-    <w:lsdException w:name="Medium Grid 2 Accent 6" w:semiHidden="0" w:uiPriority="68" w:unhideWhenUsed="0"/>
-    <w:lsdException w:name="Medium Grid 3 Accent 6" w:semiHidden="0" w:uiPriority="69" w:unhideWhenUsed="0"/>
-    <w:lsdException w:name="Dark List Accent 6" w:semiHidden="0" w:uiPriority="70" w:unhideWhenUsed="0"/>
-    <w:lsdException w:name="Colorful Shading Accent 6" w:semiHidden="0" w:uiPriority="71" w:unhideWhenUsed="0"/>
-    <w:lsdException w:name="Colorful List Accent 6" w:semiHidden="0" w:uiPriority="72" w:unhideWhenUsed="0"/>
-    <w:lsdException w:name="Colorful Grid Accent 6" w:semiHidden="0" w:uiPriority="73" w:unhideWhenUsed="0"/>
-    <w:lsdException w:name="Subtle Emphasis" w:semiHidden="0" w:uiPriority="19" w:unhideWhenUsed="0" w:qFormat="1"/>
-    <w:lsdException w:name="Intense Emphasis" w:semiHidden="0" w:uiPriority="21" w:unhideWhenUsed="0" w:qFormat="1"/>
-    <w:lsdException w:name="Subtle Reference" w:semiHidden="0" w:uiPriority="31" w:unhideWhenUsed="0" w:qFormat="1"/>
-    <w:lsdException w:name="Intense Reference" w:semiHidden="0" w:uiPriority="32" w:unhideWhenUsed="0" w:qFormat="1"/>
-    <w:lsdException w:name="Book Title" w:semiHidden="0" w:uiPriority="33" w:unhideWhenUsed="0" w:qFormat="1"/>
-    <w:lsdException w:name="Bibliography" w:uiPriority="37"/>
-    <w:lsdException w:name="TOC Heading" w:uiPriority="39" w:qFormat="1"/>
-  </w:latentStyles>
-  <w:style w:type="paragraph" w:default="1" w:styleId="Normal">
-    <w:name w:val="Normal"/>
-    <w:qFormat/>
-    <w:rsid w:val="00F013B7"/>
+  <w:style w:type="paragraph" w:customStyle="1" w:styleId="EndNoteBibliographyTitle">
+    <w:name w:val="EndNote Bibliography Title"/>
+    <w:basedOn w:val="Normal"/>
+    <w:link w:val="EndNoteBibliographyTitleChar"/>
+    <w:rsid w:val="00AA37E8"/>
+    <w:pPr>
+      <w:spacing w:after="0"/>
+      <w:jc w:val="center"/>
+    </w:pPr>
     <w:rPr>
+      <w:rFonts w:ascii="Calibri" w:hAnsi="Calibri"/>
+      <w:noProof/>
+    </w:rPr>
+  </w:style>
+  <w:style w:type="character" w:customStyle="1" w:styleId="EndNoteBibliographyTitleChar">
+    <w:name w:val="EndNote Bibliography Title Char"/>
+    <w:basedOn w:val="DefaultParagraphFont"/>
+    <w:link w:val="EndNoteBibliographyTitle"/>
+    <w:rsid w:val="00AA37E8"/>
+    <w:rPr>
+      <w:rFonts w:ascii="Calibri" w:hAnsi="Calibri"/>
+      <w:noProof/>
       <w:sz w:val="20"/>
       <w:szCs w:val="20"/>
     </w:rPr>
   </w:style>
-  <w:style w:type="paragraph" w:styleId="Heading1">
-    <w:name w:val="heading 1"/>
+  <w:style w:type="paragraph" w:customStyle="1" w:styleId="EndNoteBibliography">
+    <w:name w:val="EndNote Bibliography"/>
     <w:basedOn w:val="Normal"/>
-    <w:next w:val="Normal"/>
-    <w:link w:val="Heading1Char"/>
-    <w:uiPriority w:val="9"/>
-    <w:qFormat/>
-    <w:rsid w:val="00F013B7"/>
+    <w:link w:val="EndNoteBibliographyChar"/>
+    <w:rsid w:val="00AA37E8"/>
     <w:pPr>
-      <w:pBdr>
-        <w:top w:val="single" w:sz="24" w:space="0" w:color="4F81BD" w:themeColor="accent1"/>
-        <w:left w:val="single" w:sz="24" w:space="0" w:color="4F81BD" w:themeColor="accent1"/>
-        <w:bottom w:val="single" w:sz="24" w:space="0" w:color="4F81BD" w:themeColor="accent1"/>
-        <w:right w:val="single" w:sz="24" w:space="0" w:color="4F81BD" w:themeColor="accent1"/>
-      </w:pBdr>
-      <w:shd w:val="clear" w:color="auto" w:fill="4F81BD" w:themeFill="accent1"/>
-      <w:spacing w:after="0"/>
-      <w:outlineLvl w:val="0"/>
+      <w:spacing w:line="240" w:lineRule="auto"/>
     </w:pPr>
     <w:rPr>
-      <w:b/>
-      <w:bCs/>
-      <w:caps/>
-      <w:color w:val="FFFFFF" w:themeColor="background1"/>
-      <w:spacing w:val="15"/>
-      <w:sz w:val="22"/>
-      <w:szCs w:val="22"/>
+      <w:rFonts w:ascii="Calibri" w:hAnsi="Calibri"/>
+      <w:noProof/>
     </w:rPr>
   </w:style>
-  <w:style w:type="paragraph" w:styleId="Heading2">
-    <w:name w:val="heading 2"/>
-    <w:basedOn w:val="Normal"/>
-    <w:next w:val="Normal"/>
-    <w:link w:val="Heading2Char"/>
-    <w:uiPriority w:val="9"/>
-    <w:unhideWhenUsed/>
-    <w:qFormat/>
-    <w:rsid w:val="00F013B7"/>
-    <w:pPr>
-      <w:pBdr>
-        <w:top w:val="single" w:sz="24" w:space="0" w:color="DBE5F1" w:themeColor="accent1" w:themeTint="33"/>
-        <w:left w:val="single" w:sz="24" w:space="0" w:color="DBE5F1" w:themeColor="accent1" w:themeTint="33"/>
-        <w:bottom w:val="single" w:sz="24" w:space="0" w:color="DBE5F1" w:themeColor="accent1" w:themeTint="33"/>
-        <w:right w:val="single" w:sz="24" w:space="0" w:color="DBE5F1" w:themeColor="accent1" w:themeTint="33"/>
-      </w:pBdr>
-      <w:shd w:val="clear" w:color="auto" w:fill="DBE5F1" w:themeFill="accent1" w:themeFillTint="33"/>
-      <w:spacing w:after="0"/>
-      <w:outlineLvl w:val="1"/>
-    </w:pPr>
+  <w:style w:type="character" w:customStyle="1" w:styleId="EndNoteBibliographyChar">
+    <w:name w:val="EndNote Bibliography Char"/>
+    <w:basedOn w:val="DefaultParagraphFont"/>
+    <w:link w:val="EndNoteBibliography"/>
+    <w:rsid w:val="00AA37E8"/>
     <w:rPr>
-      <w:caps/>
-      <w:spacing w:val="15"/>
-      <w:sz w:val="22"/>
-      <w:szCs w:val="22"/>
-    </w:rPr>
-  </w:style>
-  <w:style w:type="paragraph" w:styleId="Heading3">
-    <w:name w:val="heading 3"/>
-    <w:basedOn w:val="Normal"/>
-    <w:next w:val="Normal"/>
-    <w:link w:val="Heading3Char"/>
-    <w:uiPriority w:val="9"/>
-    <w:unhideWhenUsed/>
-    <w:qFormat/>
-    <w:rsid w:val="00F013B7"/>
-    <w:pPr>
-      <w:pBdr>
-        <w:top w:val="single" w:sz="6" w:space="2" w:color="4F81BD" w:themeColor="accent1"/>
-        <w:left w:val="single" w:sz="6" w:space="2" w:color="4F81BD" w:themeColor="accent1"/>
-      </w:pBdr>
-      <w:spacing w:before="300" w:after="0"/>
-      <w:outlineLvl w:val="2"/>
-    </w:pPr>
-    <w:rPr>
-      <w:caps/>
-      <w:color w:val="243F60" w:themeColor="accent1" w:themeShade="7F"/>
-      <w:spacing w:val="15"/>
-      <w:sz w:val="22"/>
-      <w:szCs w:val="22"/>
-    </w:rPr>
-  </w:style>
-  <w:style w:type="paragraph" w:styleId="Heading4">
-    <w:name w:val="heading 4"/>
-    <w:basedOn w:val="Normal"/>
-    <w:next w:val="Normal"/>
-    <w:link w:val="Heading4Char"/>
-    <w:uiPriority w:val="9"/>
-    <w:unhideWhenUsed/>
-    <w:qFormat/>
-    <w:rsid w:val="00F013B7"/>
-    <w:pPr>
-      <w:pBdr>
-        <w:top w:val="dotted" w:sz="6" w:space="2" w:color="4F81BD" w:themeColor="accent1"/>
-        <w:left w:val="dotted" w:sz="6" w:space="2" w:color="4F81BD" w:themeColor="accent1"/>
-      </w:pBdr>
-      <w:spacing w:before="300" w:after="0"/>
-      <w:outlineLvl w:val="3"/>
-    </w:pPr>
-    <w:rPr>
-      <w:caps/>
-      <w:color w:val="365F91" w:themeColor="accent1" w:themeShade="BF"/>
-      <w:spacing w:val="10"/>
-      <w:sz w:val="22"/>
-      <w:szCs w:val="22"/>
-    </w:rPr>
-  </w:style>
-  <w:style w:type="paragraph" w:styleId="Heading5">
-    <w:name w:val="heading 5"/>
-    <w:basedOn w:val="Normal"/>
-    <w:next w:val="Normal"/>
-    <w:link w:val="Heading5Char"/>
-    <w:uiPriority w:val="9"/>
-    <w:semiHidden/>
-    <w:unhideWhenUsed/>
-    <w:qFormat/>
-    <w:rsid w:val="00F013B7"/>
-    <w:pPr>
-      <w:pBdr>
-        <w:bottom w:val="single" w:sz="6" w:space="1" w:color="4F81BD" w:themeColor="accent1"/>
-      </w:pBdr>
-      <w:spacing w:before="300" w:after="0"/>
-      <w:outlineLvl w:val="4"/>
-    </w:pPr>
-    <w:rPr>
-      <w:caps/>
-      <w:color w:val="365F91" w:themeColor="accent1" w:themeShade="BF"/>
-      <w:spacing w:val="10"/>
-      <w:sz w:val="22"/>
-      <w:szCs w:val="22"/>
-    </w:rPr>
-  </w:style>
-  <w:style w:type="paragraph" w:styleId="Heading6">
-    <w:name w:val="heading 6"/>
-    <w:basedOn w:val="Normal"/>
-    <w:next w:val="Normal"/>
-    <w:link w:val="Heading6Char"/>
-    <w:uiPriority w:val="9"/>
-    <w:semiHidden/>
-    <w:unhideWhenUsed/>
-    <w:qFormat/>
-    <w:rsid w:val="00F013B7"/>
-    <w:pPr>
-      <w:pBdr>
-        <w:bottom w:val="dotted" w:sz="6" w:space="1" w:color="4F81BD" w:themeColor="accent1"/>
-      </w:pBdr>
-      <w:spacing w:before="300" w:after="0"/>
-      <w:outlineLvl w:val="5"/>
-    </w:pPr>
-    <w:rPr>
-      <w:caps/>
-      <w:color w:val="365F91" w:themeColor="accent1" w:themeShade="BF"/>
-      <w:spacing w:val="10"/>
-      <w:sz w:val="22"/>
-      <w:szCs w:val="22"/>
-    </w:rPr>
-  </w:style>
-  <w:style w:type="paragraph" w:styleId="Heading7">
-    <w:name w:val="heading 7"/>
-    <w:basedOn w:val="Normal"/>
-    <w:next w:val="Normal"/>
-    <w:link w:val="Heading7Char"/>
-    <w:uiPriority w:val="9"/>
-    <w:semiHidden/>
-    <w:unhideWhenUsed/>
-    <w:qFormat/>
-    <w:rsid w:val="00F013B7"/>
-    <w:pPr>
-      <w:spacing w:before="300" w:after="0"/>
-      <w:outlineLvl w:val="6"/>
-    </w:pPr>
-    <w:rPr>
-      <w:caps/>
-      <w:color w:val="365F91" w:themeColor="accent1" w:themeShade="BF"/>
-      <w:spacing w:val="10"/>
-      <w:sz w:val="22"/>
-      <w:szCs w:val="22"/>
-    </w:rPr>
-  </w:style>
-  <w:style w:type="paragraph" w:styleId="Heading8">
-    <w:name w:val="heading 8"/>
-    <w:basedOn w:val="Normal"/>
-    <w:next w:val="Normal"/>
-    <w:link w:val="Heading8Char"/>
-    <w:uiPriority w:val="9"/>
-    <w:semiHidden/>
-    <w:unhideWhenUsed/>
-    <w:qFormat/>
-    <w:rsid w:val="00F013B7"/>
-    <w:pPr>
-      <w:spacing w:before="300" w:after="0"/>
-      <w:outlineLvl w:val="7"/>
-    </w:pPr>
-    <w:rPr>
-      <w:caps/>
-      <w:spacing w:val="10"/>
-      <w:sz w:val="18"/>
-      <w:szCs w:val="18"/>
-    </w:rPr>
-  </w:style>
-  <w:style w:type="paragraph" w:styleId="Heading9">
-    <w:name w:val="heading 9"/>
-    <w:basedOn w:val="Normal"/>
-    <w:next w:val="Normal"/>
-    <w:link w:val="Heading9Char"/>
-    <w:uiPriority w:val="9"/>
-    <w:semiHidden/>
-    <w:unhideWhenUsed/>
-    <w:qFormat/>
-    <w:rsid w:val="00F013B7"/>
-    <w:pPr>
-      <w:spacing w:before="300" w:after="0"/>
-      <w:outlineLvl w:val="8"/>
-    </w:pPr>
-    <w:rPr>
-      <w:i/>
-      <w:caps/>
-      <w:spacing w:val="10"/>
-      <w:sz w:val="18"/>
-      <w:szCs w:val="18"/>
-    </w:rPr>
-  </w:style>
-  <w:style w:type="character" w:default="1" w:styleId="DefaultParagraphFont">
-    <w:name w:val="Default Paragraph Font"/>
-    <w:uiPriority w:val="1"/>
-    <w:semiHidden/>
-    <w:unhideWhenUsed/>
-  </w:style>
-  <w:style w:type="table" w:default="1" w:styleId="TableNormal">
-    <w:name w:val="Normal Table"/>
-    <w:uiPriority w:val="99"/>
-    <w:semiHidden/>
-    <w:unhideWhenUsed/>
-    <w:tblPr>
-      <w:tblInd w:w="0" w:type="dxa"/>
-      <w:tblCellMar>
-        <w:top w:w="0" w:type="dxa"/>
-        <w:left w:w="108" w:type="dxa"/>
-        <w:bottom w:w="0" w:type="dxa"/>
-        <w:right w:w="108" w:type="dxa"/>
-      </w:tblCellMar>
-    </w:tblPr>
-  </w:style>
-  <w:style w:type="numbering" w:default="1" w:styleId="NoList">
-    <w:name w:val="No List"/>
-    <w:uiPriority w:val="99"/>
-    <w:semiHidden/>
-    <w:unhideWhenUsed/>
-  </w:style>
-  <w:style w:type="character" w:customStyle="1" w:styleId="Heading1Char">
-    <w:name w:val="Heading 1 Char"/>
-    <w:basedOn w:val="DefaultParagraphFont"/>
-    <w:link w:val="Heading1"/>
-    <w:uiPriority w:val="9"/>
-    <w:rsid w:val="00F013B7"/>
-    <w:rPr>
-      <w:b/>
-      <w:bCs/>
-      <w:caps/>
-      <w:color w:val="FFFFFF" w:themeColor="background1"/>
-      <w:spacing w:val="15"/>
-      <w:shd w:val="clear" w:color="auto" w:fill="4F81BD" w:themeFill="accent1"/>
-    </w:rPr>
-  </w:style>
-  <w:style w:type="character" w:customStyle="1" w:styleId="Heading2Char">
-    <w:name w:val="Heading 2 Char"/>
-    <w:basedOn w:val="DefaultParagraphFont"/>
-    <w:link w:val="Heading2"/>
-    <w:uiPriority w:val="9"/>
-    <w:rsid w:val="00F013B7"/>
-    <w:rPr>
-      <w:caps/>
-      <w:spacing w:val="15"/>
-      <w:shd w:val="clear" w:color="auto" w:fill="DBE5F1" w:themeFill="accent1" w:themeFillTint="33"/>
-    </w:rPr>
-  </w:style>
-  <w:style w:type="character" w:customStyle="1" w:styleId="Heading3Char">
-    <w:name w:val="Heading 3 Char"/>
-    <w:basedOn w:val="DefaultParagraphFont"/>
-    <w:link w:val="Heading3"/>
-    <w:uiPriority w:val="9"/>
-    <w:rsid w:val="00F013B7"/>
-    <w:rPr>
-      <w:caps/>
-      <w:color w:val="243F60" w:themeColor="accent1" w:themeShade="7F"/>
-      <w:spacing w:val="15"/>
-    </w:rPr>
-  </w:style>
-  <w:style w:type="character" w:customStyle="1" w:styleId="Heading4Char">
-    <w:name w:val="Heading 4 Char"/>
-    <w:basedOn w:val="DefaultParagraphFont"/>
-    <w:link w:val="Heading4"/>
-    <w:uiPriority w:val="9"/>
-    <w:rsid w:val="00F013B7"/>
-    <w:rPr>
-      <w:caps/>
-      <w:color w:val="365F91" w:themeColor="accent1" w:themeShade="BF"/>
-      <w:spacing w:val="10"/>
-    </w:rPr>
-  </w:style>
-  <w:style w:type="character" w:customStyle="1" w:styleId="Heading5Char">
-    <w:name w:val="Heading 5 Char"/>
-    <w:basedOn w:val="DefaultParagraphFont"/>
-    <w:link w:val="Heading5"/>
-    <w:uiPriority w:val="9"/>
-    <w:semiHidden/>
-    <w:rsid w:val="00F013B7"/>
-    <w:rPr>
-      <w:caps/>
-      <w:color w:val="365F91" w:themeColor="accent1" w:themeShade="BF"/>
-      <w:spacing w:val="10"/>
-    </w:rPr>
-  </w:style>
-  <w:style w:type="character" w:customStyle="1" w:styleId="Heading6Char">
-    <w:name w:val="Heading 6 Char"/>
-    <w:basedOn w:val="DefaultParagraphFont"/>
-    <w:link w:val="Heading6"/>
-    <w:uiPriority w:val="9"/>
-    <w:semiHidden/>
-    <w:rsid w:val="00F013B7"/>
-    <w:rPr>
-      <w:caps/>
-      <w:color w:val="365F91" w:themeColor="accent1" w:themeShade="BF"/>
-      <w:spacing w:val="10"/>
-    </w:rPr>
-  </w:style>
-  <w:style w:type="character" w:customStyle="1" w:styleId="Heading7Char">
-    <w:name w:val="Heading 7 Char"/>
-    <w:basedOn w:val="DefaultParagraphFont"/>
-    <w:link w:val="Heading7"/>
-    <w:uiPriority w:val="9"/>
-    <w:semiHidden/>
-    <w:rsid w:val="00F013B7"/>
-    <w:rPr>
-      <w:caps/>
-      <w:color w:val="365F91" w:themeColor="accent1" w:themeShade="BF"/>
-      <w:spacing w:val="10"/>
-    </w:rPr>
-  </w:style>
-  <w:style w:type="character" w:customStyle="1" w:styleId="Heading8Char">
-    <w:name w:val="Heading 8 Char"/>
-    <w:basedOn w:val="DefaultParagraphFont"/>
-    <w:link w:val="Heading8"/>
-    <w:uiPriority w:val="9"/>
-    <w:semiHidden/>
-    <w:rsid w:val="00F013B7"/>
-    <w:rPr>
-      <w:caps/>
-      <w:spacing w:val="10"/>
-      <w:sz w:val="18"/>
-      <w:szCs w:val="18"/>
-    </w:rPr>
-  </w:style>
-  <w:style w:type="character" w:customStyle="1" w:styleId="Heading9Char">
-    <w:name w:val="Heading 9 Char"/>
-    <w:basedOn w:val="DefaultParagraphFont"/>
-    <w:link w:val="Heading9"/>
-    <w:uiPriority w:val="9"/>
-    <w:semiHidden/>
-    <w:rsid w:val="00F013B7"/>
-    <w:rPr>
-      <w:i/>
-      <w:caps/>
-      <w:spacing w:val="10"/>
-      <w:sz w:val="18"/>
-      <w:szCs w:val="18"/>
-    </w:rPr>
-  </w:style>
-  <w:style w:type="paragraph" w:styleId="Caption">
-    <w:name w:val="caption"/>
-    <w:basedOn w:val="Normal"/>
-    <w:next w:val="Normal"/>
-    <w:uiPriority w:val="35"/>
-    <w:semiHidden/>
-    <w:unhideWhenUsed/>
-    <w:qFormat/>
-    <w:rsid w:val="00F013B7"/>
-    <w:rPr>
-      <w:b/>
-      <w:bCs/>
-      <w:color w:val="365F91" w:themeColor="accent1" w:themeShade="BF"/>
-      <w:sz w:val="16"/>
-      <w:szCs w:val="16"/>
-    </w:rPr>
-  </w:style>
-  <w:style w:type="paragraph" w:styleId="Title">
-    <w:name w:val="Title"/>
-    <w:basedOn w:val="Normal"/>
-    <w:next w:val="Normal"/>
-    <w:link w:val="TitleChar"/>
-    <w:uiPriority w:val="10"/>
-    <w:qFormat/>
-    <w:rsid w:val="00F013B7"/>
-    <w:pPr>
-      <w:spacing w:before="720"/>
-    </w:pPr>
-    <w:rPr>
-      <w:caps/>
-      <w:color w:val="4F81BD" w:themeColor="accent1"/>
-      <w:spacing w:val="10"/>
-      <w:kern w:val="28"/>
-      <w:sz w:val="52"/>
-      <w:szCs w:val="52"/>
-    </w:rPr>
-  </w:style>
-  <w:style w:type="character" w:customStyle="1" w:styleId="TitleChar">
-    <w:name w:val="Title Char"/>
-    <w:basedOn w:val="DefaultParagraphFont"/>
-    <w:link w:val="Title"/>
-    <w:uiPriority w:val="10"/>
-    <w:rsid w:val="00F013B7"/>
-    <w:rPr>
-      <w:caps/>
-      <w:color w:val="4F81BD" w:themeColor="accent1"/>
-      <w:spacing w:val="10"/>
-      <w:kern w:val="28"/>
-      <w:sz w:val="52"/>
-      <w:szCs w:val="52"/>
-    </w:rPr>
-  </w:style>
-  <w:style w:type="paragraph" w:styleId="Subtitle">
-    <w:name w:val="Subtitle"/>
-    <w:basedOn w:val="Normal"/>
-    <w:next w:val="Normal"/>
-    <w:link w:val="SubtitleChar"/>
-    <w:uiPriority w:val="11"/>
-    <w:qFormat/>
-    <w:rsid w:val="00F013B7"/>
-    <w:pPr>
-      <w:spacing w:after="1000" w:line="240" w:lineRule="auto"/>
-    </w:pPr>
-    <w:rPr>
-      <w:caps/>
-      <w:color w:val="595959" w:themeColor="text1" w:themeTint="A6"/>
-      <w:spacing w:val="10"/>
-      <w:sz w:val="24"/>
-      <w:szCs w:val="24"/>
-    </w:rPr>
-  </w:style>
-  <w:style w:type="character" w:customStyle="1" w:styleId="SubtitleChar">
-    <w:name w:val="Subtitle Char"/>
-    <w:basedOn w:val="DefaultParagraphFont"/>
-    <w:link w:val="Subtitle"/>
-    <w:uiPriority w:val="11"/>
-    <w:rsid w:val="00F013B7"/>
-    <w:rPr>
-      <w:caps/>
-      <w:color w:val="595959" w:themeColor="text1" w:themeTint="A6"/>
-      <w:spacing w:val="10"/>
-      <w:sz w:val="24"/>
-      <w:szCs w:val="24"/>
-    </w:rPr>
-  </w:style>
-  <w:style w:type="character" w:styleId="Strong">
-    <w:name w:val="Strong"/>
-    <w:uiPriority w:val="22"/>
-    <w:qFormat/>
-    <w:rsid w:val="00F013B7"/>
-    <w:rPr>
-      <w:b/>
-      <w:bCs/>
-    </w:rPr>
-  </w:style>
-  <w:style w:type="character" w:styleId="Emphasis">
-    <w:name w:val="Emphasis"/>
-    <w:uiPriority w:val="20"/>
-    <w:qFormat/>
-    <w:rsid w:val="00F013B7"/>
-    <w:rPr>
-      <w:caps/>
-      <w:color w:val="243F60" w:themeColor="accent1" w:themeShade="7F"/>
-      <w:spacing w:val="5"/>
-    </w:rPr>
-  </w:style>
-  <w:style w:type="paragraph" w:styleId="NoSpacing">
-    <w:name w:val="No Spacing"/>
-    <w:basedOn w:val="Normal"/>
-    <w:link w:val="NoSpacingChar"/>
-    <w:uiPriority w:val="1"/>
-    <w:qFormat/>
-    <w:rsid w:val="00F013B7"/>
-    <w:pPr>
-      <w:spacing w:before="0" w:after="0" w:line="240" w:lineRule="auto"/>
-    </w:pPr>
-  </w:style>
-  <w:style w:type="character" w:customStyle="1" w:styleId="NoSpacingChar">
-    <w:name w:val="No Spacing Char"/>
-    <w:basedOn w:val="DefaultParagraphFont"/>
-    <w:link w:val="NoSpacing"/>
-    <w:uiPriority w:val="1"/>
-    <w:rsid w:val="00F013B7"/>
-    <w:rPr>
+      <w:rFonts w:ascii="Calibri" w:hAnsi="Calibri"/>
+      <w:noProof/>
       <w:sz w:val="20"/>
       <w:szCs w:val="20"/>
-    </w:rPr>
-  </w:style>
-  <w:style w:type="paragraph" w:styleId="ListParagraph">
-    <w:name w:val="List Paragraph"/>
-    <w:basedOn w:val="Normal"/>
-    <w:uiPriority w:val="34"/>
-    <w:qFormat/>
-    <w:rsid w:val="00F013B7"/>
-    <w:pPr>
-      <w:ind w:left="720"/>
-      <w:contextualSpacing/>
-    </w:pPr>
-  </w:style>
-  <w:style w:type="paragraph" w:styleId="Quote">
-    <w:name w:val="Quote"/>
-    <w:basedOn w:val="Normal"/>
-    <w:next w:val="Normal"/>
-    <w:link w:val="QuoteChar"/>
-    <w:uiPriority w:val="29"/>
-    <w:qFormat/>
-    <w:rsid w:val="00F013B7"/>
-    <w:rPr>
-      <w:i/>
-      <w:iCs/>
-    </w:rPr>
-  </w:style>
-  <w:style w:type="character" w:customStyle="1" w:styleId="QuoteChar">
-    <w:name w:val="Quote Char"/>
-    <w:basedOn w:val="DefaultParagraphFont"/>
-    <w:link w:val="Quote"/>
-    <w:uiPriority w:val="29"/>
-    <w:rsid w:val="00F013B7"/>
-    <w:rPr>
-      <w:i/>
-      <w:iCs/>
-      <w:sz w:val="20"/>
-      <w:szCs w:val="20"/>
-    </w:rPr>
-  </w:style>
-  <w:style w:type="paragraph" w:styleId="IntenseQuote">
-    <w:name w:val="Intense Quote"/>
-    <w:basedOn w:val="Normal"/>
-    <w:next w:val="Normal"/>
-    <w:link w:val="IntenseQuoteChar"/>
-    <w:uiPriority w:val="30"/>
-    <w:qFormat/>
-    <w:rsid w:val="00F013B7"/>
-    <w:pPr>
-      <w:pBdr>
-        <w:top w:val="single" w:sz="4" w:space="10" w:color="4F81BD" w:themeColor="accent1"/>
-        <w:left w:val="single" w:sz="4" w:space="10" w:color="4F81BD" w:themeColor="accent1"/>
-      </w:pBdr>
-      <w:spacing w:after="0"/>
-      <w:ind w:left="1296" w:right="1152"/>
-      <w:jc w:val="both"/>
-    </w:pPr>
-    <w:rPr>
-      <w:i/>
-      <w:iCs/>
-      <w:color w:val="4F81BD" w:themeColor="accent1"/>
-    </w:rPr>
-  </w:style>
-  <w:style w:type="character" w:customStyle="1" w:styleId="IntenseQuoteChar">
-    <w:name w:val="Intense Quote Char"/>
-    <w:basedOn w:val="DefaultParagraphFont"/>
-    <w:link w:val="IntenseQuote"/>
-    <w:uiPriority w:val="30"/>
-    <w:rsid w:val="00F013B7"/>
-    <w:rPr>
-      <w:i/>
-      <w:iCs/>
-      <w:color w:val="4F81BD" w:themeColor="accent1"/>
-      <w:sz w:val="20"/>
-      <w:szCs w:val="20"/>
-    </w:rPr>
-  </w:style>
-  <w:style w:type="character" w:styleId="SubtleEmphasis">
-    <w:name w:val="Subtle Emphasis"/>
-    <w:uiPriority w:val="19"/>
-    <w:qFormat/>
-    <w:rsid w:val="00F013B7"/>
-    <w:rPr>
-      <w:i/>
-      <w:iCs/>
-      <w:color w:val="243F60" w:themeColor="accent1" w:themeShade="7F"/>
-    </w:rPr>
-  </w:style>
-  <w:style w:type="character" w:styleId="IntenseEmphasis">
-    <w:name w:val="Intense Emphasis"/>
-    <w:uiPriority w:val="21"/>
-    <w:qFormat/>
-    <w:rsid w:val="00F013B7"/>
-    <w:rPr>
-      <w:b/>
-      <w:bCs/>
-      <w:caps/>
-      <w:color w:val="243F60" w:themeColor="accent1" w:themeShade="7F"/>
-      <w:spacing w:val="10"/>
-    </w:rPr>
-  </w:style>
-  <w:style w:type="character" w:styleId="SubtleReference">
-    <w:name w:val="Subtle Reference"/>
-    <w:uiPriority w:val="31"/>
-    <w:qFormat/>
-    <w:rsid w:val="00F013B7"/>
-    <w:rPr>
-      <w:b/>
-      <w:bCs/>
-      <w:color w:val="4F81BD" w:themeColor="accent1"/>
-    </w:rPr>
-  </w:style>
-  <w:style w:type="character" w:styleId="IntenseReference">
-    <w:name w:val="Intense Reference"/>
-    <w:uiPriority w:val="32"/>
-    <w:qFormat/>
-    <w:rsid w:val="00F013B7"/>
-    <w:rPr>
-      <w:b/>
-      <w:bCs/>
-      <w:i/>
-      <w:iCs/>
-      <w:caps/>
-      <w:color w:val="4F81BD" w:themeColor="accent1"/>
-    </w:rPr>
-  </w:style>
-  <w:style w:type="character" w:styleId="BookTitle">
-    <w:name w:val="Book Title"/>
-    <w:uiPriority w:val="33"/>
-    <w:qFormat/>
-    <w:rsid w:val="00F013B7"/>
-    <w:rPr>
-      <w:b/>
-      <w:bCs/>
-      <w:i/>
-      <w:iCs/>
-      <w:spacing w:val="9"/>
-    </w:rPr>
-  </w:style>
-  <w:style w:type="paragraph" w:styleId="TOCHeading">
-    <w:name w:val="TOC Heading"/>
-    <w:basedOn w:val="Heading1"/>
-    <w:next w:val="Normal"/>
-    <w:uiPriority w:val="39"/>
-    <w:semiHidden/>
-    <w:unhideWhenUsed/>
-    <w:qFormat/>
-    <w:rsid w:val="00F013B7"/>
-    <w:pPr>
-      <w:outlineLvl w:val="9"/>
-    </w:pPr>
-    <w:rPr>
-      <w:lang w:bidi="en-US"/>
-    </w:rPr>
-  </w:style>
-  <w:style w:type="character" w:styleId="Hyperlink">
-    <w:name w:val="Hyperlink"/>
-    <w:uiPriority w:val="99"/>
-    <w:unhideWhenUsed/>
-    <w:rsid w:val="00F013B7"/>
-    <w:rPr>
-      <w:color w:val="0000FF"/>
-      <w:u w:val="single"/>
-    </w:rPr>
-  </w:style>
-  <w:style w:type="table" w:styleId="TableGrid">
-    <w:name w:val="Table Grid"/>
-    <w:basedOn w:val="TableNormal"/>
-    <w:uiPriority w:val="59"/>
-    <w:rsid w:val="00D95C32"/>
-    <w:pPr>
-      <w:spacing w:before="0" w:after="0" w:line="240" w:lineRule="auto"/>
-    </w:pPr>
-    <w:tblPr>
-      <w:tblInd w:w="0" w:type="dxa"/>
-      <w:tblBorders>
-        <w:top w:val="single" w:sz="4" w:space="0" w:color="auto"/>
-        <w:left w:val="single" w:sz="4" w:space="0" w:color="auto"/>
-        <w:bottom w:val="single" w:sz="4" w:space="0" w:color="auto"/>
-        <w:right w:val="single" w:sz="4" w:space="0" w:color="auto"/>
-        <w:insideH w:val="single" w:sz="4" w:space="0" w:color="auto"/>
-        <w:insideV w:val="single" w:sz="4" w:space="0" w:color="auto"/>
-      </w:tblBorders>
-      <w:tblCellMar>
-        <w:top w:w="0" w:type="dxa"/>
-        <w:left w:w="108" w:type="dxa"/>
-        <w:bottom w:w="0" w:type="dxa"/>
-        <w:right w:w="108" w:type="dxa"/>
-      </w:tblCellMar>
-    </w:tblPr>
-  </w:style>
-  <w:style w:type="table" w:styleId="LightShading">
-    <w:name w:val="Light Shading"/>
-    <w:basedOn w:val="TableNormal"/>
-    <w:uiPriority w:val="60"/>
-    <w:rsid w:val="00D95C32"/>
-    <w:pPr>
-      <w:spacing w:before="0" w:after="0" w:line="240" w:lineRule="auto"/>
-    </w:pPr>
-    <w:rPr>
-      <w:color w:val="000000" w:themeColor="text1" w:themeShade="BF"/>
-    </w:rPr>
-    <w:tblPr>
-      <w:tblStyleRowBandSize w:val="1"/>
-      <w:tblStyleColBandSize w:val="1"/>
-      <w:tblInd w:w="0" w:type="dxa"/>
-      <w:tblBorders>
-        <w:top w:val="single" w:sz="8" w:space="0" w:color="000000" w:themeColor="text1"/>
-        <w:bottom w:val="single" w:sz="8" w:space="0" w:color="000000" w:themeColor="text1"/>
-      </w:tblBorders>
-      <w:tblCellMar>
-        <w:top w:w="0" w:type="dxa"/>
-        <w:left w:w="108" w:type="dxa"/>
-        <w:bottom w:w="0" w:type="dxa"/>
-        <w:right w:w="108" w:type="dxa"/>
-      </w:tblCellMar>
-    </w:tblPr>
-    <w:tblStylePr w:type="firstRow">
-      <w:pPr>
-        <w:spacing w:before="0" w:after="0" w:line="240" w:lineRule="auto"/>
-      </w:pPr>
-      <w:rPr>
-        <w:b/>
-        <w:bCs/>
-      </w:rPr>
-      <w:tblPr/>
-      <w:tcPr>
-        <w:tcBorders>
-          <w:top w:val="single" w:sz="8" w:space="0" w:color="000000" w:themeColor="text1"/>
-          <w:left w:val="nil"/>
-          <w:bottom w:val="single" w:sz="8" w:space="0" w:color="000000" w:themeColor="text1"/>
-          <w:right w:val="nil"/>
-          <w:insideH w:val="nil"/>
-          <w:insideV w:val="nil"/>
-        </w:tcBorders>
-      </w:tcPr>
-    </w:tblStylePr>
-    <w:tblStylePr w:type="lastRow">
-      <w:pPr>
-        <w:spacing w:before="0" w:after="0" w:line="240" w:lineRule="auto"/>
-      </w:pPr>
-      <w:rPr>
-        <w:b/>
-        <w:bCs/>
-      </w:rPr>
-      <w:tblPr/>
-      <w:tcPr>
-        <w:tcBorders>
-          <w:top w:val="single" w:sz="8" w:space="0" w:color="000000" w:themeColor="text1"/>
-          <w:left w:val="nil"/>
-          <w:bottom w:val="single" w:sz="8" w:space="0" w:color="000000" w:themeColor="text1"/>
-          <w:right w:val="nil"/>
-          <w:insideH w:val="nil"/>
-          <w:insideV w:val="nil"/>
-        </w:tcBorders>
-      </w:tcPr>
-    </w:tblStylePr>
-    <w:tblStylePr w:type="firstCol">
-      <w:rPr>
-        <w:b/>
-        <w:bCs/>
-      </w:rPr>
-    </w:tblStylePr>
-    <w:tblStylePr w:type="lastCol">
-      <w:rPr>
-        <w:b/>
-        <w:bCs/>
-      </w:rPr>
-    </w:tblStylePr>
-    <w:tblStylePr w:type="band1Vert">
-      <w:tblPr/>
-      <w:tcPr>
-        <w:tcBorders>
-          <w:left w:val="nil"/>
-          <w:right w:val="nil"/>
-          <w:insideH w:val="nil"/>
-          <w:insideV w:val="nil"/>
-        </w:tcBorders>
-        <w:shd w:val="clear" w:color="auto" w:fill="C0C0C0" w:themeFill="text1" w:themeFillTint="3F"/>
-      </w:tcPr>
-    </w:tblStylePr>
-    <w:tblStylePr w:type="band1Horz">
-      <w:tblPr/>
-      <w:tcPr>
-        <w:tcBorders>
-          <w:left w:val="nil"/>
-          <w:right w:val="nil"/>
-          <w:insideH w:val="nil"/>
-          <w:insideV w:val="nil"/>
-        </w:tcBorders>
-        <w:shd w:val="clear" w:color="auto" w:fill="C0C0C0" w:themeFill="text1" w:themeFillTint="3F"/>
-      </w:tcPr>
-    </w:tblStylePr>
-  </w:style>
-  <w:style w:type="paragraph" w:styleId="BalloonText">
-    <w:name w:val="Balloon Text"/>
-    <w:basedOn w:val="Normal"/>
-    <w:link w:val="BalloonTextChar"/>
-    <w:uiPriority w:val="99"/>
-    <w:semiHidden/>
-    <w:unhideWhenUsed/>
-    <w:rsid w:val="00A00E67"/>
-    <w:pPr>
-      <w:spacing w:before="0" w:after="0" w:line="240" w:lineRule="auto"/>
-    </w:pPr>
-    <w:rPr>
-      <w:rFonts w:ascii="Tahoma" w:hAnsi="Tahoma" w:cs="Tahoma"/>
-      <w:sz w:val="16"/>
-      <w:szCs w:val="16"/>
-    </w:rPr>
-  </w:style>
-  <w:style w:type="character" w:customStyle="1" w:styleId="BalloonTextChar">
-    <w:name w:val="Balloon Text Char"/>
-    <w:basedOn w:val="DefaultParagraphFont"/>
-    <w:link w:val="BalloonText"/>
-    <w:uiPriority w:val="99"/>
-    <w:semiHidden/>
-    <w:rsid w:val="00A00E67"/>
-    <w:rPr>
-      <w:rFonts w:ascii="Tahoma" w:hAnsi="Tahoma" w:cs="Tahoma"/>
-      <w:sz w:val="16"/>
-      <w:szCs w:val="16"/>
-    </w:rPr>
-  </w:style>
-  <w:style w:type="character" w:styleId="PlaceholderText">
-    <w:name w:val="Placeholder Text"/>
-    <w:basedOn w:val="DefaultParagraphFont"/>
-    <w:uiPriority w:val="99"/>
-    <w:semiHidden/>
-    <w:rsid w:val="00A96C0A"/>
-    <w:rPr>
-      <w:color w:val="808080"/>
-    </w:rPr>
-  </w:style>
-  <w:style w:type="table" w:styleId="LightShading-Accent1">
-    <w:name w:val="Light Shading Accent 1"/>
-    <w:basedOn w:val="TableNormal"/>
-    <w:uiPriority w:val="60"/>
-    <w:rsid w:val="00CF0DDF"/>
-    <w:pPr>
-      <w:spacing w:before="0" w:after="0" w:line="240" w:lineRule="auto"/>
-    </w:pPr>
-    <w:rPr>
-      <w:color w:val="365F91" w:themeColor="accent1" w:themeShade="BF"/>
-    </w:rPr>
-    <w:tblPr>
-      <w:tblStyleRowBandSize w:val="1"/>
-      <w:tblStyleColBandSize w:val="1"/>
-      <w:tblInd w:w="0" w:type="dxa"/>
-      <w:tblBorders>
-        <w:top w:val="single" w:sz="8" w:space="0" w:color="4F81BD" w:themeColor="accent1"/>
-        <w:bottom w:val="single" w:sz="8" w:space="0" w:color="4F81BD" w:themeColor="accent1"/>
-      </w:tblBorders>
-      <w:tblCellMar>
-        <w:top w:w="0" w:type="dxa"/>
-        <w:left w:w="108" w:type="dxa"/>
-        <w:bottom w:w="0" w:type="dxa"/>
-        <w:right w:w="108" w:type="dxa"/>
-      </w:tblCellMar>
-    </w:tblPr>
-    <w:tblStylePr w:type="firstRow">
-      <w:pPr>
-        <w:spacing w:before="0" w:after="0" w:line="240" w:lineRule="auto"/>
-      </w:pPr>
-      <w:rPr>
-        <w:b/>
-        <w:bCs/>
-      </w:rPr>
-      <w:tblPr/>
-      <w:tcPr>
-        <w:tcBorders>
-          <w:top w:val="single" w:sz="8" w:space="0" w:color="4F81BD" w:themeColor="accent1"/>
-          <w:left w:val="nil"/>
-          <w:bottom w:val="single" w:sz="8" w:space="0" w:color="4F81BD" w:themeColor="accent1"/>
-          <w:right w:val="nil"/>
-          <w:insideH w:val="nil"/>
-          <w:insideV w:val="nil"/>
-        </w:tcBorders>
-      </w:tcPr>
-    </w:tblStylePr>
-    <w:tblStylePr w:type="lastRow">
-      <w:pPr>
-        <w:spacing w:before="0" w:after="0" w:line="240" w:lineRule="auto"/>
-      </w:pPr>
-      <w:rPr>
-        <w:b/>
-        <w:bCs/>
-      </w:rPr>
-      <w:tblPr/>
-      <w:tcPr>
-        <w:tcBorders>
-          <w:top w:val="single" w:sz="8" w:space="0" w:color="4F81BD" w:themeColor="accent1"/>
-          <w:left w:val="nil"/>
-          <w:bottom w:val="single" w:sz="8" w:space="0" w:color="4F81BD" w:themeColor="accent1"/>
-          <w:right w:val="nil"/>
-          <w:insideH w:val="nil"/>
-          <w:insideV w:val="nil"/>
-        </w:tcBorders>
-      </w:tcPr>
-    </w:tblStylePr>
-    <w:tblStylePr w:type="firstCol">
-      <w:rPr>
-        <w:b/>
-        <w:bCs/>
-      </w:rPr>
-    </w:tblStylePr>
-    <w:tblStylePr w:type="lastCol">
-      <w:rPr>
-        <w:b/>
-        <w:bCs/>
-      </w:rPr>
-    </w:tblStylePr>
-    <w:tblStylePr w:type="band1Vert">
-      <w:tblPr/>
-      <w:tcPr>
-        <w:tcBorders>
-          <w:left w:val="nil"/>
-          <w:right w:val="nil"/>
-          <w:insideH w:val="nil"/>
-          <w:insideV w:val="nil"/>
-        </w:tcBorders>
-        <w:shd w:val="clear" w:color="auto" w:fill="D3DFEE" w:themeFill="accent1" w:themeFillTint="3F"/>
-      </w:tcPr>
-    </w:tblStylePr>
-    <w:tblStylePr w:type="band1Horz">
-      <w:tblPr/>
-      <w:tcPr>
-        <w:tcBorders>
-          <w:left w:val="nil"/>
-          <w:right w:val="nil"/>
-          <w:insideH w:val="nil"/>
-          <w:insideV w:val="nil"/>
-        </w:tcBorders>
-        <w:shd w:val="clear" w:color="auto" w:fill="D3DFEE" w:themeFill="accent1" w:themeFillTint="3F"/>
-      </w:tcPr>
-    </w:tblStylePr>
-  </w:style>
-  <w:style w:type="character" w:styleId="FollowedHyperlink">
-    <w:name w:val="FollowedHyperlink"/>
-    <w:basedOn w:val="DefaultParagraphFont"/>
-    <w:uiPriority w:val="99"/>
-    <w:semiHidden/>
-    <w:unhideWhenUsed/>
-    <w:rsid w:val="00F55E01"/>
-    <w:rPr>
-      <w:color w:val="800080" w:themeColor="followedHyperlink"/>
-      <w:u w:val="single"/>
     </w:rPr>
   </w:style>
 </w:styles>
@@ -8764,7 +8528,7 @@
 </file>
 
 <file path=customXml/itemProps1.xml><?xml version="1.0" encoding="utf-8"?>
-<ds:datastoreItem xmlns:ds="http://schemas.openxmlformats.org/officeDocument/2006/customXml" ds:itemID="{D15CF204-DCEA-46B9-A4AF-E380E1CD9BEE}">
+<ds:datastoreItem xmlns:ds="http://schemas.openxmlformats.org/officeDocument/2006/customXml" ds:itemID="{077A71EC-D0DA-44F8-B2ED-9718A257C821}">
   <ds:schemaRefs>
     <ds:schemaRef ds:uri="http://schemas.openxmlformats.org/officeDocument/2006/bibliography"/>
   </ds:schemaRefs>

</xml_diff>

<commit_message>
Added Bayesian expert reasoning from table input
</commit_message>
<xml_diff>
--- a/Documentation/Basic Tools.docx
+++ b/Documentation/Basic Tools.docx
@@ -4134,7 +4134,21 @@
           <w:rStyle w:val="SubtleEmphasis"/>
           <w:i w:val="0"/>
         </w:rPr>
-        <w:t xml:space="preserve"> at a certain time.</w:t>
+        <w:t xml:space="preserve"> at a certain </w:t>
+      </w:r>
+      <w:r>
+        <w:rPr>
+          <w:rStyle w:val="SubtleEmphasis"/>
+          <w:i w:val="0"/>
+        </w:rPr>
+        <w:t xml:space="preserve">date and optionally </w:t>
+      </w:r>
+      <w:r>
+        <w:rPr>
+          <w:rStyle w:val="SubtleEmphasis"/>
+          <w:i w:val="0"/>
+        </w:rPr>
+        <w:t>time.</w:t>
       </w:r>
     </w:p>
     <w:p>
@@ -4163,7 +4177,21 @@
           <w:rStyle w:val="SubtleEmphasis"/>
           <w:i w:val="0"/>
         </w:rPr>
-        <w:t>the input table extended with fields with the extracted values for each location</w:t>
+        <w:t>the input table extended with</w:t>
+      </w:r>
+      <w:r>
+        <w:rPr>
+          <w:rStyle w:val="SubtleEmphasis"/>
+          <w:i w:val="0"/>
+        </w:rPr>
+        <w:t xml:space="preserve"> one field containing the band index in the time series and</w:t>
+      </w:r>
+      <w:r>
+        <w:rPr>
+          <w:rStyle w:val="SubtleEmphasis"/>
+          <w:i w:val="0"/>
+        </w:rPr>
+        <w:t xml:space="preserve"> fields with the extracted values for each location</w:t>
       </w:r>
       <w:r>
         <w:rPr>
@@ -4431,13 +4459,7 @@
               <w:spacing w:before="0" w:after="0" w:line="240" w:lineRule="auto"/>
             </w:pPr>
             <w:r>
-              <w:t xml:space="preserve">The date of the </w:t>
-            </w:r>
-            <w:r>
-              <w:t>last</w:t>
-            </w:r>
-            <w:r>
-              <w:t xml:space="preserve"> band of the time series</w:t>
+              <w:t>The date of the last band of the time series</w:t>
             </w:r>
           </w:p>
         </w:tc>
@@ -4467,10 +4489,22 @@
               <w:spacing w:before="0" w:after="0" w:line="240" w:lineRule="auto"/>
             </w:pPr>
             <w:r>
-              <w:t>If set extract the entire time series for each location</w:t>
-            </w:r>
-            <w:r>
-              <w:t>; if cleared only get the values at the specified date.</w:t>
+              <w:t xml:space="preserve">If </w:t>
+            </w:r>
+            <w:r>
+              <w:t>cleared:</w:t>
+            </w:r>
+            <w:r>
+              <w:t xml:space="preserve"> extract the entire time series for each location</w:t>
+            </w:r>
+            <w:r>
+              <w:t xml:space="preserve">; if </w:t>
+            </w:r>
+            <w:r>
+              <w:t>set:</w:t>
+            </w:r>
+            <w:r>
+              <w:t xml:space="preserve"> only get the values at the specified date.</w:t>
             </w:r>
           </w:p>
         </w:tc>
@@ -4549,26 +4583,18 @@
           <w:rStyle w:val="SubtleEmphasis"/>
           <w:i w:val="0"/>
         </w:rPr>
-        <w:t>Example</w:t>
-      </w:r>
-      <w:r>
-        <w:rPr>
-          <w:rStyle w:val="SubtleEmphasis"/>
-          <w:i w:val="0"/>
-        </w:rPr>
-        <w:t xml:space="preserve"> </w:t>
-      </w:r>
-      <w:r>
-        <w:rPr>
-          <w:rStyle w:val="SubtleEmphasis"/>
-          <w:i w:val="0"/>
-        </w:rPr>
-        <w:t>input files</w:t>
-      </w:r>
-    </w:p>
-    <w:p>
-      <w:r>
-        <w:t>1. Single date extraction (</w:t>
+        <w:t>Example input files</w:t>
+      </w:r>
+    </w:p>
+    <w:p>
+      <w:r>
+        <w:t xml:space="preserve">1. Single date </w:t>
+      </w:r>
+      <w:r>
+        <w:t xml:space="preserve">(no time) </w:t>
+      </w:r>
+      <w:r>
+        <w:t>extraction (</w:t>
       </w:r>
       <w:r>
         <w:rPr>
@@ -4577,7 +4603,13 @@
         <w:t>Locations have time track</w:t>
       </w:r>
       <w:r>
-        <w:t xml:space="preserve"> UI field is cleared)</w:t>
+        <w:t xml:space="preserve"> UI field is </w:t>
+      </w:r>
+      <w:r>
+        <w:t>set</w:t>
+      </w:r>
+      <w:r>
+        <w:t>)</w:t>
       </w:r>
     </w:p>
     <w:p>
@@ -4669,21 +4701,27 @@
           <w:sz w:val="18"/>
           <w:szCs w:val="18"/>
         </w:rPr>
+        <w:lastRenderedPageBreak/>
         <w:t>-7.247203,107.6048,7-5-2011</w:t>
       </w:r>
     </w:p>
     <w:p>
       <w:r>
-        <w:lastRenderedPageBreak/>
         <w:t>Note that empty locations can be handled; however the fields are expected in this order</w:t>
       </w:r>
     </w:p>
     <w:p>
       <w:r>
-        <w:t>2. Entire time series extraction</w:t>
-      </w:r>
-      <w:r>
-        <w:t xml:space="preserve"> (</w:t>
+        <w:t>2</w:t>
+      </w:r>
+      <w:r>
+        <w:t>. Single date (</w:t>
+      </w:r>
+      <w:r>
+        <w:t>with</w:t>
+      </w:r>
+      <w:r>
+        <w:t xml:space="preserve"> time) extraction (</w:t>
       </w:r>
       <w:r>
         <w:rPr>
@@ -4692,10 +4730,155 @@
         <w:t>Locations have time track</w:t>
       </w:r>
       <w:r>
+        <w:t xml:space="preserve"> UI field is set)</w:t>
+      </w:r>
+    </w:p>
+    <w:p>
+      <w:pPr>
+        <w:contextualSpacing/>
+        <w:rPr>
+          <w:rFonts w:ascii="Courier New" w:hAnsi="Courier New" w:cs="Courier New"/>
+          <w:sz w:val="18"/>
+          <w:szCs w:val="18"/>
+        </w:rPr>
+      </w:pPr>
+      <w:proofErr w:type="spellStart"/>
+      <w:r>
+        <w:rPr>
+          <w:rFonts w:ascii="Courier New" w:hAnsi="Courier New" w:cs="Courier New"/>
+          <w:sz w:val="18"/>
+          <w:szCs w:val="18"/>
+        </w:rPr>
+        <w:t>lat,lon,date</w:t>
+      </w:r>
+      <w:r>
+        <w:rPr>
+          <w:rFonts w:ascii="Courier New" w:hAnsi="Courier New" w:cs="Courier New"/>
+          <w:sz w:val="18"/>
+          <w:szCs w:val="18"/>
+        </w:rPr>
+        <w:t>,time</w:t>
+      </w:r>
+      <w:proofErr w:type="spellEnd"/>
+    </w:p>
+    <w:p>
+      <w:pPr>
+        <w:contextualSpacing/>
+        <w:rPr>
+          <w:rFonts w:ascii="Courier New" w:hAnsi="Courier New" w:cs="Courier New"/>
+          <w:sz w:val="18"/>
+          <w:szCs w:val="18"/>
+        </w:rPr>
+      </w:pPr>
+      <w:r>
+        <w:rPr>
+          <w:rFonts w:ascii="Courier New" w:hAnsi="Courier New" w:cs="Courier New"/>
+          <w:sz w:val="18"/>
+          <w:szCs w:val="18"/>
+        </w:rPr>
+        <w:t>-7.091666667,107.4258889,1-1-2001</w:t>
+      </w:r>
+      <w:r>
+        <w:rPr>
+          <w:rFonts w:ascii="Courier New" w:hAnsi="Courier New" w:cs="Courier New"/>
+          <w:sz w:val="18"/>
+          <w:szCs w:val="18"/>
+        </w:rPr>
+        <w:t>,10:03:54</w:t>
+      </w:r>
+    </w:p>
+    <w:p>
+      <w:pPr>
+        <w:contextualSpacing/>
+        <w:rPr>
+          <w:rFonts w:ascii="Courier New" w:hAnsi="Courier New" w:cs="Courier New"/>
+          <w:sz w:val="18"/>
+          <w:szCs w:val="18"/>
+        </w:rPr>
+      </w:pPr>
+      <w:r>
+        <w:rPr>
+          <w:rFonts w:ascii="Courier New" w:hAnsi="Courier New" w:cs="Courier New"/>
+          <w:sz w:val="18"/>
+          <w:szCs w:val="18"/>
+        </w:rPr>
+        <w:t>-7.25,107.61455,13-4-2006</w:t>
+      </w:r>
+      <w:r>
+        <w:rPr>
+          <w:rFonts w:ascii="Courier New" w:hAnsi="Courier New" w:cs="Courier New"/>
+          <w:sz w:val="18"/>
+          <w:szCs w:val="18"/>
+        </w:rPr>
+        <w:t>,19:16:21</w:t>
+      </w:r>
+    </w:p>
+    <w:p>
+      <w:pPr>
+        <w:contextualSpacing/>
+        <w:rPr>
+          <w:rFonts w:ascii="Courier New" w:hAnsi="Courier New" w:cs="Courier New"/>
+          <w:sz w:val="18"/>
+          <w:szCs w:val="18"/>
+        </w:rPr>
+      </w:pPr>
+      <w:r>
+        <w:rPr>
+          <w:rFonts w:ascii="Courier New" w:hAnsi="Courier New" w:cs="Courier New"/>
+          <w:sz w:val="18"/>
+          <w:szCs w:val="18"/>
+        </w:rPr>
+        <w:t>,,,29-12-2009</w:t>
+      </w:r>
+      <w:r>
+        <w:rPr>
+          <w:rFonts w:ascii="Courier New" w:hAnsi="Courier New" w:cs="Courier New"/>
+          <w:sz w:val="18"/>
+          <w:szCs w:val="18"/>
+        </w:rPr>
+        <w:t>,9:11:27</w:t>
+      </w:r>
+    </w:p>
+    <w:p>
+      <w:pPr>
+        <w:contextualSpacing/>
+      </w:pPr>
+      <w:r>
+        <w:rPr>
+          <w:rFonts w:ascii="Courier New" w:hAnsi="Courier New" w:cs="Courier New"/>
+          <w:sz w:val="18"/>
+          <w:szCs w:val="18"/>
+        </w:rPr>
+        <w:t>-7.247203,107.6048,7-5-2011</w:t>
+      </w:r>
+      <w:r>
+        <w:rPr>
+          <w:rFonts w:ascii="Courier New" w:hAnsi="Courier New" w:cs="Courier New"/>
+          <w:sz w:val="18"/>
+          <w:szCs w:val="18"/>
+        </w:rPr>
+        <w:t>,13:27:13</w:t>
+      </w:r>
+    </w:p>
+    <w:p/>
+    <w:p>
+      <w:r>
+        <w:t>3</w:t>
+      </w:r>
+      <w:r>
+        <w:t>. Entire time series extraction (</w:t>
+      </w:r>
+      <w:r>
+        <w:rPr>
+          <w:rStyle w:val="SubtleEmphasis"/>
+        </w:rPr>
+        <w:t>Locations have time track</w:t>
+      </w:r>
+      <w:r>
         <w:t xml:space="preserve"> UI field is </w:t>
       </w:r>
       <w:r>
-        <w:t>set</w:t>
+        <w:t>cleared</w:t>
       </w:r>
       <w:r>
         <w:t>)</w:t>
@@ -4837,7 +5020,23 @@
           <w:sz w:val="18"/>
           <w:szCs w:val="18"/>
         </w:rPr>
-        <w:t>lat,lon,date,evi_sub</w:t>
+        <w:t>lat,lon,date,</w:t>
+      </w:r>
+      <w:r>
+        <w:rPr>
+          <w:rFonts w:ascii="Courier New" w:hAnsi="Courier New" w:cs="Courier New"/>
+          <w:sz w:val="18"/>
+          <w:szCs w:val="18"/>
+        </w:rPr>
+        <w:t>band,</w:t>
+      </w:r>
+      <w:r>
+        <w:rPr>
+          <w:rFonts w:ascii="Courier New" w:hAnsi="Courier New" w:cs="Courier New"/>
+          <w:sz w:val="18"/>
+          <w:szCs w:val="18"/>
+        </w:rPr>
+        <w:t>evi_sub</w:t>
       </w:r>
       <w:proofErr w:type="spellEnd"/>
     </w:p>
@@ -4856,7 +5055,39 @@
           <w:sz w:val="18"/>
           <w:szCs w:val="18"/>
         </w:rPr>
-        <w:t>-7.091666667,107.4258889,1-1-2001,0.496063</w:t>
+        <w:t>-7.091666667,107.4258889,1-1-2001</w:t>
+      </w:r>
+      <w:r>
+        <w:rPr>
+          <w:rFonts w:ascii="Courier New" w:hAnsi="Courier New" w:cs="Courier New"/>
+          <w:sz w:val="18"/>
+          <w:szCs w:val="18"/>
+        </w:rPr>
+        <w:t>,10:03:54</w:t>
+      </w:r>
+      <w:r>
+        <w:rPr>
+          <w:rFonts w:ascii="Courier New" w:hAnsi="Courier New" w:cs="Courier New"/>
+          <w:sz w:val="18"/>
+          <w:szCs w:val="18"/>
+        </w:rPr>
+        <w:t>,</w:t>
+      </w:r>
+      <w:r>
+        <w:rPr>
+          <w:rFonts w:ascii="Courier New" w:hAnsi="Courier New" w:cs="Courier New"/>
+          <w:sz w:val="18"/>
+          <w:szCs w:val="18"/>
+        </w:rPr>
+        <w:t>13,</w:t>
+      </w:r>
+      <w:r>
+        <w:rPr>
+          <w:rFonts w:ascii="Courier New" w:hAnsi="Courier New" w:cs="Courier New"/>
+          <w:sz w:val="18"/>
+          <w:szCs w:val="18"/>
+        </w:rPr>
+        <w:t>0.496063</w:t>
       </w:r>
     </w:p>
     <w:p>
@@ -4874,7 +5105,39 @@
           <w:sz w:val="18"/>
           <w:szCs w:val="18"/>
         </w:rPr>
-        <w:t>-7.25,107.61455,13-4-2006,0.496063</w:t>
+        <w:t>-7.25,107.61455,13-4-2006</w:t>
+      </w:r>
+      <w:r>
+        <w:rPr>
+          <w:rFonts w:ascii="Courier New" w:hAnsi="Courier New" w:cs="Courier New"/>
+          <w:sz w:val="18"/>
+          <w:szCs w:val="18"/>
+        </w:rPr>
+        <w:t>,19:16:21</w:t>
+      </w:r>
+      <w:r>
+        <w:rPr>
+          <w:rFonts w:ascii="Courier New" w:hAnsi="Courier New" w:cs="Courier New"/>
+          <w:sz w:val="18"/>
+          <w:szCs w:val="18"/>
+        </w:rPr>
+        <w:t>,</w:t>
+      </w:r>
+      <w:r>
+        <w:rPr>
+          <w:rFonts w:ascii="Courier New" w:hAnsi="Courier New" w:cs="Courier New"/>
+          <w:sz w:val="18"/>
+          <w:szCs w:val="18"/>
+        </w:rPr>
+        <w:t>50,</w:t>
+      </w:r>
+      <w:r>
+        <w:rPr>
+          <w:rFonts w:ascii="Courier New" w:hAnsi="Courier New" w:cs="Courier New"/>
+          <w:sz w:val="18"/>
+          <w:szCs w:val="18"/>
+        </w:rPr>
+        <w:t>0.496063</w:t>
       </w:r>
     </w:p>
     <w:p>
@@ -4892,7 +5155,39 @@
           <w:sz w:val="18"/>
           <w:szCs w:val="18"/>
         </w:rPr>
-        <w:t>,,,29-12-2009,0</w:t>
+        <w:t>,,,29-12-2009</w:t>
+      </w:r>
+      <w:r>
+        <w:rPr>
+          <w:rFonts w:ascii="Courier New" w:hAnsi="Courier New" w:cs="Courier New"/>
+          <w:sz w:val="18"/>
+          <w:szCs w:val="18"/>
+        </w:rPr>
+        <w:t>,9:11:27</w:t>
+      </w:r>
+      <w:r>
+        <w:rPr>
+          <w:rFonts w:ascii="Courier New" w:hAnsi="Courier New" w:cs="Courier New"/>
+          <w:sz w:val="18"/>
+          <w:szCs w:val="18"/>
+        </w:rPr>
+        <w:t>,</w:t>
+      </w:r>
+      <w:r>
+        <w:rPr>
+          <w:rFonts w:ascii="Courier New" w:hAnsi="Courier New" w:cs="Courier New"/>
+          <w:sz w:val="18"/>
+          <w:szCs w:val="18"/>
+        </w:rPr>
+        <w:t>74,</w:t>
+      </w:r>
+      <w:r>
+        <w:rPr>
+          <w:rFonts w:ascii="Courier New" w:hAnsi="Courier New" w:cs="Courier New"/>
+          <w:sz w:val="18"/>
+          <w:szCs w:val="18"/>
+        </w:rPr>
+        <w:t>0</w:t>
       </w:r>
     </w:p>
     <w:p>
@@ -4905,9 +5200,218 @@
           <w:sz w:val="18"/>
           <w:szCs w:val="18"/>
         </w:rPr>
-        <w:t>-7.247203,107.6048,7-5-2011,0.511811</w:t>
-      </w:r>
-    </w:p>
+        <w:t>-7.247203,107.6048,7-5-2011</w:t>
+      </w:r>
+      <w:r>
+        <w:rPr>
+          <w:rFonts w:ascii="Courier New" w:hAnsi="Courier New" w:cs="Courier New"/>
+          <w:sz w:val="18"/>
+          <w:szCs w:val="18"/>
+        </w:rPr>
+        <w:t>,13:27:13</w:t>
+      </w:r>
+      <w:r>
+        <w:rPr>
+          <w:rFonts w:ascii="Courier New" w:hAnsi="Courier New" w:cs="Courier New"/>
+          <w:sz w:val="18"/>
+          <w:szCs w:val="18"/>
+        </w:rPr>
+        <w:t>,</w:t>
+      </w:r>
+      <w:r>
+        <w:rPr>
+          <w:rFonts w:ascii="Courier New" w:hAnsi="Courier New" w:cs="Courier New"/>
+          <w:sz w:val="18"/>
+          <w:szCs w:val="18"/>
+        </w:rPr>
+        <w:t>98,</w:t>
+      </w:r>
+      <w:r>
+        <w:rPr>
+          <w:rFonts w:ascii="Courier New" w:hAnsi="Courier New" w:cs="Courier New"/>
+          <w:sz w:val="18"/>
+          <w:szCs w:val="18"/>
+        </w:rPr>
+        <w:t>0.511811</w:t>
+      </w:r>
+    </w:p>
+    <w:p/>
+    <w:p>
+      <w:r>
+        <w:t>2</w:t>
+      </w:r>
+      <w:r>
+        <w:t>. One additional field with the name of the time series</w:t>
+      </w:r>
+    </w:p>
+    <w:p>
+      <w:pPr>
+        <w:contextualSpacing/>
+        <w:rPr>
+          <w:rFonts w:ascii="Courier New" w:hAnsi="Courier New" w:cs="Courier New"/>
+          <w:sz w:val="18"/>
+          <w:szCs w:val="18"/>
+        </w:rPr>
+      </w:pPr>
+      <w:proofErr w:type="spellStart"/>
+      <w:r>
+        <w:rPr>
+          <w:rFonts w:ascii="Courier New" w:hAnsi="Courier New" w:cs="Courier New"/>
+          <w:sz w:val="18"/>
+          <w:szCs w:val="18"/>
+        </w:rPr>
+        <w:t>lat,lon,date,</w:t>
+      </w:r>
+      <w:r>
+        <w:rPr>
+          <w:rFonts w:ascii="Courier New" w:hAnsi="Courier New" w:cs="Courier New"/>
+          <w:sz w:val="18"/>
+          <w:szCs w:val="18"/>
+        </w:rPr>
+        <w:t>time,band,</w:t>
+      </w:r>
+      <w:r>
+        <w:rPr>
+          <w:rFonts w:ascii="Courier New" w:hAnsi="Courier New" w:cs="Courier New"/>
+          <w:sz w:val="18"/>
+          <w:szCs w:val="18"/>
+        </w:rPr>
+        <w:t>evi_sub</w:t>
+      </w:r>
+      <w:proofErr w:type="spellEnd"/>
+    </w:p>
+    <w:p>
+      <w:pPr>
+        <w:contextualSpacing/>
+        <w:rPr>
+          <w:rFonts w:ascii="Courier New" w:hAnsi="Courier New" w:cs="Courier New"/>
+          <w:sz w:val="18"/>
+          <w:szCs w:val="18"/>
+        </w:rPr>
+      </w:pPr>
+      <w:r>
+        <w:rPr>
+          <w:rFonts w:ascii="Courier New" w:hAnsi="Courier New" w:cs="Courier New"/>
+          <w:sz w:val="18"/>
+          <w:szCs w:val="18"/>
+        </w:rPr>
+        <w:t>-7.091666667,107.4258889,1-1-2001,</w:t>
+      </w:r>
+      <w:r>
+        <w:rPr>
+          <w:rFonts w:ascii="Courier New" w:hAnsi="Courier New" w:cs="Courier New"/>
+          <w:sz w:val="18"/>
+          <w:szCs w:val="18"/>
+        </w:rPr>
+        <w:t>13,</w:t>
+      </w:r>
+      <w:r>
+        <w:rPr>
+          <w:rFonts w:ascii="Courier New" w:hAnsi="Courier New" w:cs="Courier New"/>
+          <w:sz w:val="18"/>
+          <w:szCs w:val="18"/>
+        </w:rPr>
+        <w:t>0.496063</w:t>
+      </w:r>
+    </w:p>
+    <w:p>
+      <w:pPr>
+        <w:contextualSpacing/>
+        <w:rPr>
+          <w:rFonts w:ascii="Courier New" w:hAnsi="Courier New" w:cs="Courier New"/>
+          <w:sz w:val="18"/>
+          <w:szCs w:val="18"/>
+        </w:rPr>
+      </w:pPr>
+      <w:r>
+        <w:rPr>
+          <w:rFonts w:ascii="Courier New" w:hAnsi="Courier New" w:cs="Courier New"/>
+          <w:sz w:val="18"/>
+          <w:szCs w:val="18"/>
+        </w:rPr>
+        <w:t>-7.25,107.61455,13-4-2006,</w:t>
+      </w:r>
+      <w:r>
+        <w:rPr>
+          <w:rFonts w:ascii="Courier New" w:hAnsi="Courier New" w:cs="Courier New"/>
+          <w:sz w:val="18"/>
+          <w:szCs w:val="18"/>
+        </w:rPr>
+        <w:t>20,</w:t>
+      </w:r>
+      <w:r>
+        <w:rPr>
+          <w:rFonts w:ascii="Courier New" w:hAnsi="Courier New" w:cs="Courier New"/>
+          <w:sz w:val="18"/>
+          <w:szCs w:val="18"/>
+        </w:rPr>
+        <w:t>0.496063</w:t>
+      </w:r>
+    </w:p>
+    <w:p>
+      <w:pPr>
+        <w:contextualSpacing/>
+        <w:rPr>
+          <w:rFonts w:ascii="Courier New" w:hAnsi="Courier New" w:cs="Courier New"/>
+          <w:sz w:val="18"/>
+          <w:szCs w:val="18"/>
+        </w:rPr>
+      </w:pPr>
+      <w:r>
+        <w:rPr>
+          <w:rFonts w:ascii="Courier New" w:hAnsi="Courier New" w:cs="Courier New"/>
+          <w:sz w:val="18"/>
+          <w:szCs w:val="18"/>
+        </w:rPr>
+        <w:t>,,,29-12-2009,</w:t>
+      </w:r>
+      <w:r>
+        <w:rPr>
+          <w:rFonts w:ascii="Courier New" w:hAnsi="Courier New" w:cs="Courier New"/>
+          <w:sz w:val="18"/>
+          <w:szCs w:val="18"/>
+        </w:rPr>
+        <w:t>74,</w:t>
+      </w:r>
+      <w:r>
+        <w:rPr>
+          <w:rFonts w:ascii="Courier New" w:hAnsi="Courier New" w:cs="Courier New"/>
+          <w:sz w:val="18"/>
+          <w:szCs w:val="18"/>
+        </w:rPr>
+        <w:t>0</w:t>
+      </w:r>
+    </w:p>
+    <w:p>
+      <w:pPr>
+        <w:contextualSpacing/>
+      </w:pPr>
+      <w:r>
+        <w:rPr>
+          <w:rFonts w:ascii="Courier New" w:hAnsi="Courier New" w:cs="Courier New"/>
+          <w:sz w:val="18"/>
+          <w:szCs w:val="18"/>
+        </w:rPr>
+        <w:t>-7.247203,107.6048,7-5-2011,</w:t>
+      </w:r>
+      <w:r>
+        <w:rPr>
+          <w:rFonts w:ascii="Courier New" w:hAnsi="Courier New" w:cs="Courier New"/>
+          <w:sz w:val="18"/>
+          <w:szCs w:val="18"/>
+        </w:rPr>
+        <w:t>98,</w:t>
+      </w:r>
+      <w:r>
+        <w:rPr>
+          <w:rFonts w:ascii="Courier New" w:hAnsi="Courier New" w:cs="Courier New"/>
+          <w:sz w:val="18"/>
+          <w:szCs w:val="18"/>
+        </w:rPr>
+        <w:t>0.511811</w:t>
+      </w:r>
+    </w:p>
+    <w:p/>
     <w:p>
       <w:r>
         <w:t>2. Additional fields for each band in the time series</w:t>
@@ -4999,29 +5503,27 @@
           <w:szCs w:val="18"/>
         </w:rPr>
         <w:t>,,,29-12-2009,0,0,0,0,0,0</w:t>
+      </w:r>
+    </w:p>
+    <w:p>
+      <w:pPr>
+        <w:contextualSpacing/>
+        <w:rPr>
+          <w:rFonts w:ascii="Courier New" w:hAnsi="Courier New" w:cs="Courier New"/>
+          <w:sz w:val="18"/>
+          <w:szCs w:val="18"/>
+        </w:rPr>
+      </w:pPr>
+      <w:r>
+        <w:rPr>
+          <w:rFonts w:ascii="Courier New" w:hAnsi="Courier New" w:cs="Courier New"/>
+          <w:sz w:val="18"/>
+          <w:szCs w:val="18"/>
+        </w:rPr>
+        <w:t>-7.247203,107.6048,7-5-2011,0.511811,0.496063,0.464567,0.448819,0.448819,0.464567</w:t>
       </w:r>
       <w:bookmarkStart w:id="5" w:name="_GoBack"/>
       <w:bookmarkEnd w:id="5"/>
-    </w:p>
-    <w:p>
-      <w:pPr>
-        <w:contextualSpacing/>
-        <w:rPr>
-          <w:rFonts w:ascii="Courier New" w:hAnsi="Courier New" w:cs="Courier New"/>
-          <w:sz w:val="18"/>
-          <w:szCs w:val="18"/>
-        </w:rPr>
-      </w:pPr>
-      <w:r>
-        <w:rPr>
-          <w:rFonts w:ascii="Courier New" w:hAnsi="Courier New" w:cs="Courier New"/>
-          <w:sz w:val="18"/>
-          <w:szCs w:val="18"/>
-        </w:rPr>
-        <w:t>-7.247203,107.6048,7-5-2011,0.511811,0.496063,0.464567,0.448819,0.448819,0.464567</w:t>
-      </w:r>
-    </w:p>
-    <w:p>
       <w:r>
         <w:br w:type="page"/>
       </w:r>
@@ -7489,6 +7991,7 @@
   <w:style w:type="character" w:default="1" w:styleId="DefaultParagraphFont">
     <w:name w:val="Default Paragraph Font"/>
     <w:uiPriority w:val="1"/>
+    <w:semiHidden/>
     <w:unhideWhenUsed/>
   </w:style>
   <w:style w:type="table" w:default="1" w:styleId="TableNormal">
@@ -8528,7 +9031,7 @@
 </file>
 
 <file path=customXml/itemProps1.xml><?xml version="1.0" encoding="utf-8"?>
-<ds:datastoreItem xmlns:ds="http://schemas.openxmlformats.org/officeDocument/2006/customXml" ds:itemID="{077A71EC-D0DA-44F8-B2ED-9718A257C821}">
+<ds:datastoreItem xmlns:ds="http://schemas.openxmlformats.org/officeDocument/2006/customXml" ds:itemID="{040109E2-ADB7-4903-BC4F-7E1187FD8C95}">
   <ds:schemaRefs>
     <ds:schemaRef ds:uri="http://schemas.openxmlformats.org/officeDocument/2006/bibliography"/>
   </ds:schemaRefs>

</xml_diff>

<commit_message>
Added menu option to import a single netCDF file
</commit_message>
<xml_diff>
--- a/Documentation/Basic Tools.docx
+++ b/Documentation/Basic Tools.docx
@@ -110,6 +110,46 @@
         <w:t>netCDF</w:t>
       </w:r>
       <w:proofErr w:type="spellEnd"/>
+    </w:p>
+    <w:p>
+      <w:pPr>
+        <w:pStyle w:val="ListParagraph"/>
+        <w:numPr>
+          <w:ilvl w:val="1"/>
+          <w:numId w:val="1"/>
+        </w:numPr>
+      </w:pPr>
+      <w:r>
+        <w:t xml:space="preserve">Folder: import all </w:t>
+      </w:r>
+      <w:proofErr w:type="spellStart"/>
+      <w:r>
+        <w:t>netCDF</w:t>
+      </w:r>
+      <w:proofErr w:type="spellEnd"/>
+      <w:r>
+        <w:t xml:space="preserve"> files in a folder</w:t>
+      </w:r>
+    </w:p>
+    <w:p>
+      <w:pPr>
+        <w:pStyle w:val="ListParagraph"/>
+        <w:numPr>
+          <w:ilvl w:val="1"/>
+          <w:numId w:val="1"/>
+        </w:numPr>
+      </w:pPr>
+      <w:r>
+        <w:t xml:space="preserve">Single </w:t>
+      </w:r>
+      <w:proofErr w:type="spellStart"/>
+      <w:r>
+        <w:t>netCDF</w:t>
+      </w:r>
+      <w:proofErr w:type="spellEnd"/>
+      <w:r>
+        <w:t xml:space="preserve"> file: adds options to select the variables to import and the temporal range if applicable</w:t>
+      </w:r>
     </w:p>
     <w:p>
       <w:pPr>
@@ -456,6 +496,103 @@
                 <w:color w:val="243F60"/>
                 <w:spacing w:val="5"/>
               </w:rPr>
+              <w:t>nrs_import_netcdf_file_gui</w:t>
+            </w:r>
+          </w:p>
+        </w:tc>
+        <w:tc>
+          <w:tcPr>
+            <w:tcW w:w="5640" w:type="dxa"/>
+          </w:tcPr>
+          <w:p>
+            <w:pPr>
+              <w:spacing w:before="0" w:after="0" w:line="240" w:lineRule="auto"/>
+            </w:pPr>
+            <w:r>
+              <w:t xml:space="preserve">Start the user interface of the import single </w:t>
+            </w:r>
+            <w:proofErr w:type="spellStart"/>
+            <w:r>
+              <w:t>netCDF</w:t>
+            </w:r>
+            <w:proofErr w:type="spellEnd"/>
+          </w:p>
+        </w:tc>
+      </w:tr>
+      <w:tr>
+        <w:tc>
+          <w:tcPr>
+            <w:tcW w:w="3936" w:type="dxa"/>
+          </w:tcPr>
+          <w:p>
+            <w:pPr>
+              <w:spacing w:before="0" w:after="0" w:line="240" w:lineRule="auto"/>
+              <w:rPr>
+                <w:caps/>
+                <w:color w:val="243F60"/>
+                <w:spacing w:val="5"/>
+              </w:rPr>
+            </w:pPr>
+            <w:r>
+              <w:rPr>
+                <w:caps/>
+                <w:color w:val="243F60"/>
+                <w:spacing w:val="5"/>
+              </w:rPr>
+              <w:t>nrs_import_netcdf_</w:t>
+            </w:r>
+            <w:r>
+              <w:rPr>
+                <w:caps/>
+                <w:color w:val="243F60"/>
+                <w:spacing w:val="5"/>
+              </w:rPr>
+              <w:t>gui</w:t>
+            </w:r>
+          </w:p>
+        </w:tc>
+        <w:tc>
+          <w:tcPr>
+            <w:tcW w:w="5640" w:type="dxa"/>
+          </w:tcPr>
+          <w:p>
+            <w:pPr>
+              <w:spacing w:before="0" w:after="0" w:line="240" w:lineRule="auto"/>
+            </w:pPr>
+            <w:r>
+              <w:t xml:space="preserve">Start the user interface of the import </w:t>
+            </w:r>
+            <w:proofErr w:type="spellStart"/>
+            <w:r>
+              <w:t>netCDF</w:t>
+            </w:r>
+            <w:proofErr w:type="spellEnd"/>
+            <w:r>
+              <w:t xml:space="preserve"> (folder)</w:t>
+            </w:r>
+          </w:p>
+        </w:tc>
+      </w:tr>
+      <w:tr>
+        <w:tc>
+          <w:tcPr>
+            <w:tcW w:w="3936" w:type="dxa"/>
+          </w:tcPr>
+          <w:p>
+            <w:pPr>
+              <w:spacing w:before="0" w:after="0" w:line="240" w:lineRule="auto"/>
+              <w:rPr>
+                <w:caps/>
+                <w:color w:val="243F60"/>
+                <w:spacing w:val="5"/>
+              </w:rPr>
+            </w:pPr>
+            <w:r>
+              <w:rPr>
+                <w:caps/>
+                <w:color w:val="243F60"/>
+                <w:spacing w:val="5"/>
+              </w:rPr>
               <w:t>nrs_detect_burnt_gui</w:t>
             </w:r>
           </w:p>
@@ -503,6 +640,7 @@
         <w:rPr>
           <w:noProof/>
         </w:rPr>
+        <w:lastRenderedPageBreak/>
         <w:drawing>
           <wp:inline distT="0" distB="0" distL="0" distR="0" wp14:anchorId="7E64B846" wp14:editId="4F3F2400">
             <wp:extent cx="2106000" cy="2386800"/>
@@ -4712,16 +4850,7 @@
     </w:p>
     <w:p>
       <w:r>
-        <w:t>2</w:t>
-      </w:r>
-      <w:r>
-        <w:t>. Single date (</w:t>
-      </w:r>
-      <w:r>
-        <w:t>with</w:t>
-      </w:r>
-      <w:r>
-        <w:t xml:space="preserve"> time) extraction (</w:t>
+        <w:t>2. Single date (with time) extraction (</w:t>
       </w:r>
       <w:r>
         <w:rPr>
@@ -5238,10 +5367,7 @@
     <w:p/>
     <w:p>
       <w:r>
-        <w:t>2</w:t>
-      </w:r>
-      <w:r>
-        <w:t>. One additional field with the name of the time series</w:t>
+        <w:t>2. One additional field with the name of the time series</w:t>
       </w:r>
     </w:p>
     <w:p>
@@ -5522,18 +5648,16 @@
         </w:rPr>
         <w:t>-7.247203,107.6048,7-5-2011,0.511811,0.496063,0.464567,0.448819,0.448819,0.464567</w:t>
       </w:r>
-      <w:bookmarkStart w:id="5" w:name="_GoBack"/>
+      <w:r>
+        <w:br w:type="page"/>
+      </w:r>
+    </w:p>
+    <w:p>
+      <w:pPr>
+        <w:pStyle w:val="Heading3"/>
+      </w:pPr>
+      <w:bookmarkStart w:id="5" w:name="Detect_burnt_periods"/>
       <w:bookmarkEnd w:id="5"/>
-      <w:r>
-        <w:br w:type="page"/>
-      </w:r>
-    </w:p>
-    <w:p>
-      <w:pPr>
-        <w:pStyle w:val="Heading3"/>
-      </w:pPr>
-      <w:bookmarkStart w:id="6" w:name="Detect_burnt_periods"/>
-      <w:bookmarkEnd w:id="6"/>
       <w:r>
         <w:lastRenderedPageBreak/>
         <w:t>Detect burnt periods</w:t>
@@ -6912,6 +7036,904 @@
           <w:color w:val="1F497D" w:themeColor="text2"/>
         </w:rPr>
       </w:pPr>
+      <w:r>
+        <w:rPr>
+          <w:color w:val="1F497D" w:themeColor="text2"/>
+        </w:rPr>
+        <w:br w:type="page"/>
+      </w:r>
+    </w:p>
+    <w:p>
+      <w:pPr>
+        <w:pStyle w:val="Heading3"/>
+      </w:pPr>
+      <w:bookmarkStart w:id="6" w:name="_Ref504058980"/>
+      <w:r>
+        <w:lastRenderedPageBreak/>
+        <w:t xml:space="preserve">Import single </w:t>
+      </w:r>
+      <w:proofErr w:type="spellStart"/>
+      <w:r>
+        <w:t>netCDF</w:t>
+      </w:r>
+      <w:proofErr w:type="spellEnd"/>
+      <w:r>
+        <w:t xml:space="preserve"> file</w:t>
+      </w:r>
+      <w:bookmarkEnd w:id="6"/>
+    </w:p>
+    <w:p>
+      <w:pPr>
+        <w:rPr>
+          <w:rStyle w:val="SubtleEmphasis"/>
+          <w:i w:val="0"/>
+        </w:rPr>
+      </w:pPr>
+      <w:r>
+        <w:rPr>
+          <w:color w:val="1F497D" w:themeColor="text2"/>
+        </w:rPr>
+        <w:t xml:space="preserve">Menu option is </w:t>
+      </w:r>
+      <w:r>
+        <w:rPr>
+          <w:rStyle w:val="SubtleEmphasis"/>
+        </w:rPr>
+        <w:t xml:space="preserve">‘NRS | </w:t>
+      </w:r>
+      <w:r>
+        <w:rPr>
+          <w:rStyle w:val="SubtleEmphasis"/>
+        </w:rPr>
+        <w:t xml:space="preserve">Import single </w:t>
+      </w:r>
+      <w:proofErr w:type="spellStart"/>
+      <w:r>
+        <w:rPr>
+          <w:rStyle w:val="SubtleEmphasis"/>
+        </w:rPr>
+        <w:t>netCDF</w:t>
+      </w:r>
+      <w:proofErr w:type="spellEnd"/>
+      <w:r>
+        <w:t xml:space="preserve">, the command line is </w:t>
+      </w:r>
+      <w:r>
+        <w:rPr>
+          <w:rStyle w:val="SubtleEmphasis"/>
+        </w:rPr>
+        <w:t>‘</w:t>
+      </w:r>
+      <w:proofErr w:type="spellStart"/>
+      <w:r>
+        <w:rPr>
+          <w:rStyle w:val="SubtleEmphasis"/>
+        </w:rPr>
+        <w:t>nrs_import_netcdf_file_gui</w:t>
+      </w:r>
+      <w:proofErr w:type="spellEnd"/>
+      <w:r>
+        <w:rPr>
+          <w:rStyle w:val="SubtleEmphasis"/>
+        </w:rPr>
+        <w:t>’</w:t>
+      </w:r>
+      <w:r>
+        <w:rPr>
+          <w:rStyle w:val="SubtleEmphasis"/>
+          <w:i w:val="0"/>
+        </w:rPr>
+        <w:t xml:space="preserve">. This function accepts a </w:t>
+      </w:r>
+      <w:r>
+        <w:rPr>
+          <w:rStyle w:val="SubtleEmphasis"/>
+          <w:i w:val="0"/>
+        </w:rPr>
+        <w:t xml:space="preserve">single </w:t>
+      </w:r>
+      <w:proofErr w:type="spellStart"/>
+      <w:r>
+        <w:rPr>
+          <w:rStyle w:val="SubtleEmphasis"/>
+          <w:i w:val="0"/>
+        </w:rPr>
+        <w:t>netCDF</w:t>
+      </w:r>
+      <w:proofErr w:type="spellEnd"/>
+      <w:r>
+        <w:rPr>
+          <w:rStyle w:val="SubtleEmphasis"/>
+          <w:i w:val="0"/>
+        </w:rPr>
+        <w:t xml:space="preserve"> and allows both selection of plot variables for import as well as selection of a date range. By default all plot variables are imported for the total date range found in the </w:t>
+      </w:r>
+      <w:proofErr w:type="spellStart"/>
+      <w:r>
+        <w:rPr>
+          <w:rStyle w:val="SubtleEmphasis"/>
+          <w:i w:val="0"/>
+        </w:rPr>
+        <w:t>netCDF</w:t>
+      </w:r>
+      <w:proofErr w:type="spellEnd"/>
+      <w:r>
+        <w:rPr>
+          <w:rStyle w:val="SubtleEmphasis"/>
+          <w:i w:val="0"/>
+        </w:rPr>
+        <w:t xml:space="preserve"> file.</w:t>
+      </w:r>
+    </w:p>
+    <w:p>
+      <w:pPr>
+        <w:rPr>
+          <w:rStyle w:val="SubtleEmphasis"/>
+          <w:i w:val="0"/>
+        </w:rPr>
+      </w:pPr>
+      <w:r>
+        <w:rPr>
+          <w:noProof/>
+        </w:rPr>
+        <w:drawing>
+          <wp:inline distT="0" distB="0" distL="0" distR="0" wp14:anchorId="318C3EFC" wp14:editId="344D9B51">
+            <wp:extent cx="3625200" cy="2185200"/>
+            <wp:effectExtent l="0" t="0" r="0" b="5715"/>
+            <wp:docPr id="2" name="Picture 2"/>
+            <wp:cNvGraphicFramePr>
+              <a:graphicFrameLocks xmlns:a="http://schemas.openxmlformats.org/drawingml/2006/main" noChangeAspect="1"/>
+            </wp:cNvGraphicFramePr>
+            <a:graphic xmlns:a="http://schemas.openxmlformats.org/drawingml/2006/main">
+              <a:graphicData uri="http://schemas.openxmlformats.org/drawingml/2006/picture">
+                <pic:pic xmlns:pic="http://schemas.openxmlformats.org/drawingml/2006/picture">
+                  <pic:nvPicPr>
+                    <pic:cNvPr id="1" name=""/>
+                    <pic:cNvPicPr/>
+                  </pic:nvPicPr>
+                  <pic:blipFill>
+                    <a:blip r:embed="rId13"/>
+                    <a:stretch>
+                      <a:fillRect/>
+                    </a:stretch>
+                  </pic:blipFill>
+                  <pic:spPr>
+                    <a:xfrm>
+                      <a:off x="0" y="0"/>
+                      <a:ext cx="3625200" cy="2185200"/>
+                    </a:xfrm>
+                    <a:prstGeom prst="rect">
+                      <a:avLst/>
+                    </a:prstGeom>
+                  </pic:spPr>
+                </pic:pic>
+              </a:graphicData>
+            </a:graphic>
+          </wp:inline>
+        </w:drawing>
+      </w:r>
+    </w:p>
+    <w:p>
+      <w:pPr>
+        <w:rPr>
+          <w:rStyle w:val="SubtleEmphasis"/>
+          <w:i w:val="0"/>
+        </w:rPr>
+      </w:pPr>
+      <w:r>
+        <w:rPr>
+          <w:noProof/>
+        </w:rPr>
+        <w:drawing>
+          <wp:inline distT="0" distB="0" distL="0" distR="0" wp14:anchorId="3E63B29A" wp14:editId="01ABDD83">
+            <wp:extent cx="3625200" cy="2185200"/>
+            <wp:effectExtent l="0" t="0" r="0" b="5715"/>
+            <wp:docPr id="7" name="Picture 7"/>
+            <wp:cNvGraphicFramePr>
+              <a:graphicFrameLocks xmlns:a="http://schemas.openxmlformats.org/drawingml/2006/main" noChangeAspect="1"/>
+            </wp:cNvGraphicFramePr>
+            <a:graphic xmlns:a="http://schemas.openxmlformats.org/drawingml/2006/main">
+              <a:graphicData uri="http://schemas.openxmlformats.org/drawingml/2006/picture">
+                <pic:pic xmlns:pic="http://schemas.openxmlformats.org/drawingml/2006/picture">
+                  <pic:nvPicPr>
+                    <pic:cNvPr id="1" name=""/>
+                    <pic:cNvPicPr/>
+                  </pic:nvPicPr>
+                  <pic:blipFill>
+                    <a:blip r:embed="rId14"/>
+                    <a:stretch>
+                      <a:fillRect/>
+                    </a:stretch>
+                  </pic:blipFill>
+                  <pic:spPr>
+                    <a:xfrm>
+                      <a:off x="0" y="0"/>
+                      <a:ext cx="3625200" cy="2185200"/>
+                    </a:xfrm>
+                    <a:prstGeom prst="rect">
+                      <a:avLst/>
+                    </a:prstGeom>
+                  </pic:spPr>
+                </pic:pic>
+              </a:graphicData>
+            </a:graphic>
+          </wp:inline>
+        </w:drawing>
+      </w:r>
+    </w:p>
+    <w:p>
+      <w:pPr>
+        <w:rPr>
+          <w:color w:val="1F497D" w:themeColor="text2"/>
+        </w:rPr>
+      </w:pPr>
+      <w:r>
+        <w:rPr>
+          <w:color w:val="1F497D" w:themeColor="text2"/>
+        </w:rPr>
+        <w:t>Explanation of all the fields:</w:t>
+      </w:r>
+    </w:p>
+    <w:tbl>
+      <w:tblPr>
+        <w:tblW w:w="0" w:type="auto"/>
+        <w:shd w:val="clear" w:color="auto" w:fill="F2F2F2"/>
+        <w:tblLook w:val="04A0" w:firstRow="1" w:lastRow="0" w:firstColumn="1" w:lastColumn="0" w:noHBand="0" w:noVBand="1"/>
+      </w:tblPr>
+      <w:tblGrid>
+        <w:gridCol w:w="2898"/>
+        <w:gridCol w:w="6678"/>
+      </w:tblGrid>
+      <w:tr>
+        <w:tc>
+          <w:tcPr>
+            <w:tcW w:w="2898" w:type="dxa"/>
+            <w:shd w:val="clear" w:color="auto" w:fill="F2F2F2"/>
+          </w:tcPr>
+          <w:p>
+            <w:pPr>
+              <w:spacing w:before="0" w:after="0" w:line="240" w:lineRule="auto"/>
+            </w:pPr>
+            <w:r>
+              <w:t xml:space="preserve">Input </w:t>
+            </w:r>
+            <w:proofErr w:type="spellStart"/>
+            <w:r>
+              <w:t>NetCDF</w:t>
+            </w:r>
+            <w:proofErr w:type="spellEnd"/>
+            <w:r>
+              <w:t xml:space="preserve"> file</w:t>
+            </w:r>
+          </w:p>
+        </w:tc>
+        <w:tc>
+          <w:tcPr>
+            <w:tcW w:w="6678" w:type="dxa"/>
+            <w:shd w:val="clear" w:color="auto" w:fill="F2F2F2"/>
+          </w:tcPr>
+          <w:p>
+            <w:pPr>
+              <w:spacing w:before="0" w:after="0" w:line="240" w:lineRule="auto"/>
+            </w:pPr>
+            <w:r>
+              <w:t xml:space="preserve">The input </w:t>
+            </w:r>
+            <w:proofErr w:type="spellStart"/>
+            <w:r>
+              <w:t>netCDF</w:t>
+            </w:r>
+            <w:proofErr w:type="spellEnd"/>
+            <w:r>
+              <w:t xml:space="preserve"> file to import</w:t>
+            </w:r>
+          </w:p>
+        </w:tc>
+      </w:tr>
+      <w:tr>
+        <w:tc>
+          <w:tcPr>
+            <w:tcW w:w="2898" w:type="dxa"/>
+            <w:shd w:val="clear" w:color="auto" w:fill="F2F2F2"/>
+          </w:tcPr>
+          <w:p>
+            <w:pPr>
+              <w:spacing w:before="0" w:after="0" w:line="240" w:lineRule="auto"/>
+            </w:pPr>
+            <w:r>
+              <w:t>Variables</w:t>
+            </w:r>
+          </w:p>
+        </w:tc>
+        <w:tc>
+          <w:tcPr>
+            <w:tcW w:w="6678" w:type="dxa"/>
+            <w:shd w:val="clear" w:color="auto" w:fill="F2F2F2"/>
+          </w:tcPr>
+          <w:p>
+            <w:pPr>
+              <w:spacing w:before="0" w:after="0" w:line="240" w:lineRule="auto"/>
+            </w:pPr>
+            <w:r>
+              <w:t xml:space="preserve">Shows the list of variables available in the </w:t>
+            </w:r>
+            <w:proofErr w:type="spellStart"/>
+            <w:r>
+              <w:t>netCDF</w:t>
+            </w:r>
+            <w:proofErr w:type="spellEnd"/>
+            <w:r>
+              <w:t xml:space="preserve"> file. If no variable is selected all will be imported. If one or more variables are selected only the selected variables will be imported.</w:t>
+            </w:r>
+          </w:p>
+        </w:tc>
+      </w:tr>
+      <w:tr>
+        <w:tc>
+          <w:tcPr>
+            <w:tcW w:w="2898" w:type="dxa"/>
+            <w:shd w:val="clear" w:color="auto" w:fill="F2F2F2"/>
+          </w:tcPr>
+          <w:p>
+            <w:pPr>
+              <w:spacing w:before="0" w:after="0" w:line="240" w:lineRule="auto"/>
+            </w:pPr>
+            <w:r>
+              <w:t>Start date</w:t>
+            </w:r>
+          </w:p>
+          <w:p>
+            <w:pPr>
+              <w:spacing w:before="0" w:after="0" w:line="240" w:lineRule="auto"/>
+            </w:pPr>
+            <w:r>
+              <w:t>End date</w:t>
+            </w:r>
+          </w:p>
+        </w:tc>
+        <w:tc>
+          <w:tcPr>
+            <w:tcW w:w="6678" w:type="dxa"/>
+            <w:shd w:val="clear" w:color="auto" w:fill="F2F2F2"/>
+          </w:tcPr>
+          <w:p>
+            <w:pPr>
+              <w:spacing w:before="0" w:after="0" w:line="240" w:lineRule="auto"/>
+            </w:pPr>
+            <w:r>
+              <w:t xml:space="preserve">If the </w:t>
+            </w:r>
+            <w:proofErr w:type="spellStart"/>
+            <w:r>
+              <w:t>netCDF</w:t>
+            </w:r>
+            <w:proofErr w:type="spellEnd"/>
+            <w:r>
+              <w:t xml:space="preserve"> file contains a time variable the range will become available. By default the start</w:t>
+            </w:r>
+            <w:r>
+              <w:t xml:space="preserve"> and end</w:t>
+            </w:r>
+            <w:r>
+              <w:t xml:space="preserve"> date</w:t>
+            </w:r>
+            <w:r>
+              <w:t>s</w:t>
+            </w:r>
+            <w:r>
+              <w:t xml:space="preserve"> of entire range </w:t>
+            </w:r>
+            <w:r>
+              <w:t>are</w:t>
+            </w:r>
+            <w:r>
+              <w:t xml:space="preserve"> listed.</w:t>
+            </w:r>
+          </w:p>
+        </w:tc>
+      </w:tr>
+      <w:tr>
+        <w:tc>
+          <w:tcPr>
+            <w:tcW w:w="2898" w:type="dxa"/>
+            <w:shd w:val="clear" w:color="auto" w:fill="F2F2F2"/>
+          </w:tcPr>
+          <w:p>
+            <w:pPr>
+              <w:spacing w:before="0" w:after="0" w:line="240" w:lineRule="auto"/>
+            </w:pPr>
+            <w:r>
+              <w:t xml:space="preserve">Output </w:t>
+            </w:r>
+            <w:r>
+              <w:t>base file</w:t>
+            </w:r>
+            <w:r>
+              <w:t>name</w:t>
+            </w:r>
+          </w:p>
+        </w:tc>
+        <w:tc>
+          <w:tcPr>
+            <w:tcW w:w="6678" w:type="dxa"/>
+            <w:shd w:val="clear" w:color="auto" w:fill="F2F2F2"/>
+          </w:tcPr>
+          <w:p>
+            <w:pPr>
+              <w:spacing w:before="0" w:after="0" w:line="240" w:lineRule="auto"/>
+            </w:pPr>
+            <w:r>
+              <w:t>The base name of the output.</w:t>
+            </w:r>
+            <w:r>
+              <w:t xml:space="preserve"> Each variable will be stored in a separate file. The output name will be the concatenation of the base filename and the variable name</w:t>
+            </w:r>
+          </w:p>
+        </w:tc>
+      </w:tr>
+    </w:tbl>
+    <w:p>
+      <w:pPr>
+        <w:rPr>
+          <w:color w:val="1F497D" w:themeColor="text2"/>
+        </w:rPr>
+      </w:pPr>
+    </w:p>
+    <w:p>
+      <w:r>
+        <w:br w:type="page"/>
+      </w:r>
+    </w:p>
+    <w:p>
+      <w:pPr>
+        <w:pStyle w:val="Heading3"/>
+      </w:pPr>
+      <w:r>
+        <w:lastRenderedPageBreak/>
+        <w:t xml:space="preserve">Import </w:t>
+      </w:r>
+      <w:r>
+        <w:t>netCDF (Folder)</w:t>
+      </w:r>
+    </w:p>
+    <w:p>
+      <w:pPr>
+        <w:rPr>
+          <w:rStyle w:val="SubtleEmphasis"/>
+          <w:i w:val="0"/>
+        </w:rPr>
+      </w:pPr>
+      <w:r>
+        <w:rPr>
+          <w:color w:val="1F497D" w:themeColor="text2"/>
+        </w:rPr>
+        <w:t xml:space="preserve">Menu option is </w:t>
+      </w:r>
+      <w:r>
+        <w:rPr>
+          <w:rStyle w:val="SubtleEmphasis"/>
+        </w:rPr>
+        <w:t xml:space="preserve">‘NRS | </w:t>
+      </w:r>
+      <w:r>
+        <w:rPr>
+          <w:rStyle w:val="SubtleEmphasis"/>
+        </w:rPr>
+        <w:t xml:space="preserve">Import </w:t>
+      </w:r>
+      <w:proofErr w:type="spellStart"/>
+      <w:r>
+        <w:rPr>
+          <w:rStyle w:val="SubtleEmphasis"/>
+        </w:rPr>
+        <w:t>netCDF</w:t>
+      </w:r>
+      <w:proofErr w:type="spellEnd"/>
+      <w:r>
+        <w:rPr>
+          <w:rStyle w:val="SubtleEmphasis"/>
+        </w:rPr>
+        <w:t xml:space="preserve"> (folder)</w:t>
+      </w:r>
+      <w:r>
+        <w:t xml:space="preserve">, the command line is </w:t>
+      </w:r>
+      <w:r>
+        <w:rPr>
+          <w:rStyle w:val="SubtleEmphasis"/>
+        </w:rPr>
+        <w:t>‘</w:t>
+      </w:r>
+      <w:proofErr w:type="spellStart"/>
+      <w:r>
+        <w:rPr>
+          <w:rStyle w:val="SubtleEmphasis"/>
+        </w:rPr>
+        <w:t>nrs_import_netcdf</w:t>
+      </w:r>
+      <w:proofErr w:type="spellEnd"/>
+      <w:r>
+        <w:rPr>
+          <w:rStyle w:val="SubtleEmphasis"/>
+        </w:rPr>
+        <w:t>_</w:t>
+      </w:r>
+      <w:r>
+        <w:rPr>
+          <w:rStyle w:val="SubtleEmphasis"/>
+        </w:rPr>
+        <w:t xml:space="preserve"> </w:t>
+      </w:r>
+      <w:proofErr w:type="spellStart"/>
+      <w:r>
+        <w:rPr>
+          <w:rStyle w:val="SubtleEmphasis"/>
+        </w:rPr>
+        <w:t>gui</w:t>
+      </w:r>
+      <w:proofErr w:type="spellEnd"/>
+      <w:r>
+        <w:rPr>
+          <w:rStyle w:val="SubtleEmphasis"/>
+        </w:rPr>
+        <w:t>’</w:t>
+      </w:r>
+      <w:r>
+        <w:rPr>
+          <w:rStyle w:val="SubtleEmphasis"/>
+          <w:i w:val="0"/>
+        </w:rPr>
+        <w:t xml:space="preserve">. This function accepts a </w:t>
+      </w:r>
+      <w:r>
+        <w:rPr>
+          <w:rStyle w:val="SubtleEmphasis"/>
+          <w:i w:val="0"/>
+        </w:rPr>
+        <w:t>folder name</w:t>
+      </w:r>
+      <w:r>
+        <w:rPr>
+          <w:rStyle w:val="SubtleEmphasis"/>
+          <w:i w:val="0"/>
+        </w:rPr>
+        <w:t xml:space="preserve">. It scans the folder for all </w:t>
+      </w:r>
+      <w:proofErr w:type="spellStart"/>
+      <w:r>
+        <w:rPr>
+          <w:rStyle w:val="SubtleEmphasis"/>
+          <w:i w:val="0"/>
+        </w:rPr>
+        <w:t>netCDF</w:t>
+      </w:r>
+      <w:proofErr w:type="spellEnd"/>
+      <w:r>
+        <w:rPr>
+          <w:rStyle w:val="SubtleEmphasis"/>
+          <w:i w:val="0"/>
+        </w:rPr>
+        <w:t xml:space="preserve"> files (not recursively), and then will import all </w:t>
+      </w:r>
+      <w:proofErr w:type="spellStart"/>
+      <w:r>
+        <w:rPr>
+          <w:rStyle w:val="SubtleEmphasis"/>
+          <w:i w:val="0"/>
+        </w:rPr>
+        <w:t>netCDF</w:t>
+      </w:r>
+      <w:proofErr w:type="spellEnd"/>
+      <w:r>
+        <w:rPr>
+          <w:rStyle w:val="SubtleEmphasis"/>
+          <w:i w:val="0"/>
+        </w:rPr>
+        <w:t xml:space="preserve"> files one by one. It will import all the variables for the entire date range (if any) for each of the </w:t>
+      </w:r>
+      <w:proofErr w:type="spellStart"/>
+      <w:r>
+        <w:rPr>
+          <w:rStyle w:val="SubtleEmphasis"/>
+          <w:i w:val="0"/>
+        </w:rPr>
+        <w:t>netCDF</w:t>
+      </w:r>
+      <w:proofErr w:type="spellEnd"/>
+      <w:r>
+        <w:rPr>
+          <w:rStyle w:val="SubtleEmphasis"/>
+          <w:i w:val="0"/>
+        </w:rPr>
+        <w:t xml:space="preserve"> files.</w:t>
+      </w:r>
+      <w:bookmarkStart w:id="7" w:name="_GoBack"/>
+      <w:bookmarkEnd w:id="7"/>
+    </w:p>
+    <w:p>
+      <w:pPr>
+        <w:rPr>
+          <w:rStyle w:val="SubtleEmphasis"/>
+          <w:i w:val="0"/>
+        </w:rPr>
+      </w:pPr>
+      <w:r>
+        <w:rPr>
+          <w:rStyle w:val="SubtleEmphasis"/>
+          <w:i w:val="0"/>
+        </w:rPr>
+        <w:t xml:space="preserve">If more control is needed with respect to variable selection and date range refer to </w:t>
+      </w:r>
+      <w:r>
+        <w:rPr>
+          <w:rStyle w:val="SubtleEmphasis"/>
+          <w:i w:val="0"/>
+          <w:color w:val="4F81BD" w:themeColor="accent1"/>
+        </w:rPr>
+        <w:fldChar w:fldCharType="begin"/>
+      </w:r>
+      <w:r>
+        <w:rPr>
+          <w:rStyle w:val="SubtleEmphasis"/>
+          <w:i w:val="0"/>
+          <w:color w:val="4F81BD" w:themeColor="accent1"/>
+        </w:rPr>
+        <w:instrText xml:space="preserve"> REF _Ref504058980 \h </w:instrText>
+      </w:r>
+      <w:r>
+        <w:rPr>
+          <w:rStyle w:val="SubtleEmphasis"/>
+          <w:i w:val="0"/>
+          <w:color w:val="4F81BD" w:themeColor="accent1"/>
+        </w:rPr>
+      </w:r>
+      <w:r>
+        <w:rPr>
+          <w:rStyle w:val="SubtleEmphasis"/>
+          <w:i w:val="0"/>
+          <w:color w:val="4F81BD" w:themeColor="accent1"/>
+        </w:rPr>
+        <w:instrText xml:space="preserve"> \* MERGEFORMAT </w:instrText>
+      </w:r>
+      <w:r>
+        <w:rPr>
+          <w:rStyle w:val="SubtleEmphasis"/>
+          <w:i w:val="0"/>
+          <w:color w:val="4F81BD" w:themeColor="accent1"/>
+        </w:rPr>
+        <w:fldChar w:fldCharType="separate"/>
+      </w:r>
+      <w:r>
+        <w:rPr>
+          <w:i/>
+          <w:color w:val="4F81BD" w:themeColor="accent1"/>
+        </w:rPr>
+        <w:t xml:space="preserve">Import single </w:t>
+      </w:r>
+      <w:proofErr w:type="spellStart"/>
+      <w:r>
+        <w:rPr>
+          <w:i/>
+          <w:color w:val="4F81BD" w:themeColor="accent1"/>
+        </w:rPr>
+        <w:t>netCDF</w:t>
+      </w:r>
+      <w:proofErr w:type="spellEnd"/>
+      <w:r>
+        <w:rPr>
+          <w:i/>
+          <w:color w:val="4F81BD" w:themeColor="accent1"/>
+        </w:rPr>
+        <w:t xml:space="preserve"> file</w:t>
+      </w:r>
+      <w:r>
+        <w:rPr>
+          <w:rStyle w:val="SubtleEmphasis"/>
+          <w:i w:val="0"/>
+          <w:color w:val="4F81BD" w:themeColor="accent1"/>
+        </w:rPr>
+        <w:fldChar w:fldCharType="end"/>
+      </w:r>
+    </w:p>
+    <w:p>
+      <w:pPr>
+        <w:rPr>
+          <w:rStyle w:val="SubtleEmphasis"/>
+          <w:i w:val="0"/>
+        </w:rPr>
+      </w:pPr>
+      <w:r>
+        <w:rPr>
+          <w:noProof/>
+        </w:rPr>
+        <w:drawing>
+          <wp:inline distT="0" distB="0" distL="0" distR="0" wp14:anchorId="4A7F9FF7" wp14:editId="45C944AB">
+            <wp:extent cx="3632400" cy="1188000"/>
+            <wp:effectExtent l="0" t="0" r="6350" b="0"/>
+            <wp:docPr id="9" name="Picture 9"/>
+            <wp:cNvGraphicFramePr>
+              <a:graphicFrameLocks xmlns:a="http://schemas.openxmlformats.org/drawingml/2006/main" noChangeAspect="1"/>
+            </wp:cNvGraphicFramePr>
+            <a:graphic xmlns:a="http://schemas.openxmlformats.org/drawingml/2006/main">
+              <a:graphicData uri="http://schemas.openxmlformats.org/drawingml/2006/picture">
+                <pic:pic xmlns:pic="http://schemas.openxmlformats.org/drawingml/2006/picture">
+                  <pic:nvPicPr>
+                    <pic:cNvPr id="1" name=""/>
+                    <pic:cNvPicPr/>
+                  </pic:nvPicPr>
+                  <pic:blipFill>
+                    <a:blip r:embed="rId15"/>
+                    <a:stretch>
+                      <a:fillRect/>
+                    </a:stretch>
+                  </pic:blipFill>
+                  <pic:spPr>
+                    <a:xfrm>
+                      <a:off x="0" y="0"/>
+                      <a:ext cx="3632400" cy="1188000"/>
+                    </a:xfrm>
+                    <a:prstGeom prst="rect">
+                      <a:avLst/>
+                    </a:prstGeom>
+                  </pic:spPr>
+                </pic:pic>
+              </a:graphicData>
+            </a:graphic>
+          </wp:inline>
+        </w:drawing>
+      </w:r>
+    </w:p>
+    <w:p>
+      <w:pPr>
+        <w:rPr>
+          <w:color w:val="1F497D" w:themeColor="text2"/>
+        </w:rPr>
+      </w:pPr>
+      <w:r>
+        <w:rPr>
+          <w:color w:val="1F497D" w:themeColor="text2"/>
+        </w:rPr>
+        <w:t>Explanation of all the fields:</w:t>
+      </w:r>
+    </w:p>
+    <w:tbl>
+      <w:tblPr>
+        <w:tblW w:w="0" w:type="auto"/>
+        <w:shd w:val="clear" w:color="auto" w:fill="F2F2F2"/>
+        <w:tblLook w:val="04A0" w:firstRow="1" w:lastRow="0" w:firstColumn="1" w:lastColumn="0" w:noHBand="0" w:noVBand="1"/>
+      </w:tblPr>
+      <w:tblGrid>
+        <w:gridCol w:w="2898"/>
+        <w:gridCol w:w="6678"/>
+      </w:tblGrid>
+      <w:tr>
+        <w:tc>
+          <w:tcPr>
+            <w:tcW w:w="2898" w:type="dxa"/>
+            <w:shd w:val="clear" w:color="auto" w:fill="F2F2F2"/>
+          </w:tcPr>
+          <w:p>
+            <w:pPr>
+              <w:spacing w:before="0" w:after="0" w:line="240" w:lineRule="auto"/>
+            </w:pPr>
+            <w:r>
+              <w:t xml:space="preserve">Input </w:t>
+            </w:r>
+            <w:r>
+              <w:t>folder</w:t>
+            </w:r>
+          </w:p>
+        </w:tc>
+        <w:tc>
+          <w:tcPr>
+            <w:tcW w:w="6678" w:type="dxa"/>
+            <w:shd w:val="clear" w:color="auto" w:fill="F2F2F2"/>
+          </w:tcPr>
+          <w:p>
+            <w:pPr>
+              <w:spacing w:before="0" w:after="0" w:line="240" w:lineRule="auto"/>
+            </w:pPr>
+            <w:r>
+              <w:t xml:space="preserve">The input </w:t>
+            </w:r>
+            <w:r>
+              <w:t xml:space="preserve">folder to scan for the </w:t>
+            </w:r>
+            <w:proofErr w:type="spellStart"/>
+            <w:r>
+              <w:t>netCDF</w:t>
+            </w:r>
+            <w:proofErr w:type="spellEnd"/>
+            <w:r>
+              <w:t xml:space="preserve"> file</w:t>
+            </w:r>
+            <w:r>
+              <w:t>s</w:t>
+            </w:r>
+            <w:r>
+              <w:t xml:space="preserve"> to import</w:t>
+            </w:r>
+          </w:p>
+        </w:tc>
+      </w:tr>
+      <w:tr>
+        <w:tc>
+          <w:tcPr>
+            <w:tcW w:w="2898" w:type="dxa"/>
+            <w:shd w:val="clear" w:color="auto" w:fill="F2F2F2"/>
+          </w:tcPr>
+          <w:p>
+            <w:pPr>
+              <w:spacing w:before="0" w:after="0" w:line="240" w:lineRule="auto"/>
+            </w:pPr>
+            <w:r>
+              <w:t>File mask</w:t>
+            </w:r>
+          </w:p>
+        </w:tc>
+        <w:tc>
+          <w:tcPr>
+            <w:tcW w:w="6678" w:type="dxa"/>
+            <w:shd w:val="clear" w:color="auto" w:fill="F2F2F2"/>
+          </w:tcPr>
+          <w:p>
+            <w:pPr>
+              <w:spacing w:before="0" w:after="0" w:line="240" w:lineRule="auto"/>
+            </w:pPr>
+            <w:r>
+              <w:t>Limit the files to only those extensions set here (default = *.</w:t>
+            </w:r>
+            <w:proofErr w:type="spellStart"/>
+            <w:r>
+              <w:t>nc</w:t>
+            </w:r>
+            <w:proofErr w:type="spellEnd"/>
+            <w:r>
+              <w:t>)</w:t>
+            </w:r>
+          </w:p>
+        </w:tc>
+      </w:tr>
+      <w:tr>
+        <w:tc>
+          <w:tcPr>
+            <w:tcW w:w="2898" w:type="dxa"/>
+            <w:shd w:val="clear" w:color="auto" w:fill="F2F2F2"/>
+          </w:tcPr>
+          <w:p>
+            <w:pPr>
+              <w:spacing w:before="0" w:after="0" w:line="240" w:lineRule="auto"/>
+            </w:pPr>
+            <w:r>
+              <w:t xml:space="preserve">Output </w:t>
+            </w:r>
+            <w:r>
+              <w:t>folder</w:t>
+            </w:r>
+          </w:p>
+        </w:tc>
+        <w:tc>
+          <w:tcPr>
+            <w:tcW w:w="6678" w:type="dxa"/>
+            <w:shd w:val="clear" w:color="auto" w:fill="F2F2F2"/>
+          </w:tcPr>
+          <w:p>
+            <w:pPr>
+              <w:spacing w:before="0" w:after="0" w:line="240" w:lineRule="auto"/>
+            </w:pPr>
+            <w:r>
+              <w:t>The folder to save the imported files. It is allowed to choose the same folder as the input folder, but this is not recommended.</w:t>
+            </w:r>
+          </w:p>
+        </w:tc>
+      </w:tr>
+    </w:tbl>
+    <w:p>
+      <w:pPr>
+        <w:rPr>
+          <w:color w:val="1F497D" w:themeColor="text2"/>
+        </w:rPr>
+      </w:pPr>
     </w:p>
     <w:sectPr>
       <w:pgSz w:w="12240" w:h="15840"/>
@@ -6941,7 +7963,7 @@
         <w:rFonts w:ascii="Symbol" w:hAnsi="Symbol" w:hint="default"/>
       </w:rPr>
     </w:lvl>
-    <w:lvl w:ilvl="1" w:tplc="04090003" w:tentative="1">
+    <w:lvl w:ilvl="1" w:tplc="04090003">
       <w:start w:val="1"/>
       <w:numFmt w:val="bullet"/>
       <w:lvlText w:val="o"/>
@@ -9031,7 +10053,7 @@
 </file>
 
 <file path=customXml/itemProps1.xml><?xml version="1.0" encoding="utf-8"?>
-<ds:datastoreItem xmlns:ds="http://schemas.openxmlformats.org/officeDocument/2006/customXml" ds:itemID="{040109E2-ADB7-4903-BC4F-7E1187FD8C95}">
+<ds:datastoreItem xmlns:ds="http://schemas.openxmlformats.org/officeDocument/2006/customXml" ds:itemID="{44EFA928-4463-4366-99DB-E61257CA5692}">
   <ds:schemaRefs>
     <ds:schemaRef ds:uri="http://schemas.openxmlformats.org/officeDocument/2006/bibliography"/>
   </ds:schemaRefs>

</xml_diff>